<commit_message>
DOC: Updated game documentation with character data for the first iteration.
</commit_message>
<xml_diff>
--- a/doc/Game Definitions.docx
+++ b/doc/Game Definitions.docx
@@ -159,19 +159,33 @@
           <w:tcPr>
             <w:tcW w:w="969" w:type="dxa"/>
           </w:tcPr>
-          <w:p/>
+          <w:p>
+            <w:r>
+              <w:t>V 0.2</w:t>
+            </w:r>
+          </w:p>
         </w:tc>
         <w:tc>
           <w:tcPr>
             <w:tcW w:w="1335" w:type="dxa"/>
           </w:tcPr>
-          <w:p/>
+          <w:p>
+            <w:r>
+              <w:t>25/05/2013</w:t>
+            </w:r>
+          </w:p>
         </w:tc>
         <w:tc>
           <w:tcPr>
             <w:tcW w:w="6338" w:type="dxa"/>
           </w:tcPr>
-          <w:p/>
+          <w:p>
+            <w:r>
+              <w:t>Added data about the first iteration.</w:t>
+            </w:r>
+            <w:bookmarkStart w:id="0" w:name="_GoBack"/>
+            <w:bookmarkEnd w:id="0"/>
+          </w:p>
         </w:tc>
       </w:tr>
       <w:tr>
@@ -1629,9 +1643,180 @@
     </w:tbl>
     <w:p/>
     <w:p>
-      <w:bookmarkStart w:id="0" w:name="_GoBack"/>
-      <w:bookmarkEnd w:id="0"/>
+      <w:r>
+        <w:br w:type="page"/>
+      </w:r>
     </w:p>
+    <w:p>
+      <w:pPr>
+        <w:pStyle w:val="Ttulo1"/>
+      </w:pPr>
+      <w:r>
+        <w:lastRenderedPageBreak/>
+        <w:t>Characters</w:t>
+      </w:r>
+    </w:p>
+    <w:p>
+      <w:r>
+        <w:t xml:space="preserve">The game will </w:t>
+      </w:r>
+      <w:r>
+        <w:t>initially</w:t>
+      </w:r>
+      <w:r>
+        <w:t xml:space="preserve"> have the main character and one basic type of enemy, with more types being added on the next iterations.</w:t>
+      </w:r>
+    </w:p>
+    <w:p/>
+    <w:tbl>
+      <w:tblPr>
+        <w:tblStyle w:val="Tabelacomgrade"/>
+        <w:tblW w:w="0" w:type="auto"/>
+        <w:tblLook w:val="04A0" w:firstRow="1" w:lastRow="0" w:firstColumn="1" w:lastColumn="0" w:noHBand="0" w:noVBand="1"/>
+      </w:tblPr>
+      <w:tblGrid>
+        <w:gridCol w:w="1413"/>
+        <w:gridCol w:w="1984"/>
+        <w:gridCol w:w="3969"/>
+        <w:gridCol w:w="1128"/>
+      </w:tblGrid>
+      <w:tr>
+        <w:tc>
+          <w:tcPr>
+            <w:tcW w:w="1413" w:type="dxa"/>
+          </w:tcPr>
+          <w:p>
+            <w:r>
+              <w:t>Name</w:t>
+            </w:r>
+          </w:p>
+        </w:tc>
+        <w:tc>
+          <w:tcPr>
+            <w:tcW w:w="1984" w:type="dxa"/>
+          </w:tcPr>
+          <w:p>
+            <w:r>
+              <w:t>Appearance</w:t>
+            </w:r>
+          </w:p>
+        </w:tc>
+        <w:tc>
+          <w:tcPr>
+            <w:tcW w:w="3969" w:type="dxa"/>
+          </w:tcPr>
+          <w:p>
+            <w:r>
+              <w:t>Description</w:t>
+            </w:r>
+          </w:p>
+        </w:tc>
+        <w:tc>
+          <w:tcPr>
+            <w:tcW w:w="1128" w:type="dxa"/>
+          </w:tcPr>
+          <w:p>
+            <w:r>
+              <w:t>Alignment</w:t>
+            </w:r>
+          </w:p>
+        </w:tc>
+      </w:tr>
+      <w:tr>
+        <w:tc>
+          <w:tcPr>
+            <w:tcW w:w="1413" w:type="dxa"/>
+          </w:tcPr>
+          <w:p>
+            <w:r>
+              <w:t>The Prince</w:t>
+            </w:r>
+          </w:p>
+        </w:tc>
+        <w:tc>
+          <w:tcPr>
+            <w:tcW w:w="1984" w:type="dxa"/>
+          </w:tcPr>
+          <w:p>
+            <w:r>
+              <w:t>@</w:t>
+            </w:r>
+          </w:p>
+        </w:tc>
+        <w:tc>
+          <w:tcPr>
+            <w:tcW w:w="3969" w:type="dxa"/>
+          </w:tcPr>
+          <w:p>
+            <w:r>
+              <w:t>You, the main character.</w:t>
+            </w:r>
+          </w:p>
+        </w:tc>
+        <w:tc>
+          <w:tcPr>
+            <w:tcW w:w="1128" w:type="dxa"/>
+          </w:tcPr>
+          <w:p>
+            <w:r>
+              <w:rPr>
+                <w:color w:val="70AD47" w:themeColor="accent6"/>
+              </w:rPr>
+              <w:t>Good</w:t>
+            </w:r>
+          </w:p>
+        </w:tc>
+      </w:tr>
+      <w:tr>
+        <w:tc>
+          <w:tcPr>
+            <w:tcW w:w="1413" w:type="dxa"/>
+          </w:tcPr>
+          <w:p>
+            <w:r>
+              <w:t>Slimes</w:t>
+            </w:r>
+          </w:p>
+        </w:tc>
+        <w:tc>
+          <w:tcPr>
+            <w:tcW w:w="1984" w:type="dxa"/>
+          </w:tcPr>
+          <w:p>
+            <w:r>
+              <w:rPr>
+                <w:color w:val="FF0000"/>
+              </w:rPr>
+              <w:t>o</w:t>
+            </w:r>
+          </w:p>
+        </w:tc>
+        <w:tc>
+          <w:tcPr>
+            <w:tcW w:w="3969" w:type="dxa"/>
+          </w:tcPr>
+          <w:p>
+            <w:r>
+              <w:t>Most basic, weak, puny enemies.</w:t>
+            </w:r>
+          </w:p>
+        </w:tc>
+        <w:tc>
+          <w:tcPr>
+            <w:tcW w:w="1128" w:type="dxa"/>
+          </w:tcPr>
+          <w:p>
+            <w:r>
+              <w:rPr>
+                <w:color w:val="FF0000"/>
+              </w:rPr>
+              <w:t>Evil</w:t>
+            </w:r>
+          </w:p>
+        </w:tc>
+      </w:tr>
+    </w:tbl>
+    <w:p/>
     <w:sectPr>
       <w:pgSz w:w="11906" w:h="16838"/>
       <w:pgMar w:top="1417" w:right="1701" w:bottom="1417" w:left="1701" w:header="708" w:footer="708" w:gutter="0"/>
@@ -2968,7 +3153,7 @@
 </file>
 
 <file path=customXml/itemProps1.xml><?xml version="1.0" encoding="utf-8"?>
-<ds:datastoreItem xmlns:ds="http://schemas.openxmlformats.org/officeDocument/2006/customXml" ds:itemID="{5CC15403-8ECF-45A4-8689-0AF22CF1004B}">
+<ds:datastoreItem xmlns:ds="http://schemas.openxmlformats.org/officeDocument/2006/customXml" ds:itemID="{3CF08812-D2AB-47DB-A90E-068D795A7433}">
   <ds:schemaRefs>
     <ds:schemaRef ds:uri="http://schemas.openxmlformats.org/officeDocument/2006/bibliography"/>
   </ds:schemaRefs>

</xml_diff>

<commit_message>
DOC: Updated game definitions with data about the first iteration.
</commit_message>
<xml_diff>
--- a/doc/Game Definitions.docx
+++ b/doc/Game Definitions.docx
@@ -183,8 +183,6 @@
             <w:r>
               <w:t>Added data about the first iteration.</w:t>
             </w:r>
-            <w:bookmarkStart w:id="0" w:name="_GoBack"/>
-            <w:bookmarkEnd w:id="0"/>
           </w:p>
         </w:tc>
       </w:tr>
@@ -193,19 +191,31 @@
           <w:tcPr>
             <w:tcW w:w="969" w:type="dxa"/>
           </w:tcPr>
-          <w:p/>
+          <w:p>
+            <w:r>
+              <w:t>V 0.3</w:t>
+            </w:r>
+          </w:p>
         </w:tc>
         <w:tc>
           <w:tcPr>
             <w:tcW w:w="1335" w:type="dxa"/>
           </w:tcPr>
-          <w:p/>
+          <w:p>
+            <w:r>
+              <w:t>27/05/2013</w:t>
+            </w:r>
+          </w:p>
         </w:tc>
         <w:tc>
           <w:tcPr>
             <w:tcW w:w="6338" w:type="dxa"/>
           </w:tcPr>
-          <w:p/>
+          <w:p>
+            <w:r>
+              <w:t>Updated with first iteration postmortem data and new data for the second iteration.</w:t>
+            </w:r>
+          </w:p>
         </w:tc>
       </w:tr>
       <w:tr>
@@ -899,6 +909,38 @@
           </w:tcPr>
           <w:p>
             <w:r>
+              <w:t>Victory screen</w:t>
+            </w:r>
+          </w:p>
+        </w:tc>
+        <w:tc>
+          <w:tcPr>
+            <w:tcW w:w="4677" w:type="dxa"/>
+          </w:tcPr>
+          <w:p>
+            <w:r>
+              <w:t>A victory screen.</w:t>
+            </w:r>
+          </w:p>
+        </w:tc>
+        <w:tc>
+          <w:tcPr>
+            <w:tcW w:w="986" w:type="dxa"/>
+          </w:tcPr>
+          <w:p>
+            <w:r>
+              <w:t>2</w:t>
+            </w:r>
+          </w:p>
+        </w:tc>
+      </w:tr>
+      <w:tr>
+        <w:tc>
+          <w:tcPr>
+            <w:tcW w:w="2831" w:type="dxa"/>
+          </w:tcPr>
+          <w:p>
+            <w:r>
               <w:t xml:space="preserve">First </w:t>
             </w:r>
             <w:r>
@@ -921,6 +963,11 @@
             <w:tcW w:w="986" w:type="dxa"/>
           </w:tcPr>
           <w:p>
+            <w:pPr>
+              <w:rPr>
+                <w:u w:val="single"/>
+              </w:rPr>
+            </w:pPr>
             <w:r>
               <w:t>3</w:t>
             </w:r>
@@ -1817,6 +1864,1752 @@
       </w:tr>
     </w:tbl>
     <w:p/>
+    <w:p>
+      <w:r>
+        <w:br w:type="page"/>
+      </w:r>
+    </w:p>
+    <w:p>
+      <w:pPr>
+        <w:pStyle w:val="Ttulo1"/>
+      </w:pPr>
+      <w:r>
+        <w:lastRenderedPageBreak/>
+        <w:t>First Iteration</w:t>
+      </w:r>
+    </w:p>
+    <w:p/>
+    <w:p>
+      <w:pPr>
+        <w:pStyle w:val="Ttulo2"/>
+      </w:pPr>
+      <w:r>
+        <w:t>Time and Activities</w:t>
+      </w:r>
+    </w:p>
+    <w:p/>
+    <w:p>
+      <w:pPr>
+        <w:ind w:firstLine="708"/>
+      </w:pPr>
+      <w:r>
+        <w:t xml:space="preserve">Every objective was completed on the first iteration. The biggest part of the iteration </w:t>
+      </w:r>
+      <w:r>
+        <w:t>was implementation, with documentation also taking a good part of the time. The time breakdown is as follows:</w:t>
+      </w:r>
+    </w:p>
+    <w:tbl>
+      <w:tblPr>
+        <w:tblStyle w:val="Tabelacomgrade"/>
+        <w:tblW w:w="0" w:type="auto"/>
+        <w:jc w:val="center"/>
+        <w:tblLook w:val="04A0" w:firstRow="1" w:lastRow="0" w:firstColumn="1" w:lastColumn="0" w:noHBand="0" w:noVBand="1"/>
+      </w:tblPr>
+      <w:tblGrid>
+        <w:gridCol w:w="1698"/>
+        <w:gridCol w:w="966"/>
+      </w:tblGrid>
+      <w:tr>
+        <w:trPr>
+          <w:jc w:val="center"/>
+        </w:trPr>
+        <w:tc>
+          <w:tcPr>
+            <w:tcW w:w="1698" w:type="dxa"/>
+          </w:tcPr>
+          <w:p>
+            <w:pPr>
+              <w:rPr>
+                <w:b/>
+              </w:rPr>
+            </w:pPr>
+            <w:r>
+              <w:rPr>
+                <w:b/>
+              </w:rPr>
+              <w:t>Activity Type</w:t>
+            </w:r>
+          </w:p>
+        </w:tc>
+        <w:tc>
+          <w:tcPr>
+            <w:tcW w:w="966" w:type="dxa"/>
+          </w:tcPr>
+          <w:p>
+            <w:pPr>
+              <w:rPr>
+                <w:b/>
+              </w:rPr>
+            </w:pPr>
+            <w:r>
+              <w:rPr>
+                <w:b/>
+              </w:rPr>
+              <w:t>Time</w:t>
+            </w:r>
+          </w:p>
+        </w:tc>
+      </w:tr>
+      <w:tr>
+        <w:trPr>
+          <w:jc w:val="center"/>
+        </w:trPr>
+        <w:tc>
+          <w:tcPr>
+            <w:tcW w:w="1698" w:type="dxa"/>
+          </w:tcPr>
+          <w:p>
+            <w:r>
+              <w:t>Basic Setup</w:t>
+            </w:r>
+          </w:p>
+        </w:tc>
+        <w:tc>
+          <w:tcPr>
+            <w:tcW w:w="966" w:type="dxa"/>
+          </w:tcPr>
+          <w:p>
+            <w:r>
+              <w:t>0:29:00</w:t>
+            </w:r>
+          </w:p>
+        </w:tc>
+      </w:tr>
+      <w:tr>
+        <w:trPr>
+          <w:jc w:val="center"/>
+        </w:trPr>
+        <w:tc>
+          <w:tcPr>
+            <w:tcW w:w="1698" w:type="dxa"/>
+          </w:tcPr>
+          <w:p>
+            <w:r>
+              <w:t>Documentation</w:t>
+            </w:r>
+          </w:p>
+        </w:tc>
+        <w:tc>
+          <w:tcPr>
+            <w:tcW w:w="966" w:type="dxa"/>
+          </w:tcPr>
+          <w:p>
+            <w:r>
+              <w:t>1:46:00</w:t>
+            </w:r>
+          </w:p>
+        </w:tc>
+      </w:tr>
+      <w:tr>
+        <w:trPr>
+          <w:jc w:val="center"/>
+        </w:trPr>
+        <w:tc>
+          <w:tcPr>
+            <w:tcW w:w="1698" w:type="dxa"/>
+          </w:tcPr>
+          <w:p>
+            <w:r>
+              <w:t>Study</w:t>
+            </w:r>
+          </w:p>
+        </w:tc>
+        <w:tc>
+          <w:tcPr>
+            <w:tcW w:w="966" w:type="dxa"/>
+          </w:tcPr>
+          <w:p>
+            <w:r>
+              <w:t>0:21:00</w:t>
+            </w:r>
+          </w:p>
+        </w:tc>
+      </w:tr>
+      <w:tr>
+        <w:trPr>
+          <w:jc w:val="center"/>
+        </w:trPr>
+        <w:tc>
+          <w:tcPr>
+            <w:tcW w:w="1698" w:type="dxa"/>
+          </w:tcPr>
+          <w:p>
+            <w:r>
+              <w:t>Implementation</w:t>
+            </w:r>
+          </w:p>
+        </w:tc>
+        <w:tc>
+          <w:tcPr>
+            <w:tcW w:w="966" w:type="dxa"/>
+          </w:tcPr>
+          <w:p>
+            <w:r>
+              <w:t>8:03:00</w:t>
+            </w:r>
+          </w:p>
+        </w:tc>
+      </w:tr>
+      <w:tr>
+        <w:trPr>
+          <w:jc w:val="center"/>
+        </w:trPr>
+        <w:tc>
+          <w:tcPr>
+            <w:tcW w:w="1698" w:type="dxa"/>
+          </w:tcPr>
+          <w:p>
+            <w:r>
+              <w:t>Design</w:t>
+            </w:r>
+          </w:p>
+        </w:tc>
+        <w:tc>
+          <w:tcPr>
+            <w:tcW w:w="966" w:type="dxa"/>
+          </w:tcPr>
+          <w:p>
+            <w:r>
+              <w:t>0:32:00</w:t>
+            </w:r>
+          </w:p>
+        </w:tc>
+      </w:tr>
+    </w:tbl>
+    <w:p/>
+    <w:p>
+      <w:pPr>
+        <w:ind w:firstLine="708"/>
+      </w:pPr>
+      <w:r>
+        <w:t>The activities of this iteration where:</w:t>
+      </w:r>
+    </w:p>
+    <w:tbl>
+      <w:tblPr>
+        <w:tblStyle w:val="Tabelacomgrade"/>
+        <w:tblW w:w="0" w:type="auto"/>
+        <w:tblLook w:val="04A0" w:firstRow="1" w:lastRow="0" w:firstColumn="1" w:lastColumn="0" w:noHBand="0" w:noVBand="1"/>
+      </w:tblPr>
+      <w:tblGrid>
+        <w:gridCol w:w="2831"/>
+        <w:gridCol w:w="4677"/>
+        <w:gridCol w:w="986"/>
+      </w:tblGrid>
+      <w:tr>
+        <w:tc>
+          <w:tcPr>
+            <w:tcW w:w="2831" w:type="dxa"/>
+          </w:tcPr>
+          <w:p>
+            <w:pPr>
+              <w:rPr>
+                <w:b/>
+              </w:rPr>
+            </w:pPr>
+            <w:r>
+              <w:rPr>
+                <w:b/>
+              </w:rPr>
+              <w:t>Feature</w:t>
+            </w:r>
+          </w:p>
+        </w:tc>
+        <w:tc>
+          <w:tcPr>
+            <w:tcW w:w="4677" w:type="dxa"/>
+          </w:tcPr>
+          <w:p>
+            <w:pPr>
+              <w:rPr>
+                <w:b/>
+              </w:rPr>
+            </w:pPr>
+            <w:r>
+              <w:rPr>
+                <w:b/>
+              </w:rPr>
+              <w:t>Description</w:t>
+            </w:r>
+          </w:p>
+        </w:tc>
+        <w:tc>
+          <w:tcPr>
+            <w:tcW w:w="986" w:type="dxa"/>
+          </w:tcPr>
+          <w:p>
+            <w:pPr>
+              <w:rPr>
+                <w:b/>
+              </w:rPr>
+            </w:pPr>
+            <w:r>
+              <w:rPr>
+                <w:b/>
+              </w:rPr>
+              <w:t>Status</w:t>
+            </w:r>
+          </w:p>
+        </w:tc>
+      </w:tr>
+      <w:tr>
+        <w:tc>
+          <w:tcPr>
+            <w:tcW w:w="2831" w:type="dxa"/>
+          </w:tcPr>
+          <w:p>
+            <w:r>
+              <w:t>Player movement</w:t>
+            </w:r>
+          </w:p>
+        </w:tc>
+        <w:tc>
+          <w:tcPr>
+            <w:tcW w:w="4677" w:type="dxa"/>
+          </w:tcPr>
+          <w:p>
+            <w:r>
+              <w:t>The player can move on the screen.</w:t>
+            </w:r>
+          </w:p>
+        </w:tc>
+        <w:tc>
+          <w:tcPr>
+            <w:tcW w:w="986" w:type="dxa"/>
+          </w:tcPr>
+          <w:p>
+            <w:r>
+              <w:t>Done</w:t>
+            </w:r>
+          </w:p>
+        </w:tc>
+      </w:tr>
+      <w:tr>
+        <w:tc>
+          <w:tcPr>
+            <w:tcW w:w="2831" w:type="dxa"/>
+          </w:tcPr>
+          <w:p>
+            <w:r>
+              <w:t>Player attack</w:t>
+            </w:r>
+          </w:p>
+        </w:tc>
+        <w:tc>
+          <w:tcPr>
+            <w:tcW w:w="4677" w:type="dxa"/>
+          </w:tcPr>
+          <w:p>
+            <w:r>
+              <w:t>The player can attack enemies.</w:t>
+            </w:r>
+          </w:p>
+        </w:tc>
+        <w:tc>
+          <w:tcPr>
+            <w:tcW w:w="986" w:type="dxa"/>
+          </w:tcPr>
+          <w:p>
+            <w:r>
+              <w:t>Done</w:t>
+            </w:r>
+          </w:p>
+        </w:tc>
+      </w:tr>
+      <w:tr>
+        <w:tc>
+          <w:tcPr>
+            <w:tcW w:w="2831" w:type="dxa"/>
+          </w:tcPr>
+          <w:p>
+            <w:r>
+              <w:t>Basic enemy</w:t>
+            </w:r>
+          </w:p>
+        </w:tc>
+        <w:tc>
+          <w:tcPr>
+            <w:tcW w:w="4677" w:type="dxa"/>
+          </w:tcPr>
+          <w:p>
+            <w:r>
+              <w:t>Basic enemies to be attacked.</w:t>
+            </w:r>
+          </w:p>
+        </w:tc>
+        <w:tc>
+          <w:tcPr>
+            <w:tcW w:w="986" w:type="dxa"/>
+          </w:tcPr>
+          <w:p>
+            <w:pPr>
+              <w:rPr>
+                <w:u w:val="single"/>
+              </w:rPr>
+            </w:pPr>
+            <w:r>
+              <w:t>Done</w:t>
+            </w:r>
+          </w:p>
+        </w:tc>
+      </w:tr>
+      <w:tr>
+        <w:tc>
+          <w:tcPr>
+            <w:tcW w:w="2831" w:type="dxa"/>
+          </w:tcPr>
+          <w:p>
+            <w:r>
+              <w:t>Title screen</w:t>
+            </w:r>
+          </w:p>
+        </w:tc>
+        <w:tc>
+          <w:tcPr>
+            <w:tcW w:w="4677" w:type="dxa"/>
+          </w:tcPr>
+          <w:p>
+            <w:r>
+              <w:t>Game title screen with game name and author.</w:t>
+            </w:r>
+          </w:p>
+        </w:tc>
+        <w:tc>
+          <w:tcPr>
+            <w:tcW w:w="986" w:type="dxa"/>
+          </w:tcPr>
+          <w:p>
+            <w:r>
+              <w:t>Done</w:t>
+            </w:r>
+          </w:p>
+        </w:tc>
+      </w:tr>
+      <w:tr>
+        <w:tc>
+          <w:tcPr>
+            <w:tcW w:w="2831" w:type="dxa"/>
+          </w:tcPr>
+          <w:p>
+            <w:r>
+              <w:t>Game Over Screen</w:t>
+            </w:r>
+          </w:p>
+        </w:tc>
+        <w:tc>
+          <w:tcPr>
+            <w:tcW w:w="4677" w:type="dxa"/>
+          </w:tcPr>
+          <w:p>
+            <w:r>
+              <w:t>Game over screen.</w:t>
+            </w:r>
+          </w:p>
+        </w:tc>
+        <w:tc>
+          <w:tcPr>
+            <w:tcW w:w="986" w:type="dxa"/>
+          </w:tcPr>
+          <w:p>
+            <w:r>
+              <w:t>Done</w:t>
+            </w:r>
+          </w:p>
+        </w:tc>
+      </w:tr>
+      <w:tr>
+        <w:tc>
+          <w:tcPr>
+            <w:tcW w:w="2831" w:type="dxa"/>
+          </w:tcPr>
+          <w:p>
+            <w:r>
+              <w:t>Basic GUI</w:t>
+            </w:r>
+          </w:p>
+        </w:tc>
+        <w:tc>
+          <w:tcPr>
+            <w:tcW w:w="4677" w:type="dxa"/>
+          </w:tcPr>
+          <w:p>
+            <w:r>
+              <w:t>Shows player name and health.</w:t>
+            </w:r>
+          </w:p>
+        </w:tc>
+        <w:tc>
+          <w:tcPr>
+            <w:tcW w:w="986" w:type="dxa"/>
+          </w:tcPr>
+          <w:p>
+            <w:pPr>
+              <w:rPr>
+                <w:u w:val="single"/>
+              </w:rPr>
+            </w:pPr>
+            <w:r>
+              <w:t>Done</w:t>
+            </w:r>
+          </w:p>
+        </w:tc>
+      </w:tr>
+    </w:tbl>
+    <w:p/>
+    <w:p>
+      <w:r>
+        <w:tab/>
+        <w:t>And a more detailed activity breakdown, with times</w:t>
+      </w:r>
+      <w:bookmarkStart w:id="0" w:name="_GoBack"/>
+      <w:bookmarkEnd w:id="0"/>
+      <w:r>
+        <w:t>:</w:t>
+      </w:r>
+    </w:p>
+    <w:tbl>
+      <w:tblPr>
+        <w:tblStyle w:val="Tabelacomgrade"/>
+        <w:tblW w:w="8607" w:type="dxa"/>
+        <w:tblLook w:val="04A0" w:firstRow="1" w:lastRow="0" w:firstColumn="1" w:lastColumn="0" w:noHBand="0" w:noVBand="1"/>
+      </w:tblPr>
+      <w:tblGrid>
+        <w:gridCol w:w="1372"/>
+        <w:gridCol w:w="1593"/>
+        <w:gridCol w:w="4354"/>
+        <w:gridCol w:w="1288"/>
+      </w:tblGrid>
+      <w:tr>
+        <w:tc>
+          <w:tcPr>
+            <w:tcW w:w="1372" w:type="dxa"/>
+          </w:tcPr>
+          <w:p>
+            <w:pPr>
+              <w:rPr>
+                <w:b/>
+              </w:rPr>
+            </w:pPr>
+            <w:r>
+              <w:rPr>
+                <w:b/>
+              </w:rPr>
+              <w:t>Date</w:t>
+            </w:r>
+          </w:p>
+        </w:tc>
+        <w:tc>
+          <w:tcPr>
+            <w:tcW w:w="1593" w:type="dxa"/>
+          </w:tcPr>
+          <w:p>
+            <w:pPr>
+              <w:rPr>
+                <w:b/>
+              </w:rPr>
+            </w:pPr>
+            <w:r>
+              <w:rPr>
+                <w:b/>
+              </w:rPr>
+              <w:t>Activity</w:t>
+            </w:r>
+          </w:p>
+        </w:tc>
+        <w:tc>
+          <w:tcPr>
+            <w:tcW w:w="4354" w:type="dxa"/>
+          </w:tcPr>
+          <w:p>
+            <w:pPr>
+              <w:rPr>
+                <w:b/>
+              </w:rPr>
+            </w:pPr>
+            <w:r>
+              <w:rPr>
+                <w:b/>
+              </w:rPr>
+              <w:t>Observation</w:t>
+            </w:r>
+          </w:p>
+        </w:tc>
+        <w:tc>
+          <w:tcPr>
+            <w:tcW w:w="1288" w:type="dxa"/>
+          </w:tcPr>
+          <w:p>
+            <w:pPr>
+              <w:rPr>
+                <w:b/>
+              </w:rPr>
+            </w:pPr>
+            <w:r>
+              <w:rPr>
+                <w:b/>
+              </w:rPr>
+              <w:t>Delta Time</w:t>
+            </w:r>
+          </w:p>
+        </w:tc>
+      </w:tr>
+      <w:tr>
+        <w:tc>
+          <w:tcPr>
+            <w:tcW w:w="1372" w:type="dxa"/>
+          </w:tcPr>
+          <w:p>
+            <w:r>
+              <w:t>25/05/2013</w:t>
+            </w:r>
+          </w:p>
+        </w:tc>
+        <w:tc>
+          <w:tcPr>
+            <w:tcW w:w="1593" w:type="dxa"/>
+          </w:tcPr>
+          <w:p>
+            <w:r>
+              <w:t>Basic Setup</w:t>
+            </w:r>
+          </w:p>
+        </w:tc>
+        <w:tc>
+          <w:tcPr>
+            <w:tcW w:w="4354" w:type="dxa"/>
+          </w:tcPr>
+          <w:p>
+            <w:r>
+              <w:t>Project creation, folder structure, library importing.</w:t>
+            </w:r>
+          </w:p>
+        </w:tc>
+        <w:tc>
+          <w:tcPr>
+            <w:tcW w:w="1288" w:type="dxa"/>
+          </w:tcPr>
+          <w:p>
+            <w:r>
+              <w:t>0:07:00</w:t>
+            </w:r>
+          </w:p>
+        </w:tc>
+      </w:tr>
+      <w:tr>
+        <w:tc>
+          <w:tcPr>
+            <w:tcW w:w="1372" w:type="dxa"/>
+          </w:tcPr>
+          <w:p>
+            <w:r>
+              <w:t>25/05/2013</w:t>
+            </w:r>
+          </w:p>
+        </w:tc>
+        <w:tc>
+          <w:tcPr>
+            <w:tcW w:w="1593" w:type="dxa"/>
+          </w:tcPr>
+          <w:p>
+            <w:r>
+              <w:t>Documentation</w:t>
+            </w:r>
+          </w:p>
+        </w:tc>
+        <w:tc>
+          <w:tcPr>
+            <w:tcW w:w="4354" w:type="dxa"/>
+          </w:tcPr>
+          <w:p>
+            <w:r>
+              <w:t>Game basic definitions.</w:t>
+            </w:r>
+          </w:p>
+        </w:tc>
+        <w:tc>
+          <w:tcPr>
+            <w:tcW w:w="1288" w:type="dxa"/>
+          </w:tcPr>
+          <w:p>
+            <w:r>
+              <w:t>0:56:00</w:t>
+            </w:r>
+          </w:p>
+        </w:tc>
+      </w:tr>
+      <w:tr>
+        <w:tc>
+          <w:tcPr>
+            <w:tcW w:w="1372" w:type="dxa"/>
+          </w:tcPr>
+          <w:p>
+            <w:r>
+              <w:t>25/05/2013</w:t>
+            </w:r>
+          </w:p>
+        </w:tc>
+        <w:tc>
+          <w:tcPr>
+            <w:tcW w:w="1593" w:type="dxa"/>
+          </w:tcPr>
+          <w:p>
+            <w:r>
+              <w:t>Design</w:t>
+            </w:r>
+          </w:p>
+        </w:tc>
+        <w:tc>
+          <w:tcPr>
+            <w:tcW w:w="4354" w:type="dxa"/>
+          </w:tcPr>
+          <w:p>
+            <w:r>
+              <w:t>Game design decisions and basic design documentation.</w:t>
+            </w:r>
+          </w:p>
+        </w:tc>
+        <w:tc>
+          <w:tcPr>
+            <w:tcW w:w="1288" w:type="dxa"/>
+          </w:tcPr>
+          <w:p>
+            <w:r>
+              <w:t>0:32:00</w:t>
+            </w:r>
+          </w:p>
+        </w:tc>
+      </w:tr>
+      <w:tr>
+        <w:tc>
+          <w:tcPr>
+            <w:tcW w:w="1372" w:type="dxa"/>
+          </w:tcPr>
+          <w:p>
+            <w:r>
+              <w:t>25/05/2013</w:t>
+            </w:r>
+          </w:p>
+        </w:tc>
+        <w:tc>
+          <w:tcPr>
+            <w:tcW w:w="1593" w:type="dxa"/>
+          </w:tcPr>
+          <w:p>
+            <w:r>
+              <w:t>Basic Setup</w:t>
+            </w:r>
+          </w:p>
+        </w:tc>
+        <w:tc>
+          <w:tcPr>
+            <w:tcW w:w="4354" w:type="dxa"/>
+          </w:tcPr>
+          <w:p>
+            <w:proofErr w:type="spellStart"/>
+            <w:r>
+              <w:t>Git</w:t>
+            </w:r>
+            <w:proofErr w:type="spellEnd"/>
+            <w:r>
+              <w:t xml:space="preserve"> Repository setup and initial commit.</w:t>
+            </w:r>
+          </w:p>
+        </w:tc>
+        <w:tc>
+          <w:tcPr>
+            <w:tcW w:w="1288" w:type="dxa"/>
+          </w:tcPr>
+          <w:p>
+            <w:r>
+              <w:t>0:13:00</w:t>
+            </w:r>
+          </w:p>
+        </w:tc>
+      </w:tr>
+      <w:tr>
+        <w:tc>
+          <w:tcPr>
+            <w:tcW w:w="1372" w:type="dxa"/>
+          </w:tcPr>
+          <w:p>
+            <w:r>
+              <w:t>25/05/2013</w:t>
+            </w:r>
+          </w:p>
+        </w:tc>
+        <w:tc>
+          <w:tcPr>
+            <w:tcW w:w="1593" w:type="dxa"/>
+          </w:tcPr>
+          <w:p>
+            <w:r>
+              <w:t>Study</w:t>
+            </w:r>
+          </w:p>
+        </w:tc>
+        <w:tc>
+          <w:tcPr>
+            <w:tcW w:w="4354" w:type="dxa"/>
+          </w:tcPr>
+          <w:p>
+            <w:r>
+              <w:t>Console lib study.</w:t>
+            </w:r>
+          </w:p>
+        </w:tc>
+        <w:tc>
+          <w:tcPr>
+            <w:tcW w:w="1288" w:type="dxa"/>
+          </w:tcPr>
+          <w:p>
+            <w:r>
+              <w:t>0:12:00</w:t>
+            </w:r>
+          </w:p>
+        </w:tc>
+      </w:tr>
+      <w:tr>
+        <w:tc>
+          <w:tcPr>
+            <w:tcW w:w="1372" w:type="dxa"/>
+          </w:tcPr>
+          <w:p>
+            <w:r>
+              <w:t>25/05/2013</w:t>
+            </w:r>
+          </w:p>
+        </w:tc>
+        <w:tc>
+          <w:tcPr>
+            <w:tcW w:w="1593" w:type="dxa"/>
+          </w:tcPr>
+          <w:p>
+            <w:r>
+              <w:t>Implementation</w:t>
+            </w:r>
+          </w:p>
+        </w:tc>
+        <w:tc>
+          <w:tcPr>
+            <w:tcW w:w="4354" w:type="dxa"/>
+          </w:tcPr>
+          <w:p>
+            <w:r>
+              <w:t>First iteration. (Main loop created)</w:t>
+            </w:r>
+          </w:p>
+        </w:tc>
+        <w:tc>
+          <w:tcPr>
+            <w:tcW w:w="1288" w:type="dxa"/>
+          </w:tcPr>
+          <w:p>
+            <w:r>
+              <w:t>1:05:00</w:t>
+            </w:r>
+          </w:p>
+        </w:tc>
+      </w:tr>
+      <w:tr>
+        <w:tc>
+          <w:tcPr>
+            <w:tcW w:w="1372" w:type="dxa"/>
+          </w:tcPr>
+          <w:p>
+            <w:r>
+              <w:t>25/05/2013</w:t>
+            </w:r>
+          </w:p>
+        </w:tc>
+        <w:tc>
+          <w:tcPr>
+            <w:tcW w:w="1593" w:type="dxa"/>
+          </w:tcPr>
+          <w:p>
+            <w:r>
+              <w:t>Basic Setup</w:t>
+            </w:r>
+          </w:p>
+        </w:tc>
+        <w:tc>
+          <w:tcPr>
+            <w:tcW w:w="4354" w:type="dxa"/>
+          </w:tcPr>
+          <w:p>
+            <w:r>
+              <w:t>Set primitive bug reporting system.</w:t>
+            </w:r>
+          </w:p>
+        </w:tc>
+        <w:tc>
+          <w:tcPr>
+            <w:tcW w:w="1288" w:type="dxa"/>
+          </w:tcPr>
+          <w:p>
+            <w:r>
+              <w:t>0:03:00</w:t>
+            </w:r>
+          </w:p>
+        </w:tc>
+      </w:tr>
+      <w:tr>
+        <w:tc>
+          <w:tcPr>
+            <w:tcW w:w="1372" w:type="dxa"/>
+          </w:tcPr>
+          <w:p>
+            <w:r>
+              <w:t>26/05/2013</w:t>
+            </w:r>
+          </w:p>
+        </w:tc>
+        <w:tc>
+          <w:tcPr>
+            <w:tcW w:w="1593" w:type="dxa"/>
+          </w:tcPr>
+          <w:p>
+            <w:r>
+              <w:t>Implementation</w:t>
+            </w:r>
+          </w:p>
+        </w:tc>
+        <w:tc>
+          <w:tcPr>
+            <w:tcW w:w="4354" w:type="dxa"/>
+          </w:tcPr>
+          <w:p>
+            <w:r>
+              <w:t>First iteration. (</w:t>
+            </w:r>
+            <w:proofErr w:type="spellStart"/>
+            <w:r>
+              <w:t>GameObject</w:t>
+            </w:r>
+            <w:proofErr w:type="spellEnd"/>
+            <w:r>
+              <w:t>, Enemy and Player classes, simplified game loop).</w:t>
+            </w:r>
+          </w:p>
+        </w:tc>
+        <w:tc>
+          <w:tcPr>
+            <w:tcW w:w="1288" w:type="dxa"/>
+          </w:tcPr>
+          <w:p>
+            <w:r>
+              <w:t>1:37:00</w:t>
+            </w:r>
+          </w:p>
+        </w:tc>
+      </w:tr>
+      <w:tr>
+        <w:tc>
+          <w:tcPr>
+            <w:tcW w:w="1372" w:type="dxa"/>
+          </w:tcPr>
+          <w:p>
+            <w:r>
+              <w:t>26/05/2013</w:t>
+            </w:r>
+          </w:p>
+        </w:tc>
+        <w:tc>
+          <w:tcPr>
+            <w:tcW w:w="1593" w:type="dxa"/>
+          </w:tcPr>
+          <w:p>
+            <w:r>
+              <w:t>Study</w:t>
+            </w:r>
+          </w:p>
+        </w:tc>
+        <w:tc>
+          <w:tcPr>
+            <w:tcW w:w="4354" w:type="dxa"/>
+          </w:tcPr>
+          <w:p>
+            <w:r>
+              <w:t>Keyboard input study.</w:t>
+            </w:r>
+          </w:p>
+        </w:tc>
+        <w:tc>
+          <w:tcPr>
+            <w:tcW w:w="1288" w:type="dxa"/>
+          </w:tcPr>
+          <w:p>
+            <w:r>
+              <w:t>0:09:00</w:t>
+            </w:r>
+          </w:p>
+        </w:tc>
+      </w:tr>
+      <w:tr>
+        <w:tc>
+          <w:tcPr>
+            <w:tcW w:w="1372" w:type="dxa"/>
+          </w:tcPr>
+          <w:p>
+            <w:r>
+              <w:t>26/05/2013</w:t>
+            </w:r>
+          </w:p>
+        </w:tc>
+        <w:tc>
+          <w:tcPr>
+            <w:tcW w:w="1593" w:type="dxa"/>
+          </w:tcPr>
+          <w:p>
+            <w:r>
+              <w:t>Implementation</w:t>
+            </w:r>
+          </w:p>
+        </w:tc>
+        <w:tc>
+          <w:tcPr>
+            <w:tcW w:w="4354" w:type="dxa"/>
+          </w:tcPr>
+          <w:p>
+            <w:r>
+              <w:t>First Iteration. Player movement and positioning control.</w:t>
+            </w:r>
+          </w:p>
+        </w:tc>
+        <w:tc>
+          <w:tcPr>
+            <w:tcW w:w="1288" w:type="dxa"/>
+          </w:tcPr>
+          <w:p>
+            <w:r>
+              <w:t>1:08:00</w:t>
+            </w:r>
+          </w:p>
+        </w:tc>
+      </w:tr>
+      <w:tr>
+        <w:tc>
+          <w:tcPr>
+            <w:tcW w:w="1372" w:type="dxa"/>
+          </w:tcPr>
+          <w:p>
+            <w:r>
+              <w:t>26/05/2013</w:t>
+            </w:r>
+          </w:p>
+        </w:tc>
+        <w:tc>
+          <w:tcPr>
+            <w:tcW w:w="1593" w:type="dxa"/>
+          </w:tcPr>
+          <w:p>
+            <w:r>
+              <w:t>Basic Setup</w:t>
+            </w:r>
+          </w:p>
+        </w:tc>
+        <w:tc>
+          <w:tcPr>
+            <w:tcW w:w="4354" w:type="dxa"/>
+          </w:tcPr>
+          <w:p>
+            <w:proofErr w:type="spellStart"/>
+            <w:r>
+              <w:t>Git</w:t>
+            </w:r>
+            <w:proofErr w:type="spellEnd"/>
+            <w:r>
+              <w:t xml:space="preserve"> ignore file.</w:t>
+            </w:r>
+          </w:p>
+        </w:tc>
+        <w:tc>
+          <w:tcPr>
+            <w:tcW w:w="1288" w:type="dxa"/>
+          </w:tcPr>
+          <w:p>
+            <w:r>
+              <w:t>0:06:00</w:t>
+            </w:r>
+          </w:p>
+        </w:tc>
+      </w:tr>
+      <w:tr>
+        <w:tc>
+          <w:tcPr>
+            <w:tcW w:w="1372" w:type="dxa"/>
+          </w:tcPr>
+          <w:p>
+            <w:r>
+              <w:t>26/05/2013</w:t>
+            </w:r>
+          </w:p>
+        </w:tc>
+        <w:tc>
+          <w:tcPr>
+            <w:tcW w:w="1593" w:type="dxa"/>
+          </w:tcPr>
+          <w:p>
+            <w:r>
+              <w:t>Implementation</w:t>
+            </w:r>
+          </w:p>
+        </w:tc>
+        <w:tc>
+          <w:tcPr>
+            <w:tcW w:w="4354" w:type="dxa"/>
+          </w:tcPr>
+          <w:p>
+            <w:r>
+              <w:t>First Iteration. (</w:t>
+            </w:r>
+            <w:proofErr w:type="spellStart"/>
+            <w:r>
+              <w:t>GameManager</w:t>
+            </w:r>
+            <w:proofErr w:type="spellEnd"/>
+            <w:r>
+              <w:t>)</w:t>
+            </w:r>
+          </w:p>
+        </w:tc>
+        <w:tc>
+          <w:tcPr>
+            <w:tcW w:w="1288" w:type="dxa"/>
+          </w:tcPr>
+          <w:p>
+            <w:r>
+              <w:t>1:38:00</w:t>
+            </w:r>
+          </w:p>
+        </w:tc>
+      </w:tr>
+      <w:tr>
+        <w:tc>
+          <w:tcPr>
+            <w:tcW w:w="1372" w:type="dxa"/>
+          </w:tcPr>
+          <w:p>
+            <w:r>
+              <w:t>26/05/2013</w:t>
+            </w:r>
+          </w:p>
+        </w:tc>
+        <w:tc>
+          <w:tcPr>
+            <w:tcW w:w="1593" w:type="dxa"/>
+          </w:tcPr>
+          <w:p>
+            <w:r>
+              <w:t>Implementation</w:t>
+            </w:r>
+          </w:p>
+        </w:tc>
+        <w:tc>
+          <w:tcPr>
+            <w:tcW w:w="4354" w:type="dxa"/>
+          </w:tcPr>
+          <w:p>
+            <w:r>
+              <w:t>First Iteration. (Enemy and Player hit, attack, and Health. Game Over condition added.)</w:t>
+            </w:r>
+          </w:p>
+        </w:tc>
+        <w:tc>
+          <w:tcPr>
+            <w:tcW w:w="1288" w:type="dxa"/>
+          </w:tcPr>
+          <w:p>
+            <w:r>
+              <w:t>2:13:00</w:t>
+            </w:r>
+          </w:p>
+        </w:tc>
+      </w:tr>
+      <w:tr>
+        <w:tc>
+          <w:tcPr>
+            <w:tcW w:w="1372" w:type="dxa"/>
+          </w:tcPr>
+          <w:p>
+            <w:r>
+              <w:lastRenderedPageBreak/>
+              <w:t>26/05/2013</w:t>
+            </w:r>
+          </w:p>
+        </w:tc>
+        <w:tc>
+          <w:tcPr>
+            <w:tcW w:w="1593" w:type="dxa"/>
+          </w:tcPr>
+          <w:p>
+            <w:r>
+              <w:t>Implementation</w:t>
+            </w:r>
+          </w:p>
+        </w:tc>
+        <w:tc>
+          <w:tcPr>
+            <w:tcW w:w="4354" w:type="dxa"/>
+          </w:tcPr>
+          <w:p>
+            <w:r>
+              <w:t>First Iteration. (Title Screen and Game Over Screen. First Iteration end.)</w:t>
+            </w:r>
+          </w:p>
+        </w:tc>
+        <w:tc>
+          <w:tcPr>
+            <w:tcW w:w="1288" w:type="dxa"/>
+          </w:tcPr>
+          <w:p>
+            <w:r>
+              <w:t>0:22:00</w:t>
+            </w:r>
+          </w:p>
+        </w:tc>
+      </w:tr>
+      <w:tr>
+        <w:tc>
+          <w:tcPr>
+            <w:tcW w:w="1372" w:type="dxa"/>
+          </w:tcPr>
+          <w:p>
+            <w:r>
+              <w:t>27/05/2013</w:t>
+            </w:r>
+          </w:p>
+        </w:tc>
+        <w:tc>
+          <w:tcPr>
+            <w:tcW w:w="1593" w:type="dxa"/>
+          </w:tcPr>
+          <w:p>
+            <w:r>
+              <w:t>Documentation</w:t>
+            </w:r>
+          </w:p>
+        </w:tc>
+        <w:tc>
+          <w:tcPr>
+            <w:tcW w:w="4354" w:type="dxa"/>
+          </w:tcPr>
+          <w:p>
+            <w:r>
+              <w:t xml:space="preserve">Game design document update. (First Iteration </w:t>
+            </w:r>
+            <w:r>
+              <w:t>detailing</w:t>
+            </w:r>
+            <w:r>
+              <w:t>)</w:t>
+            </w:r>
+          </w:p>
+        </w:tc>
+        <w:tc>
+          <w:tcPr>
+            <w:tcW w:w="1288" w:type="dxa"/>
+          </w:tcPr>
+          <w:p>
+            <w:r>
+              <w:t>0:50:00</w:t>
+            </w:r>
+          </w:p>
+        </w:tc>
+      </w:tr>
+    </w:tbl>
+    <w:p/>
+    <w:p>
+      <w:pPr>
+        <w:pStyle w:val="Ttulo2"/>
+      </w:pPr>
+      <w:r>
+        <w:t>Resulting Game</w:t>
+      </w:r>
+    </w:p>
+    <w:p>
+      <w:r>
+        <w:tab/>
+      </w:r>
+    </w:p>
+    <w:p>
+      <w:pPr>
+        <w:ind w:firstLine="708"/>
+      </w:pPr>
+      <w:r>
+        <w:t xml:space="preserve">The end result was a simple playable game with title, game and game over screens. </w:t>
+      </w:r>
+      <w:r>
+        <w:t>As the game starts, the first screen that greets the player is the following title screen:</w:t>
+      </w:r>
+    </w:p>
+    <w:p>
+      <w:r>
+        <w:rPr>
+          <w:noProof/>
+          <w:lang w:val="pt-BR" w:eastAsia="pt-BR"/>
+        </w:rPr>
+        <w:drawing>
+          <wp:inline distT="0" distB="0" distL="0" distR="0" wp14:anchorId="78939D2F" wp14:editId="3C85E440">
+            <wp:extent cx="5400040" cy="2736215"/>
+            <wp:effectExtent l="0" t="0" r="0" b="6985"/>
+            <wp:docPr id="1" name="Imagem 1"/>
+            <wp:cNvGraphicFramePr>
+              <a:graphicFrameLocks xmlns:a="http://schemas.openxmlformats.org/drawingml/2006/main" noChangeAspect="1"/>
+            </wp:cNvGraphicFramePr>
+            <a:graphic xmlns:a="http://schemas.openxmlformats.org/drawingml/2006/main">
+              <a:graphicData uri="http://schemas.openxmlformats.org/drawingml/2006/picture">
+                <pic:pic xmlns:pic="http://schemas.openxmlformats.org/drawingml/2006/picture">
+                  <pic:nvPicPr>
+                    <pic:cNvPr id="1" name=""/>
+                    <pic:cNvPicPr/>
+                  </pic:nvPicPr>
+                  <pic:blipFill>
+                    <a:blip r:embed="rId5"/>
+                    <a:stretch>
+                      <a:fillRect/>
+                    </a:stretch>
+                  </pic:blipFill>
+                  <pic:spPr>
+                    <a:xfrm>
+                      <a:off x="0" y="0"/>
+                      <a:ext cx="5400040" cy="2736215"/>
+                    </a:xfrm>
+                    <a:prstGeom prst="rect">
+                      <a:avLst/>
+                    </a:prstGeom>
+                  </pic:spPr>
+                </pic:pic>
+              </a:graphicData>
+            </a:graphic>
+          </wp:inline>
+        </w:drawing>
+      </w:r>
+    </w:p>
+    <w:p>
+      <w:pPr>
+        <w:pStyle w:val="Citao"/>
+      </w:pPr>
+      <w:r>
+        <w:t>Title screen</w:t>
+      </w:r>
+    </w:p>
+    <w:p>
+      <w:r>
+        <w:tab/>
+        <w:t>After pressing the SPACE key, the game begins, and the player starts the game on a screen with a few enemies. After the game starts, and every time the player is hit, he glows yellow and gets invulnerable for a few milliseconds.</w:t>
+      </w:r>
+    </w:p>
+    <w:p>
+      <w:r>
+        <w:rPr>
+          <w:noProof/>
+          <w:lang w:val="pt-BR" w:eastAsia="pt-BR"/>
+        </w:rPr>
+        <w:drawing>
+          <wp:inline distT="0" distB="0" distL="0" distR="0" wp14:anchorId="15F00445" wp14:editId="7A48A23F">
+            <wp:extent cx="5400040" cy="2736215"/>
+            <wp:effectExtent l="0" t="0" r="0" b="6985"/>
+            <wp:docPr id="6" name="Imagem 6"/>
+            <wp:cNvGraphicFramePr>
+              <a:graphicFrameLocks xmlns:a="http://schemas.openxmlformats.org/drawingml/2006/main" noChangeAspect="1"/>
+            </wp:cNvGraphicFramePr>
+            <a:graphic xmlns:a="http://schemas.openxmlformats.org/drawingml/2006/main">
+              <a:graphicData uri="http://schemas.openxmlformats.org/drawingml/2006/picture">
+                <pic:pic xmlns:pic="http://schemas.openxmlformats.org/drawingml/2006/picture">
+                  <pic:nvPicPr>
+                    <pic:cNvPr id="1" name=""/>
+                    <pic:cNvPicPr/>
+                  </pic:nvPicPr>
+                  <pic:blipFill>
+                    <a:blip r:embed="rId6"/>
+                    <a:stretch>
+                      <a:fillRect/>
+                    </a:stretch>
+                  </pic:blipFill>
+                  <pic:spPr>
+                    <a:xfrm>
+                      <a:off x="0" y="0"/>
+                      <a:ext cx="5400040" cy="2736215"/>
+                    </a:xfrm>
+                    <a:prstGeom prst="rect">
+                      <a:avLst/>
+                    </a:prstGeom>
+                  </pic:spPr>
+                </pic:pic>
+              </a:graphicData>
+            </a:graphic>
+          </wp:inline>
+        </w:drawing>
+      </w:r>
+    </w:p>
+    <w:p>
+      <w:pPr>
+        <w:pStyle w:val="Citao"/>
+        <w:rPr>
+          <w:noProof/>
+          <w:lang w:val="pt-BR" w:eastAsia="pt-BR"/>
+        </w:rPr>
+      </w:pPr>
+      <w:r>
+        <w:rPr>
+          <w:noProof/>
+          <w:lang w:val="pt-BR" w:eastAsia="pt-BR"/>
+        </w:rPr>
+        <w:lastRenderedPageBreak/>
+        <w:t xml:space="preserve">Basic Gameplay </w:t>
+      </w:r>
+      <w:r>
+        <w:rPr>
+          <w:noProof/>
+          <w:lang w:val="pt-BR" w:eastAsia="pt-BR"/>
+        </w:rPr>
+        <w:t>–</w:t>
+      </w:r>
+      <w:r>
+        <w:rPr>
+          <w:noProof/>
+          <w:lang w:val="pt-BR" w:eastAsia="pt-BR"/>
+        </w:rPr>
+        <w:t xml:space="preserve"> </w:t>
+      </w:r>
+      <w:r>
+        <w:rPr>
+          <w:noProof/>
+          <w:lang w:val="pt-BR" w:eastAsia="pt-BR"/>
+        </w:rPr>
+        <w:t>Player Invulnerable State</w:t>
+      </w:r>
+    </w:p>
+    <w:p>
+      <w:pPr>
+        <w:rPr>
+          <w:noProof/>
+          <w:lang w:eastAsia="pt-BR"/>
+        </w:rPr>
+      </w:pPr>
+      <w:r>
+        <w:rPr>
+          <w:noProof/>
+          <w:lang w:val="pt-BR" w:eastAsia="pt-BR"/>
+        </w:rPr>
+        <w:tab/>
+      </w:r>
+      <w:r>
+        <w:rPr>
+          <w:noProof/>
+          <w:lang w:eastAsia="pt-BR"/>
+        </w:rPr>
+        <w:t xml:space="preserve">After those few milliseconds, the player regains its normal color, and can be hit. </w:t>
+      </w:r>
+      <w:r>
+        <w:rPr>
+          <w:noProof/>
+          <w:lang w:eastAsia="pt-BR"/>
+        </w:rPr>
+        <w:t>If the player loses 3 points of life, he dies.</w:t>
+      </w:r>
+    </w:p>
+    <w:p>
+      <w:pPr>
+        <w:rPr>
+          <w:noProof/>
+          <w:lang w:eastAsia="pt-BR"/>
+        </w:rPr>
+      </w:pPr>
+      <w:r>
+        <w:rPr>
+          <w:noProof/>
+          <w:lang w:val="pt-BR" w:eastAsia="pt-BR"/>
+        </w:rPr>
+        <w:drawing>
+          <wp:inline distT="0" distB="0" distL="0" distR="0" wp14:anchorId="285AD9F4" wp14:editId="68BE7589">
+            <wp:extent cx="5400040" cy="2736215"/>
+            <wp:effectExtent l="0" t="0" r="0" b="6985"/>
+            <wp:docPr id="2" name="Imagem 2"/>
+            <wp:cNvGraphicFramePr>
+              <a:graphicFrameLocks xmlns:a="http://schemas.openxmlformats.org/drawingml/2006/main" noChangeAspect="1"/>
+            </wp:cNvGraphicFramePr>
+            <a:graphic xmlns:a="http://schemas.openxmlformats.org/drawingml/2006/main">
+              <a:graphicData uri="http://schemas.openxmlformats.org/drawingml/2006/picture">
+                <pic:pic xmlns:pic="http://schemas.openxmlformats.org/drawingml/2006/picture">
+                  <pic:nvPicPr>
+                    <pic:cNvPr id="1" name=""/>
+                    <pic:cNvPicPr/>
+                  </pic:nvPicPr>
+                  <pic:blipFill>
+                    <a:blip r:embed="rId7"/>
+                    <a:stretch>
+                      <a:fillRect/>
+                    </a:stretch>
+                  </pic:blipFill>
+                  <pic:spPr>
+                    <a:xfrm>
+                      <a:off x="0" y="0"/>
+                      <a:ext cx="5400040" cy="2736215"/>
+                    </a:xfrm>
+                    <a:prstGeom prst="rect">
+                      <a:avLst/>
+                    </a:prstGeom>
+                  </pic:spPr>
+                </pic:pic>
+              </a:graphicData>
+            </a:graphic>
+          </wp:inline>
+        </w:drawing>
+      </w:r>
+      <w:r>
+        <w:rPr>
+          <w:noProof/>
+          <w:lang w:eastAsia="pt-BR"/>
+        </w:rPr>
+        <w:t xml:space="preserve"> </w:t>
+      </w:r>
+    </w:p>
+    <w:p>
+      <w:pPr>
+        <w:pStyle w:val="Citao"/>
+        <w:rPr>
+          <w:noProof/>
+          <w:lang w:eastAsia="pt-BR"/>
+        </w:rPr>
+      </w:pPr>
+      <w:r>
+        <w:rPr>
+          <w:noProof/>
+          <w:lang w:eastAsia="pt-BR"/>
+        </w:rPr>
+        <w:t xml:space="preserve">Basic Gameplay </w:t>
+      </w:r>
+      <w:r>
+        <w:rPr>
+          <w:noProof/>
+          <w:lang w:eastAsia="pt-BR"/>
+        </w:rPr>
+        <w:t>–</w:t>
+      </w:r>
+      <w:r>
+        <w:rPr>
+          <w:noProof/>
+          <w:lang w:eastAsia="pt-BR"/>
+        </w:rPr>
+        <w:t xml:space="preserve"> </w:t>
+      </w:r>
+      <w:r>
+        <w:rPr>
+          <w:noProof/>
+          <w:lang w:eastAsia="pt-BR"/>
+        </w:rPr>
+        <w:t>Player Normal State</w:t>
+      </w:r>
+      <w:r>
+        <w:rPr>
+          <w:noProof/>
+          <w:lang w:eastAsia="pt-BR"/>
+        </w:rPr>
+        <w:t>. Notice the player was already hit twice in this case.</w:t>
+      </w:r>
+    </w:p>
+    <w:p>
+      <w:pPr>
+        <w:rPr>
+          <w:lang w:eastAsia="pt-BR"/>
+        </w:rPr>
+      </w:pPr>
+    </w:p>
+    <w:p>
+      <w:pPr>
+        <w:rPr>
+          <w:lang w:eastAsia="pt-BR"/>
+        </w:rPr>
+      </w:pPr>
+      <w:r>
+        <w:rPr>
+          <w:lang w:eastAsia="pt-BR"/>
+        </w:rPr>
+        <w:tab/>
+        <w:t>The objective of the game is to kill every enemy, and to do that, the player character can use a basic attack with a range of 3 units. If the enemy is hit by any of the three sword parts, it dies.</w:t>
+      </w:r>
+    </w:p>
+    <w:p>
+      <w:pPr>
+        <w:rPr>
+          <w:noProof/>
+          <w:lang w:val="pt-BR" w:eastAsia="pt-BR"/>
+        </w:rPr>
+      </w:pPr>
+      <w:r>
+        <w:rPr>
+          <w:noProof/>
+          <w:lang w:val="pt-BR" w:eastAsia="pt-BR"/>
+        </w:rPr>
+        <w:drawing>
+          <wp:inline distT="0" distB="0" distL="0" distR="0" wp14:anchorId="3890EB0B" wp14:editId="089E16D1">
+            <wp:extent cx="5400040" cy="2736215"/>
+            <wp:effectExtent l="0" t="0" r="0" b="6985"/>
+            <wp:docPr id="3" name="Imagem 3"/>
+            <wp:cNvGraphicFramePr>
+              <a:graphicFrameLocks xmlns:a="http://schemas.openxmlformats.org/drawingml/2006/main" noChangeAspect="1"/>
+            </wp:cNvGraphicFramePr>
+            <a:graphic xmlns:a="http://schemas.openxmlformats.org/drawingml/2006/main">
+              <a:graphicData uri="http://schemas.openxmlformats.org/drawingml/2006/picture">
+                <pic:pic xmlns:pic="http://schemas.openxmlformats.org/drawingml/2006/picture">
+                  <pic:nvPicPr>
+                    <pic:cNvPr id="1" name=""/>
+                    <pic:cNvPicPr/>
+                  </pic:nvPicPr>
+                  <pic:blipFill>
+                    <a:blip r:embed="rId8"/>
+                    <a:stretch>
+                      <a:fillRect/>
+                    </a:stretch>
+                  </pic:blipFill>
+                  <pic:spPr>
+                    <a:xfrm>
+                      <a:off x="0" y="0"/>
+                      <a:ext cx="5400040" cy="2736215"/>
+                    </a:xfrm>
+                    <a:prstGeom prst="rect">
+                      <a:avLst/>
+                    </a:prstGeom>
+                  </pic:spPr>
+                </pic:pic>
+              </a:graphicData>
+            </a:graphic>
+          </wp:inline>
+        </w:drawing>
+      </w:r>
+    </w:p>
+    <w:p>
+      <w:pPr>
+        <w:pStyle w:val="Citao"/>
+        <w:rPr>
+          <w:noProof/>
+          <w:lang w:val="pt-BR" w:eastAsia="pt-BR"/>
+        </w:rPr>
+      </w:pPr>
+      <w:r>
+        <w:rPr>
+          <w:noProof/>
+          <w:lang w:val="pt-BR" w:eastAsia="pt-BR"/>
+        </w:rPr>
+        <w:t>Basic Gameplay – Attack Animation</w:t>
+      </w:r>
+    </w:p>
+    <w:p>
+      <w:pPr>
+        <w:rPr>
+          <w:lang w:eastAsia="pt-BR"/>
+        </w:rPr>
+      </w:pPr>
+      <w:r>
+        <w:rPr>
+          <w:lang w:val="pt-BR" w:eastAsia="pt-BR"/>
+        </w:rPr>
+        <w:lastRenderedPageBreak/>
+        <w:tab/>
+      </w:r>
+      <w:r>
+        <w:rPr>
+          <w:lang w:eastAsia="pt-BR"/>
+        </w:rPr>
+        <w:t xml:space="preserve">If the player loses all of its health or kills all the enemies, </w:t>
+      </w:r>
+      <w:r>
+        <w:rPr>
+          <w:lang w:eastAsia="pt-BR"/>
+        </w:rPr>
+        <w:t>the game state changes to Game Over, and the game over screen is presented to the player, where he can hit the space bar to finish the game.</w:t>
+      </w:r>
+    </w:p>
+    <w:p>
+      <w:r>
+        <w:rPr>
+          <w:noProof/>
+          <w:lang w:val="pt-BR" w:eastAsia="pt-BR"/>
+        </w:rPr>
+        <w:drawing>
+          <wp:inline distT="0" distB="0" distL="0" distR="0" wp14:anchorId="7D9AD18B" wp14:editId="06F48050">
+            <wp:extent cx="5400040" cy="2736215"/>
+            <wp:effectExtent l="0" t="0" r="0" b="6985"/>
+            <wp:docPr id="5" name="Imagem 5"/>
+            <wp:cNvGraphicFramePr>
+              <a:graphicFrameLocks xmlns:a="http://schemas.openxmlformats.org/drawingml/2006/main" noChangeAspect="1"/>
+            </wp:cNvGraphicFramePr>
+            <a:graphic xmlns:a="http://schemas.openxmlformats.org/drawingml/2006/main">
+              <a:graphicData uri="http://schemas.openxmlformats.org/drawingml/2006/picture">
+                <pic:pic xmlns:pic="http://schemas.openxmlformats.org/drawingml/2006/picture">
+                  <pic:nvPicPr>
+                    <pic:cNvPr id="1" name=""/>
+                    <pic:cNvPicPr/>
+                  </pic:nvPicPr>
+                  <pic:blipFill>
+                    <a:blip r:embed="rId9"/>
+                    <a:stretch>
+                      <a:fillRect/>
+                    </a:stretch>
+                  </pic:blipFill>
+                  <pic:spPr>
+                    <a:xfrm>
+                      <a:off x="0" y="0"/>
+                      <a:ext cx="5400040" cy="2736215"/>
+                    </a:xfrm>
+                    <a:prstGeom prst="rect">
+                      <a:avLst/>
+                    </a:prstGeom>
+                  </pic:spPr>
+                </pic:pic>
+              </a:graphicData>
+            </a:graphic>
+          </wp:inline>
+        </w:drawing>
+      </w:r>
+    </w:p>
+    <w:p>
+      <w:pPr>
+        <w:pStyle w:val="Citao"/>
+      </w:pPr>
+      <w:r>
+        <w:t xml:space="preserve">Game </w:t>
+      </w:r>
+      <w:r>
+        <w:t>o</w:t>
+      </w:r>
+      <w:r>
+        <w:t xml:space="preserve">ver </w:t>
+      </w:r>
+      <w:r>
+        <w:t>s</w:t>
+      </w:r>
+      <w:r>
+        <w:t>creen</w:t>
+      </w:r>
+      <w:r>
+        <w:t>.</w:t>
+      </w:r>
+    </w:p>
+    <w:p/>
+    <w:p>
+      <w:pPr>
+        <w:pStyle w:val="Ttulo2"/>
+      </w:pPr>
+      <w:r>
+        <w:t>Reflections and Lessons Learned</w:t>
+      </w:r>
+    </w:p>
+    <w:p/>
+    <w:p>
+      <w:r>
+        <w:tab/>
+        <w:t>On this first iteration, most of the time was spent with implementation, as expected. The whole iteration took about double the time I thought it would at first, and also some of the Basic Setup items and Documentation took more time than it was first expected, but the final results where far better than what was planned on the start.</w:t>
+      </w:r>
+    </w:p>
+    <w:p>
+      <w:r>
+        <w:tab/>
+        <w:t>A very good lesson that can be learned from this iteration is that I shouldn’t be afraid of redoing big chunks of code, and that sometimes the best code is the one that works well, and you can understand it well, even if it’s not the most efficient or the most elegant solution you could think of.</w:t>
+      </w:r>
+    </w:p>
     <w:sectPr>
       <w:pgSz w:w="11906" w:h="16838"/>
       <w:pgMar w:top="1417" w:right="1701" w:bottom="1417" w:left="1701" w:header="708" w:footer="708" w:gutter="0"/>
@@ -3153,7 +4946,7 @@
 </file>
 
 <file path=customXml/itemProps1.xml><?xml version="1.0" encoding="utf-8"?>
-<ds:datastoreItem xmlns:ds="http://schemas.openxmlformats.org/officeDocument/2006/customXml" ds:itemID="{3CF08812-D2AB-47DB-A90E-068D795A7433}">
+<ds:datastoreItem xmlns:ds="http://schemas.openxmlformats.org/officeDocument/2006/customXml" ds:itemID="{DBD5A17B-EEE2-4C02-A904-98927876655D}">
   <ds:schemaRefs>
     <ds:schemaRef ds:uri="http://schemas.openxmlformats.org/officeDocument/2006/bibliography"/>
   </ds:schemaRefs>

</xml_diff>

<commit_message>
DOC: Small modification on the beach map.
</commit_message>
<xml_diff>
--- a/doc/Game Definitions.docx
+++ b/doc/Game Definitions.docx
@@ -4179,7 +4179,7 @@
                 <w:color w:val="000000"/>
                 <w:sz w:val="16"/>
                 <w:szCs w:val="16"/>
-                <w:lang w:eastAsia="pt-BR"/>
+                <w:lang w:val="pt-BR" w:eastAsia="pt-BR"/>
               </w:rPr>
               <w:t>#####################################</w:t>
             </w:r>
@@ -6256,7 +6256,7 @@
                 <w:color w:val="000000"/>
                 <w:sz w:val="16"/>
                 <w:szCs w:val="16"/>
-                <w:lang w:eastAsia="pt-BR"/>
+                <w:lang w:val="pt-BR" w:eastAsia="pt-BR"/>
               </w:rPr>
               <w:t>####################################22##############</w:t>
             </w:r>
@@ -9530,8 +9530,10 @@
                 <w:szCs w:val="16"/>
                 <w:lang w:val="pt-BR" w:eastAsia="pt-BR"/>
               </w:rPr>
-              <w:t>~~~~~~~~~~~~~~~~~~~~~~~~~~~~~~~~~~~~~~</w:t>
-            </w:r>
+              <w:t xml:space="preserve">                                      </w:t>
+            </w:r>
+            <w:bookmarkStart w:id="0" w:name="_GoBack"/>
+            <w:bookmarkEnd w:id="0"/>
             <w:r>
               <w:rPr>
                 <w:rFonts w:ascii="Courier New" w:eastAsia="Times New Roman" w:hAnsi="Courier New" w:cs="Courier New"/>
@@ -9580,17 +9582,17 @@
                 <w:szCs w:val="16"/>
                 <w:lang w:eastAsia="pt-BR"/>
               </w:rPr>
-              <w:t xml:space="preserve">##   </w:t>
-            </w:r>
-            <w:r>
-              <w:rPr>
-                <w:rFonts w:ascii="Courier New" w:eastAsia="Times New Roman" w:hAnsi="Courier New" w:cs="Courier New"/>
-                <w:color w:val="000000"/>
-                <w:sz w:val="16"/>
-                <w:szCs w:val="16"/>
-                <w:lang w:val="pt-BR" w:eastAsia="pt-BR"/>
-              </w:rPr>
-              <w:t>~~~~~~~~~~~~~~~~~~~~~~~~~~~~~~~~~~~~~~~~~~~~~~~~~~~~~~~~~~~~~~~~~~~~</w:t>
+              <w:t xml:space="preserve">##  </w:t>
+            </w:r>
+            <w:r>
+              <w:rPr>
+                <w:rFonts w:ascii="Courier New" w:eastAsia="Times New Roman" w:hAnsi="Courier New" w:cs="Courier New"/>
+                <w:color w:val="000000"/>
+                <w:sz w:val="16"/>
+                <w:szCs w:val="16"/>
+                <w:lang w:val="pt-BR" w:eastAsia="pt-BR"/>
+              </w:rPr>
+              <w:t xml:space="preserve">                                                                         </w:t>
             </w:r>
             <w:r>
               <w:rPr>
@@ -9600,7 +9602,7 @@
                 <w:szCs w:val="16"/>
                 <w:lang w:eastAsia="pt-BR"/>
               </w:rPr>
-              <w:t xml:space="preserve">   ###</w:t>
+              <w:t>##</w:t>
             </w:r>
           </w:p>
           <w:p>
@@ -9640,7 +9642,7 @@
                 <w:szCs w:val="16"/>
                 <w:lang w:eastAsia="pt-BR"/>
               </w:rPr>
-              <w:t>#</w:t>
+              <w:t>~</w:t>
             </w:r>
             <w:r>
               <w:rPr>
@@ -9660,7 +9662,7 @@
                 <w:szCs w:val="16"/>
                 <w:lang w:eastAsia="pt-BR"/>
               </w:rPr>
-              <w:t>###</w:t>
+              <w:t>~~~</w:t>
             </w:r>
           </w:p>
           <w:p>
@@ -9710,7 +9712,7 @@
                 <w:szCs w:val="16"/>
                 <w:lang w:eastAsia="pt-BR"/>
               </w:rPr>
-              <w:t>##</w:t>
+              <w:t>~~</w:t>
             </w:r>
           </w:p>
           <w:p>
@@ -9869,16 +9871,16 @@
                 <w:color w:val="000000"/>
                 <w:sz w:val="16"/>
                 <w:szCs w:val="16"/>
-                <w:lang w:eastAsia="pt-BR"/>
-              </w:rPr>
-            </w:pPr>
-            <w:r>
-              <w:rPr>
-                <w:rFonts w:ascii="Courier New" w:eastAsia="Times New Roman" w:hAnsi="Courier New" w:cs="Courier New"/>
-                <w:color w:val="000000"/>
-                <w:sz w:val="16"/>
-                <w:szCs w:val="16"/>
-                <w:lang w:eastAsia="pt-BR"/>
+                <w:lang w:val="pt-BR" w:eastAsia="pt-BR"/>
+              </w:rPr>
+            </w:pPr>
+            <w:r>
+              <w:rPr>
+                <w:rFonts w:ascii="Courier New" w:eastAsia="Times New Roman" w:hAnsi="Courier New" w:cs="Courier New"/>
+                <w:color w:val="000000"/>
+                <w:sz w:val="16"/>
+                <w:szCs w:val="16"/>
+                <w:lang w:val="pt-BR" w:eastAsia="pt-BR"/>
               </w:rPr>
               <w:t>#55############################################################################</w:t>
             </w:r>
@@ -12277,7 +12279,6 @@
                 <w:lang w:eastAsia="pt-BR"/>
               </w:rPr>
             </w:pPr>
-            <w:bookmarkStart w:id="0" w:name="_GoBack"/>
             <w:r>
               <w:rPr>
                 <w:rFonts w:eastAsia="Times New Roman"/>
@@ -12288,7 +12289,6 @@
           </w:p>
         </w:tc>
       </w:tr>
-      <w:bookmarkEnd w:id="0"/>
     </w:tbl>
     <w:p>
       <w:pPr>
@@ -15375,7 +15375,7 @@
 </file>
 
 <file path=customXml/itemProps1.xml><?xml version="1.0" encoding="utf-8"?>
-<ds:datastoreItem xmlns:ds="http://schemas.openxmlformats.org/officeDocument/2006/customXml" ds:itemID="{E210E09E-77BC-4A25-9E81-965C3F9AFC0F}">
+<ds:datastoreItem xmlns:ds="http://schemas.openxmlformats.org/officeDocument/2006/customXml" ds:itemID="{ED5147A8-0101-404A-9CCA-6D55B0183F65}">
   <ds:schemaRefs>
     <ds:schemaRef ds:uri="http://schemas.openxmlformats.org/officeDocument/2006/bibliography"/>
   </ds:schemaRefs>

</xml_diff>

<commit_message>
DOC: Game definitions document updated with second iteration complete data and future iterations update.
</commit_message>
<xml_diff>
--- a/doc/Game Definitions.docx
+++ b/doc/Game Definitions.docx
@@ -213,7 +213,13 @@
           </w:tcPr>
           <w:p>
             <w:r>
-              <w:t>Updated with first iteration postmortem data and new data for the second iteration.</w:t>
+              <w:t xml:space="preserve">Updated with first iteration </w:t>
+            </w:r>
+            <w:r>
+              <w:t>complete</w:t>
+            </w:r>
+            <w:r>
+              <w:t xml:space="preserve"> data and new data for the second iteration.</w:t>
             </w:r>
           </w:p>
         </w:tc>
@@ -255,19 +261,31 @@
           <w:tcPr>
             <w:tcW w:w="969" w:type="dxa"/>
           </w:tcPr>
-          <w:p/>
+          <w:p>
+            <w:r>
+              <w:t>V 0.5</w:t>
+            </w:r>
+          </w:p>
         </w:tc>
         <w:tc>
           <w:tcPr>
             <w:tcW w:w="1335" w:type="dxa"/>
           </w:tcPr>
-          <w:p/>
+          <w:p>
+            <w:r>
+              <w:t>01/06/2013</w:t>
+            </w:r>
+          </w:p>
         </w:tc>
         <w:tc>
           <w:tcPr>
             <w:tcW w:w="6338" w:type="dxa"/>
           </w:tcPr>
-          <w:p/>
+          <w:p>
+            <w:r>
+              <w:t>Updated with first iteration complete data and new data for future iterations.</w:t>
+            </w:r>
+          </w:p>
         </w:tc>
       </w:tr>
       <w:tr>
@@ -490,13 +508,23 @@
     <w:p>
       <w:r>
         <w:tab/>
+        <w:t>When the first dungeon and its items are done, the focus will be changed a bit to more technical features, them being Xbox 360 controller support and sound. No changes should be made on the game, save from those two things.</w:t>
+      </w:r>
+    </w:p>
+    <w:p>
+      <w:r>
+        <w:tab/>
         <w:t>The next step is doing another extra dungeon, with a new weapon (bomb), one life power up, new enemies, puzzles and one new boss and artifact. Only after both dungeons the player will get the opportunity to battle the evil wizard.</w:t>
       </w:r>
     </w:p>
     <w:p>
       <w:r>
         <w:tab/>
-        <w:t>After both dungeons are done, the next step is creating random caves/events. Those will show up randomly on pre-determined places on the map. The caves will be procedurally created, and will contain Money, Arrows, Bombs and extra health, if the player isn’t with its maximum possible health.</w:t>
+        <w:t xml:space="preserve">After both dungeons are done, the next step is creating random caves/events. Those will show up randomly on pre-determined places on the map. The caves will be procedurally created, </w:t>
+      </w:r>
+      <w:r>
+        <w:lastRenderedPageBreak/>
+        <w:t>and will contain Money, Arrows, Bombs and extra health, if the player isn’t with its maximum possible health.</w:t>
       </w:r>
     </w:p>
     <w:p>
@@ -506,7 +534,6 @@
         </w:rPr>
       </w:pPr>
       <w:r>
-        <w:lastRenderedPageBreak/>
         <w:tab/>
         <w:t>The last step is creating</w:t>
       </w:r>
@@ -1191,7 +1218,7 @@
           </w:tcPr>
           <w:p>
             <w:r>
-              <w:t>Second Dungeon</w:t>
+              <w:t>Controller support</w:t>
             </w:r>
           </w:p>
         </w:tc>
@@ -1201,7 +1228,7 @@
           </w:tcPr>
           <w:p>
             <w:r>
-              <w:t>Bigger dungeon, with more puzzles and keys.</w:t>
+              <w:t>Xbox 360 controller support.</w:t>
             </w:r>
           </w:p>
         </w:tc>
@@ -1223,7 +1250,7 @@
           </w:tcPr>
           <w:p>
             <w:r>
-              <w:t>Pick Up: Keys</w:t>
+              <w:t>Sound Effects</w:t>
             </w:r>
           </w:p>
         </w:tc>
@@ -1233,7 +1260,10 @@
           </w:tcPr>
           <w:p>
             <w:r>
-              <w:t>Keys to open closed doors.</w:t>
+              <w:t xml:space="preserve">Basic sound effects – Pickup, attack, enemy hit, player hit, </w:t>
+            </w:r>
+            <w:r>
+              <w:t>maybe ambient sounds.</w:t>
             </w:r>
           </w:p>
         </w:tc>
@@ -1255,7 +1285,7 @@
           </w:tcPr>
           <w:p>
             <w:r>
-              <w:t>Stronger enemies</w:t>
+              <w:t>Title Screen Upgrade</w:t>
             </w:r>
           </w:p>
         </w:tc>
@@ -1265,10 +1295,7 @@
           </w:tcPr>
           <w:p>
             <w:r>
-              <w:t xml:space="preserve">Enemies that need more than one </w:t>
-            </w:r>
-            <w:r>
-              <w:t>attack to be killed.</w:t>
+              <w:t>Add New Game, Load Game (Optional, if can be easily done), How to Play and Exit Game to the title screen</w:t>
             </w:r>
           </w:p>
         </w:tc>
@@ -1290,7 +1317,7 @@
           </w:tcPr>
           <w:p>
             <w:r>
-              <w:t>Weapon: Bombs</w:t>
+              <w:t>Save/Load Game option</w:t>
             </w:r>
           </w:p>
         </w:tc>
@@ -1300,7 +1327,7 @@
           </w:tcPr>
           <w:p>
             <w:r>
-              <w:t>Bombs will kill every enemy on its blast radius, and can open hidden rooms.</w:t>
+              <w:t>Create a Save/Load game option. The enemies and areas may be reset, but at least boss data, weapon data and dungeon complete data may be saved.</w:t>
             </w:r>
           </w:p>
         </w:tc>
@@ -1322,7 +1349,7 @@
           </w:tcPr>
           <w:p>
             <w:r>
-              <w:t>Second Boss</w:t>
+              <w:t>Second Dungeon</w:t>
             </w:r>
           </w:p>
         </w:tc>
@@ -1332,7 +1359,7 @@
           </w:tcPr>
           <w:p>
             <w:r>
-              <w:t>Easier to kill using bombs.</w:t>
+              <w:t>Bigger dungeon, with more puzzles and keys.</w:t>
             </w:r>
           </w:p>
         </w:tc>
@@ -1342,7 +1369,7 @@
           </w:tcPr>
           <w:p>
             <w:r>
-              <w:t>4</w:t>
+              <w:t>5</w:t>
             </w:r>
           </w:p>
         </w:tc>
@@ -1354,7 +1381,7 @@
           </w:tcPr>
           <w:p>
             <w:r>
-              <w:t>Procedurally generated Caves</w:t>
+              <w:t>Pick Up: Keys</w:t>
             </w:r>
           </w:p>
         </w:tc>
@@ -1364,7 +1391,7 @@
           </w:tcPr>
           <w:p>
             <w:r>
-              <w:t>Will have enemies and at least one treasure.</w:t>
+              <w:t>Keys to open closed doors.</w:t>
             </w:r>
           </w:p>
         </w:tc>
@@ -1386,7 +1413,7 @@
           </w:tcPr>
           <w:p>
             <w:r>
-              <w:t>Random Events</w:t>
+              <w:t>Stronger enemies</w:t>
             </w:r>
           </w:p>
         </w:tc>
@@ -1396,7 +1423,10 @@
           </w:tcPr>
           <w:p>
             <w:r>
-              <w:t>Can give the player more items, or power ups.</w:t>
+              <w:t xml:space="preserve">Enemies that need more than one </w:t>
+            </w:r>
+            <w:r>
+              <w:t>attack to be killed.</w:t>
             </w:r>
           </w:p>
         </w:tc>
@@ -1418,7 +1448,7 @@
           </w:tcPr>
           <w:p>
             <w:r>
-              <w:t>Power up: Extra arrows</w:t>
+              <w:t>Weapon: Bombs</w:t>
             </w:r>
           </w:p>
         </w:tc>
@@ -1428,7 +1458,7 @@
           </w:tcPr>
           <w:p>
             <w:r>
-              <w:t>Allows the player to carry more arrows.</w:t>
+              <w:t>Bombs will kill every enemy on its blast radius, and can open hidden rooms.</w:t>
             </w:r>
           </w:p>
         </w:tc>
@@ -1450,7 +1480,7 @@
           </w:tcPr>
           <w:p>
             <w:r>
-              <w:t>Power up: Extra bombs</w:t>
+              <w:t>Second Boss</w:t>
             </w:r>
           </w:p>
         </w:tc>
@@ -1460,7 +1490,7 @@
           </w:tcPr>
           <w:p>
             <w:r>
-              <w:t>Allows the player to carry more bombs.</w:t>
+              <w:t>Easier to kill using bombs.</w:t>
             </w:r>
           </w:p>
         </w:tc>
@@ -1482,7 +1512,7 @@
           </w:tcPr>
           <w:p>
             <w:r>
-              <w:t>Pick up: Money</w:t>
+              <w:t>Procedurally generated Caves</w:t>
             </w:r>
           </w:p>
         </w:tc>
@@ -1492,7 +1522,7 @@
           </w:tcPr>
           <w:p>
             <w:r>
-              <w:t>Money, to be used as points or to buy items.</w:t>
+              <w:t>Will have enemies and at least one treasure.</w:t>
             </w:r>
           </w:p>
         </w:tc>
@@ -1502,7 +1532,7 @@
           </w:tcPr>
           <w:p>
             <w:r>
-              <w:t>5</w:t>
+              <w:t>6</w:t>
             </w:r>
           </w:p>
         </w:tc>
@@ -1514,7 +1544,7 @@
           </w:tcPr>
           <w:p>
             <w:r>
-              <w:t>Store</w:t>
+              <w:t>Random Events</w:t>
             </w:r>
           </w:p>
         </w:tc>
@@ -1524,7 +1554,7 @@
           </w:tcPr>
           <w:p>
             <w:r>
-              <w:t>Store, can be used to buy Power ups and refills, use money.</w:t>
+              <w:t>Can give the player more items, or power ups.</w:t>
             </w:r>
           </w:p>
         </w:tc>
@@ -1534,7 +1564,7 @@
           </w:tcPr>
           <w:p>
             <w:r>
-              <w:t>5</w:t>
+              <w:t>6</w:t>
             </w:r>
           </w:p>
         </w:tc>
@@ -1546,7 +1576,7 @@
           </w:tcPr>
           <w:p>
             <w:r>
-              <w:t>Cut scenes</w:t>
+              <w:t>Power up: Extra arrows</w:t>
             </w:r>
           </w:p>
         </w:tc>
@@ -1556,7 +1586,7 @@
           </w:tcPr>
           <w:p>
             <w:r>
-              <w:t>Tell the player the game story.</w:t>
+              <w:t>Allows the player to carry more arrows.</w:t>
             </w:r>
           </w:p>
         </w:tc>
@@ -1578,7 +1608,7 @@
           </w:tcPr>
           <w:p>
             <w:r>
-              <w:t>NPCs</w:t>
+              <w:t>Power up: Extra bombs</w:t>
             </w:r>
           </w:p>
         </w:tc>
@@ -1588,7 +1618,7 @@
           </w:tcPr>
           <w:p>
             <w:r>
-              <w:t>Can interact with the player.</w:t>
+              <w:t>Allows the player to carry more bombs.</w:t>
             </w:r>
           </w:p>
         </w:tc>
@@ -1610,7 +1640,7 @@
           </w:tcPr>
           <w:p>
             <w:r>
-              <w:t>Towns</w:t>
+              <w:t>Pick up: Money</w:t>
             </w:r>
           </w:p>
         </w:tc>
@@ -1620,7 +1650,7 @@
           </w:tcPr>
           <w:p>
             <w:r>
-              <w:t>Where the player can buy things and talk to NPCs.</w:t>
+              <w:t>Money, to be used as points or to buy items.</w:t>
             </w:r>
           </w:p>
         </w:tc>
@@ -1642,7 +1672,7 @@
           </w:tcPr>
           <w:p>
             <w:r>
-              <w:t>Rebalancing</w:t>
+              <w:t>Store</w:t>
             </w:r>
           </w:p>
         </w:tc>
@@ -1652,7 +1682,7 @@
           </w:tcPr>
           <w:p>
             <w:r>
-              <w:t>Game rebalancing, testing the enemies new abilities and where they are placed.</w:t>
+              <w:t>Store, can be used to buy Power ups and refills, use money.</w:t>
             </w:r>
           </w:p>
         </w:tc>
@@ -1662,7 +1692,7 @@
           </w:tcPr>
           <w:p>
             <w:r>
-              <w:t>7</w:t>
+              <w:t>6</w:t>
             </w:r>
           </w:p>
         </w:tc>
@@ -1674,6 +1704,135 @@
           </w:tcPr>
           <w:p>
             <w:r>
+              <w:t>Cut scenes</w:t>
+            </w:r>
+          </w:p>
+        </w:tc>
+        <w:tc>
+          <w:tcPr>
+            <w:tcW w:w="4677" w:type="dxa"/>
+          </w:tcPr>
+          <w:p>
+            <w:r>
+              <w:t>Tell the player the game story.</w:t>
+            </w:r>
+          </w:p>
+        </w:tc>
+        <w:tc>
+          <w:tcPr>
+            <w:tcW w:w="986" w:type="dxa"/>
+          </w:tcPr>
+          <w:p>
+            <w:r>
+              <w:t>7</w:t>
+            </w:r>
+          </w:p>
+        </w:tc>
+      </w:tr>
+      <w:tr>
+        <w:tc>
+          <w:tcPr>
+            <w:tcW w:w="2831" w:type="dxa"/>
+          </w:tcPr>
+          <w:p>
+            <w:r>
+              <w:lastRenderedPageBreak/>
+              <w:t>NPCs</w:t>
+            </w:r>
+          </w:p>
+        </w:tc>
+        <w:tc>
+          <w:tcPr>
+            <w:tcW w:w="4677" w:type="dxa"/>
+          </w:tcPr>
+          <w:p>
+            <w:r>
+              <w:t>Can interact with the player.</w:t>
+            </w:r>
+          </w:p>
+        </w:tc>
+        <w:tc>
+          <w:tcPr>
+            <w:tcW w:w="986" w:type="dxa"/>
+          </w:tcPr>
+          <w:p>
+            <w:r>
+              <w:t>7</w:t>
+            </w:r>
+          </w:p>
+        </w:tc>
+      </w:tr>
+      <w:tr>
+        <w:tc>
+          <w:tcPr>
+            <w:tcW w:w="2831" w:type="dxa"/>
+          </w:tcPr>
+          <w:p>
+            <w:r>
+              <w:t>Towns</w:t>
+            </w:r>
+          </w:p>
+        </w:tc>
+        <w:tc>
+          <w:tcPr>
+            <w:tcW w:w="4677" w:type="dxa"/>
+          </w:tcPr>
+          <w:p>
+            <w:r>
+              <w:t>Where the player can buy things and talk to NPCs.</w:t>
+            </w:r>
+          </w:p>
+        </w:tc>
+        <w:tc>
+          <w:tcPr>
+            <w:tcW w:w="986" w:type="dxa"/>
+          </w:tcPr>
+          <w:p>
+            <w:r>
+              <w:t>7</w:t>
+            </w:r>
+          </w:p>
+        </w:tc>
+      </w:tr>
+      <w:tr>
+        <w:tc>
+          <w:tcPr>
+            <w:tcW w:w="2831" w:type="dxa"/>
+          </w:tcPr>
+          <w:p>
+            <w:r>
+              <w:t>Rebalancing</w:t>
+            </w:r>
+          </w:p>
+        </w:tc>
+        <w:tc>
+          <w:tcPr>
+            <w:tcW w:w="4677" w:type="dxa"/>
+          </w:tcPr>
+          <w:p>
+            <w:r>
+              <w:t>Game rebalancing, testing the enemies new abilities and where they are placed.</w:t>
+            </w:r>
+          </w:p>
+        </w:tc>
+        <w:tc>
+          <w:tcPr>
+            <w:tcW w:w="986" w:type="dxa"/>
+          </w:tcPr>
+          <w:p>
+            <w:r>
+              <w:t>8</w:t>
+            </w:r>
+          </w:p>
+        </w:tc>
+      </w:tr>
+      <w:tr>
+        <w:tc>
+          <w:tcPr>
+            <w:tcW w:w="2831" w:type="dxa"/>
+          </w:tcPr>
+          <w:p>
+            <w:r>
               <w:t>New features</w:t>
             </w:r>
           </w:p>
@@ -1694,7 +1853,7 @@
           </w:tcPr>
           <w:p>
             <w:r>
-              <w:t>7</w:t>
+              <w:t>8</w:t>
             </w:r>
           </w:p>
         </w:tc>
@@ -9532,8 +9691,6 @@
               </w:rPr>
               <w:t xml:space="preserve">                                      </w:t>
             </w:r>
-            <w:bookmarkStart w:id="0" w:name="_GoBack"/>
-            <w:bookmarkEnd w:id="0"/>
             <w:r>
               <w:rPr>
                 <w:rFonts w:ascii="Courier New" w:eastAsia="Times New Roman" w:hAnsi="Courier New" w:cs="Courier New"/>
@@ -12290,6 +12447,16 @@
         </w:tc>
       </w:tr>
     </w:tbl>
+    <w:p>
+      <w:pPr>
+        <w:ind w:firstLine="708"/>
+      </w:pPr>
+    </w:p>
+    <w:p>
+      <w:r>
+        <w:br w:type="page"/>
+      </w:r>
+    </w:p>
     <w:p>
       <w:pPr>
         <w:ind w:firstLine="708"/>
@@ -12784,7 +12951,6 @@
     <w:p/>
     <w:p>
       <w:r>
-        <w:lastRenderedPageBreak/>
         <w:tab/>
         <w:t>And a more detailed activity breakdown, with times:</w:t>
       </w:r>
@@ -13412,6 +13578,7 @@
           </w:tcPr>
           <w:p>
             <w:r>
+              <w:lastRenderedPageBreak/>
               <w:t>26/05/2013</w:t>
             </w:r>
           </w:p>
@@ -13616,7 +13783,6 @@
     </w:p>
     <w:p>
       <w:r>
-        <w:lastRenderedPageBreak/>
         <w:tab/>
         <w:t>After pressing the SPACE key, the game begins, and the player starts the game on a screen with a few enemies. After the game starts, and every time the player is hit, he glows yellow and gets invulnerable for a few milliseconds.</w:t>
       </w:r>
@@ -13627,6 +13793,7 @@
           <w:noProof/>
           <w:lang w:val="pt-BR" w:eastAsia="pt-BR"/>
         </w:rPr>
+        <w:lastRenderedPageBreak/>
         <w:drawing>
           <wp:inline distT="0" distB="0" distL="0" distR="0" wp14:anchorId="15F00445" wp14:editId="7A48A23F">
             <wp:extent cx="5400040" cy="2736215"/>
@@ -13966,12 +14133,29 @@
         <w:t>.</w:t>
       </w:r>
     </w:p>
+    <w:p>
+      <w:r>
+        <w:tab/>
+        <w:t xml:space="preserve">On the future, one change that can be made is making the Game </w:t>
+      </w:r>
+      <w:proofErr w:type="gramStart"/>
+      <w:r>
+        <w:t>Over</w:t>
+      </w:r>
+      <w:proofErr w:type="gramEnd"/>
+      <w:r>
+        <w:t xml:space="preserve"> screen redirect to the title screen, if possible.</w:t>
+      </w:r>
+    </w:p>
+    <w:p/>
+    <w:p/>
     <w:p/>
     <w:p>
       <w:pPr>
         <w:pStyle w:val="Ttulo2"/>
       </w:pPr>
       <w:r>
+        <w:lastRenderedPageBreak/>
         <w:t>Reflections and Lessons Learned</w:t>
       </w:r>
     </w:p>
@@ -13984,9 +14168,1678 @@
     </w:p>
     <w:p>
       <w:r>
-        <w:lastRenderedPageBreak/>
         <w:tab/>
         <w:t>A very good lesson that can be learned from this iteration is that I shouldn’t be afraid of redoing big chunks of code, and that sometimes the best code is the one that works well, and you can understand it well, even if it’s not the most efficient or the most elegant solution you could think of.</w:t>
+      </w:r>
+    </w:p>
+    <w:p>
+      <w:r>
+        <w:br w:type="page"/>
+      </w:r>
+    </w:p>
+    <w:p>
+      <w:pPr>
+        <w:pStyle w:val="Ttulo1"/>
+      </w:pPr>
+      <w:r>
+        <w:lastRenderedPageBreak/>
+        <w:t>Second Iteration</w:t>
+      </w:r>
+    </w:p>
+    <w:p/>
+    <w:p>
+      <w:pPr>
+        <w:pStyle w:val="Ttulo2"/>
+      </w:pPr>
+      <w:r>
+        <w:t>Time and Activities</w:t>
+      </w:r>
+    </w:p>
+    <w:p/>
+    <w:p>
+      <w:pPr>
+        <w:ind w:firstLine="708"/>
+      </w:pPr>
+      <w:r>
+        <w:t>Every objective was completed on the second iteration. Again, implementation was a big part on this iteration time breakdown</w:t>
+      </w:r>
+      <w:r>
+        <w:t>, with design also getting a lot of attention</w:t>
+      </w:r>
+      <w:r>
+        <w:t>:</w:t>
+      </w:r>
+    </w:p>
+    <w:tbl>
+      <w:tblPr>
+        <w:tblStyle w:val="Tabelacomgrade"/>
+        <w:tblW w:w="0" w:type="auto"/>
+        <w:jc w:val="center"/>
+        <w:tblLook w:val="04A0" w:firstRow="1" w:lastRow="0" w:firstColumn="1" w:lastColumn="0" w:noHBand="0" w:noVBand="1"/>
+      </w:tblPr>
+      <w:tblGrid>
+        <w:gridCol w:w="1698"/>
+        <w:gridCol w:w="967"/>
+      </w:tblGrid>
+      <w:tr>
+        <w:trPr>
+          <w:jc w:val="center"/>
+        </w:trPr>
+        <w:tc>
+          <w:tcPr>
+            <w:tcW w:w="1698" w:type="dxa"/>
+          </w:tcPr>
+          <w:p>
+            <w:pPr>
+              <w:rPr>
+                <w:b/>
+              </w:rPr>
+            </w:pPr>
+            <w:r>
+              <w:rPr>
+                <w:b/>
+              </w:rPr>
+              <w:t>Activity Type</w:t>
+            </w:r>
+          </w:p>
+        </w:tc>
+        <w:tc>
+          <w:tcPr>
+            <w:tcW w:w="966" w:type="dxa"/>
+          </w:tcPr>
+          <w:p>
+            <w:pPr>
+              <w:rPr>
+                <w:b/>
+              </w:rPr>
+            </w:pPr>
+            <w:r>
+              <w:rPr>
+                <w:b/>
+              </w:rPr>
+              <w:t>Time</w:t>
+            </w:r>
+          </w:p>
+        </w:tc>
+      </w:tr>
+      <w:tr>
+        <w:trPr>
+          <w:jc w:val="center"/>
+        </w:trPr>
+        <w:tc>
+          <w:tcPr>
+            <w:tcW w:w="1698" w:type="dxa"/>
+          </w:tcPr>
+          <w:p>
+            <w:r>
+              <w:t>Basic Setup</w:t>
+            </w:r>
+          </w:p>
+        </w:tc>
+        <w:tc>
+          <w:tcPr>
+            <w:tcW w:w="966" w:type="dxa"/>
+          </w:tcPr>
+          <w:p>
+            <w:r>
+              <w:t>0:00:00</w:t>
+            </w:r>
+          </w:p>
+        </w:tc>
+      </w:tr>
+      <w:tr>
+        <w:trPr>
+          <w:jc w:val="center"/>
+        </w:trPr>
+        <w:tc>
+          <w:tcPr>
+            <w:tcW w:w="1698" w:type="dxa"/>
+          </w:tcPr>
+          <w:p>
+            <w:r>
+              <w:t>Documentation</w:t>
+            </w:r>
+          </w:p>
+        </w:tc>
+        <w:tc>
+          <w:tcPr>
+            <w:tcW w:w="966" w:type="dxa"/>
+          </w:tcPr>
+          <w:p>
+            <w:r>
+              <w:t>1:</w:t>
+            </w:r>
+            <w:r>
+              <w:t>55</w:t>
+            </w:r>
+            <w:r>
+              <w:t>:00</w:t>
+            </w:r>
+          </w:p>
+        </w:tc>
+      </w:tr>
+      <w:tr>
+        <w:trPr>
+          <w:jc w:val="center"/>
+        </w:trPr>
+        <w:tc>
+          <w:tcPr>
+            <w:tcW w:w="1698" w:type="dxa"/>
+          </w:tcPr>
+          <w:p>
+            <w:r>
+              <w:t>Study</w:t>
+            </w:r>
+          </w:p>
+        </w:tc>
+        <w:tc>
+          <w:tcPr>
+            <w:tcW w:w="966" w:type="dxa"/>
+          </w:tcPr>
+          <w:p>
+            <w:r>
+              <w:t>0:04:00</w:t>
+            </w:r>
+          </w:p>
+        </w:tc>
+      </w:tr>
+      <w:tr>
+        <w:trPr>
+          <w:jc w:val="center"/>
+        </w:trPr>
+        <w:tc>
+          <w:tcPr>
+            <w:tcW w:w="1698" w:type="dxa"/>
+          </w:tcPr>
+          <w:p>
+            <w:r>
+              <w:t>Implementation</w:t>
+            </w:r>
+          </w:p>
+        </w:tc>
+        <w:tc>
+          <w:tcPr>
+            <w:tcW w:w="966" w:type="dxa"/>
+          </w:tcPr>
+          <w:p>
+            <w:r>
+              <w:t>12:36:00</w:t>
+            </w:r>
+          </w:p>
+        </w:tc>
+      </w:tr>
+      <w:tr>
+        <w:trPr>
+          <w:jc w:val="center"/>
+        </w:trPr>
+        <w:tc>
+          <w:tcPr>
+            <w:tcW w:w="1698" w:type="dxa"/>
+          </w:tcPr>
+          <w:p>
+            <w:r>
+              <w:t>Design</w:t>
+            </w:r>
+          </w:p>
+        </w:tc>
+        <w:tc>
+          <w:tcPr>
+            <w:tcW w:w="966" w:type="dxa"/>
+          </w:tcPr>
+          <w:p>
+            <w:r>
+              <w:t>2:17:00</w:t>
+            </w:r>
+          </w:p>
+        </w:tc>
+      </w:tr>
+    </w:tbl>
+    <w:p>
+      <w:pPr>
+        <w:rPr>
+          <w:u w:val="single"/>
+        </w:rPr>
+      </w:pPr>
+      <w:bookmarkStart w:id="0" w:name="_GoBack"/>
+      <w:bookmarkEnd w:id="0"/>
+    </w:p>
+    <w:p>
+      <w:r>
+        <w:tab/>
+        <w:t xml:space="preserve">This iteration may had less activities, but “Location change” was more time consuming than the entire previous iteration, and also caused big changes on the game </w:t>
+      </w:r>
+      <w:proofErr w:type="spellStart"/>
+      <w:r>
+        <w:t>core</w:t>
+      </w:r>
+      <w:proofErr w:type="spellEnd"/>
+      <w:r>
+        <w:t>:</w:t>
+      </w:r>
+    </w:p>
+    <w:tbl>
+      <w:tblPr>
+        <w:tblStyle w:val="Tabelacomgrade"/>
+        <w:tblW w:w="0" w:type="auto"/>
+        <w:tblLook w:val="04A0" w:firstRow="1" w:lastRow="0" w:firstColumn="1" w:lastColumn="0" w:noHBand="0" w:noVBand="1"/>
+      </w:tblPr>
+      <w:tblGrid>
+        <w:gridCol w:w="2831"/>
+        <w:gridCol w:w="4677"/>
+        <w:gridCol w:w="986"/>
+      </w:tblGrid>
+      <w:tr>
+        <w:tc>
+          <w:tcPr>
+            <w:tcW w:w="2831" w:type="dxa"/>
+          </w:tcPr>
+          <w:p>
+            <w:pPr>
+              <w:rPr>
+                <w:b/>
+              </w:rPr>
+            </w:pPr>
+            <w:r>
+              <w:rPr>
+                <w:b/>
+              </w:rPr>
+              <w:t>Feature</w:t>
+            </w:r>
+          </w:p>
+        </w:tc>
+        <w:tc>
+          <w:tcPr>
+            <w:tcW w:w="4677" w:type="dxa"/>
+          </w:tcPr>
+          <w:p>
+            <w:pPr>
+              <w:rPr>
+                <w:b/>
+              </w:rPr>
+            </w:pPr>
+            <w:r>
+              <w:rPr>
+                <w:b/>
+              </w:rPr>
+              <w:t>Description</w:t>
+            </w:r>
+          </w:p>
+        </w:tc>
+        <w:tc>
+          <w:tcPr>
+            <w:tcW w:w="986" w:type="dxa"/>
+          </w:tcPr>
+          <w:p>
+            <w:pPr>
+              <w:rPr>
+                <w:b/>
+              </w:rPr>
+            </w:pPr>
+            <w:r>
+              <w:rPr>
+                <w:b/>
+              </w:rPr>
+              <w:t>Status</w:t>
+            </w:r>
+          </w:p>
+        </w:tc>
+      </w:tr>
+      <w:tr>
+        <w:tc>
+          <w:tcPr>
+            <w:tcW w:w="2831" w:type="dxa"/>
+          </w:tcPr>
+          <w:p>
+            <w:r>
+              <w:t>Location change</w:t>
+            </w:r>
+          </w:p>
+        </w:tc>
+        <w:tc>
+          <w:tcPr>
+            <w:tcW w:w="4677" w:type="dxa"/>
+          </w:tcPr>
+          <w:p>
+            <w:pPr>
+              <w:rPr>
+                <w:u w:val="single"/>
+              </w:rPr>
+            </w:pPr>
+            <w:r>
+              <w:t>Player movement to other maps.</w:t>
+            </w:r>
+          </w:p>
+        </w:tc>
+        <w:tc>
+          <w:tcPr>
+            <w:tcW w:w="986" w:type="dxa"/>
+          </w:tcPr>
+          <w:p>
+            <w:r>
+              <w:t>Done</w:t>
+            </w:r>
+          </w:p>
+        </w:tc>
+      </w:tr>
+      <w:tr>
+        <w:tc>
+          <w:tcPr>
+            <w:tcW w:w="2831" w:type="dxa"/>
+          </w:tcPr>
+          <w:p>
+            <w:r>
+              <w:t>Different enemies</w:t>
+            </w:r>
+          </w:p>
+        </w:tc>
+        <w:tc>
+          <w:tcPr>
+            <w:tcW w:w="4677" w:type="dxa"/>
+          </w:tcPr>
+          <w:p>
+            <w:r>
+              <w:t>Enemies with different forms/ways of attacking the player.</w:t>
+            </w:r>
+          </w:p>
+        </w:tc>
+        <w:tc>
+          <w:tcPr>
+            <w:tcW w:w="986" w:type="dxa"/>
+          </w:tcPr>
+          <w:p>
+            <w:r>
+              <w:t>Done</w:t>
+            </w:r>
+          </w:p>
+        </w:tc>
+      </w:tr>
+      <w:tr>
+        <w:tc>
+          <w:tcPr>
+            <w:tcW w:w="2831" w:type="dxa"/>
+          </w:tcPr>
+          <w:p>
+            <w:r>
+              <w:t>Evil wizard</w:t>
+            </w:r>
+          </w:p>
+        </w:tc>
+        <w:tc>
+          <w:tcPr>
+            <w:tcW w:w="4677" w:type="dxa"/>
+          </w:tcPr>
+          <w:p>
+            <w:r>
+              <w:t>Boss character, evil wizard</w:t>
+            </w:r>
+          </w:p>
+        </w:tc>
+        <w:tc>
+          <w:tcPr>
+            <w:tcW w:w="986" w:type="dxa"/>
+          </w:tcPr>
+          <w:p>
+            <w:r>
+              <w:t>Done</w:t>
+            </w:r>
+          </w:p>
+        </w:tc>
+      </w:tr>
+      <w:tr>
+        <w:tc>
+          <w:tcPr>
+            <w:tcW w:w="2831" w:type="dxa"/>
+          </w:tcPr>
+          <w:p>
+            <w:r>
+              <w:t>Victory screen</w:t>
+            </w:r>
+          </w:p>
+        </w:tc>
+        <w:tc>
+          <w:tcPr>
+            <w:tcW w:w="4677" w:type="dxa"/>
+          </w:tcPr>
+          <w:p>
+            <w:r>
+              <w:t>A victory screen.</w:t>
+            </w:r>
+          </w:p>
+        </w:tc>
+        <w:tc>
+          <w:tcPr>
+            <w:tcW w:w="986" w:type="dxa"/>
+          </w:tcPr>
+          <w:p>
+            <w:pPr>
+              <w:rPr>
+                <w:u w:val="single"/>
+              </w:rPr>
+            </w:pPr>
+            <w:r>
+              <w:t>Done</w:t>
+            </w:r>
+          </w:p>
+        </w:tc>
+      </w:tr>
+    </w:tbl>
+    <w:p>
+      <w:r>
+        <w:tab/>
+      </w:r>
+    </w:p>
+    <w:p>
+      <w:r>
+        <w:t>And here is an activity breakdown with times:</w:t>
+      </w:r>
+    </w:p>
+    <w:tbl>
+      <w:tblPr>
+        <w:tblStyle w:val="Tabelacomgrade"/>
+        <w:tblW w:w="8607" w:type="dxa"/>
+        <w:tblLook w:val="04A0" w:firstRow="1" w:lastRow="0" w:firstColumn="1" w:lastColumn="0" w:noHBand="0" w:noVBand="1"/>
+      </w:tblPr>
+      <w:tblGrid>
+        <w:gridCol w:w="1372"/>
+        <w:gridCol w:w="1593"/>
+        <w:gridCol w:w="4354"/>
+        <w:gridCol w:w="1288"/>
+      </w:tblGrid>
+      <w:tr>
+        <w:tc>
+          <w:tcPr>
+            <w:tcW w:w="1372" w:type="dxa"/>
+          </w:tcPr>
+          <w:p>
+            <w:pPr>
+              <w:rPr>
+                <w:b/>
+              </w:rPr>
+            </w:pPr>
+            <w:r>
+              <w:rPr>
+                <w:b/>
+              </w:rPr>
+              <w:t>Date</w:t>
+            </w:r>
+          </w:p>
+        </w:tc>
+        <w:tc>
+          <w:tcPr>
+            <w:tcW w:w="1593" w:type="dxa"/>
+          </w:tcPr>
+          <w:p>
+            <w:pPr>
+              <w:rPr>
+                <w:b/>
+              </w:rPr>
+            </w:pPr>
+            <w:r>
+              <w:rPr>
+                <w:b/>
+              </w:rPr>
+              <w:t>Activity</w:t>
+            </w:r>
+          </w:p>
+        </w:tc>
+        <w:tc>
+          <w:tcPr>
+            <w:tcW w:w="4354" w:type="dxa"/>
+          </w:tcPr>
+          <w:p>
+            <w:pPr>
+              <w:rPr>
+                <w:b/>
+              </w:rPr>
+            </w:pPr>
+            <w:r>
+              <w:rPr>
+                <w:b/>
+              </w:rPr>
+              <w:t>Observation</w:t>
+            </w:r>
+          </w:p>
+        </w:tc>
+        <w:tc>
+          <w:tcPr>
+            <w:tcW w:w="1288" w:type="dxa"/>
+          </w:tcPr>
+          <w:p>
+            <w:pPr>
+              <w:rPr>
+                <w:b/>
+              </w:rPr>
+            </w:pPr>
+            <w:r>
+              <w:rPr>
+                <w:b/>
+              </w:rPr>
+              <w:t>Delta Time</w:t>
+            </w:r>
+          </w:p>
+        </w:tc>
+      </w:tr>
+      <w:tr>
+        <w:tc>
+          <w:tcPr>
+            <w:tcW w:w="1372" w:type="dxa"/>
+          </w:tcPr>
+          <w:p>
+            <w:r>
+              <w:t>27/05/2013</w:t>
+            </w:r>
+          </w:p>
+        </w:tc>
+        <w:tc>
+          <w:tcPr>
+            <w:tcW w:w="1593" w:type="dxa"/>
+          </w:tcPr>
+          <w:p>
+            <w:r>
+              <w:t>Design</w:t>
+            </w:r>
+          </w:p>
+        </w:tc>
+        <w:tc>
+          <w:tcPr>
+            <w:tcW w:w="4354" w:type="dxa"/>
+          </w:tcPr>
+          <w:p>
+            <w:r>
+              <w:t>Level design (Basic geography, screens 1 to 5.)</w:t>
+            </w:r>
+          </w:p>
+        </w:tc>
+        <w:tc>
+          <w:tcPr>
+            <w:tcW w:w="1288" w:type="dxa"/>
+          </w:tcPr>
+          <w:p>
+            <w:r>
+              <w:t>1:23:00</w:t>
+            </w:r>
+          </w:p>
+        </w:tc>
+      </w:tr>
+      <w:tr>
+        <w:tc>
+          <w:tcPr>
+            <w:tcW w:w="1372" w:type="dxa"/>
+          </w:tcPr>
+          <w:p>
+            <w:r>
+              <w:t>28/05/2013</w:t>
+            </w:r>
+          </w:p>
+        </w:tc>
+        <w:tc>
+          <w:tcPr>
+            <w:tcW w:w="1593" w:type="dxa"/>
+          </w:tcPr>
+          <w:p>
+            <w:r>
+              <w:t>Design</w:t>
+            </w:r>
+          </w:p>
+        </w:tc>
+        <w:tc>
+          <w:tcPr>
+            <w:tcW w:w="4354" w:type="dxa"/>
+          </w:tcPr>
+          <w:p>
+            <w:r>
+              <w:t>Level design (Screens 6 to 9.)</w:t>
+            </w:r>
+          </w:p>
+        </w:tc>
+        <w:tc>
+          <w:tcPr>
+            <w:tcW w:w="1288" w:type="dxa"/>
+          </w:tcPr>
+          <w:p>
+            <w:r>
+              <w:t>0:54:00</w:t>
+            </w:r>
+          </w:p>
+        </w:tc>
+      </w:tr>
+      <w:tr>
+        <w:tc>
+          <w:tcPr>
+            <w:tcW w:w="1372" w:type="dxa"/>
+          </w:tcPr>
+          <w:p>
+            <w:r>
+              <w:t>28/05/2013</w:t>
+            </w:r>
+          </w:p>
+        </w:tc>
+        <w:tc>
+          <w:tcPr>
+            <w:tcW w:w="1593" w:type="dxa"/>
+          </w:tcPr>
+          <w:p>
+            <w:r>
+              <w:t>Documentation</w:t>
+            </w:r>
+          </w:p>
+        </w:tc>
+        <w:tc>
+          <w:tcPr>
+            <w:tcW w:w="4354" w:type="dxa"/>
+          </w:tcPr>
+          <w:p>
+            <w:r>
+              <w:t>Game Description and Game Design update with Iteration 2 data</w:t>
+            </w:r>
+          </w:p>
+        </w:tc>
+        <w:tc>
+          <w:tcPr>
+            <w:tcW w:w="1288" w:type="dxa"/>
+          </w:tcPr>
+          <w:p>
+            <w:r>
+              <w:t>0:56:00</w:t>
+            </w:r>
+          </w:p>
+        </w:tc>
+      </w:tr>
+      <w:tr>
+        <w:tc>
+          <w:tcPr>
+            <w:tcW w:w="1372" w:type="dxa"/>
+          </w:tcPr>
+          <w:p>
+            <w:r>
+              <w:t>29/05/2013</w:t>
+            </w:r>
+          </w:p>
+        </w:tc>
+        <w:tc>
+          <w:tcPr>
+            <w:tcW w:w="1593" w:type="dxa"/>
+          </w:tcPr>
+          <w:p>
+            <w:r>
+              <w:t>Study</w:t>
+            </w:r>
+          </w:p>
+        </w:tc>
+        <w:tc>
+          <w:tcPr>
+            <w:tcW w:w="4354" w:type="dxa"/>
+          </w:tcPr>
+          <w:p>
+            <w:r>
+              <w:t>Study of the games using the console lib.</w:t>
+            </w:r>
+          </w:p>
+        </w:tc>
+        <w:tc>
+          <w:tcPr>
+            <w:tcW w:w="1288" w:type="dxa"/>
+          </w:tcPr>
+          <w:p>
+            <w:r>
+              <w:t>0:04:00</w:t>
+            </w:r>
+          </w:p>
+        </w:tc>
+      </w:tr>
+      <w:tr>
+        <w:tc>
+          <w:tcPr>
+            <w:tcW w:w="1372" w:type="dxa"/>
+          </w:tcPr>
+          <w:p>
+            <w:r>
+              <w:t>30/05/2013</w:t>
+            </w:r>
+          </w:p>
+        </w:tc>
+        <w:tc>
+          <w:tcPr>
+            <w:tcW w:w="1593" w:type="dxa"/>
+          </w:tcPr>
+          <w:p>
+            <w:r>
+              <w:t>Implementation</w:t>
+            </w:r>
+          </w:p>
+        </w:tc>
+        <w:tc>
+          <w:tcPr>
+            <w:tcW w:w="4354" w:type="dxa"/>
+          </w:tcPr>
+          <w:p>
+            <w:r>
+              <w:t>Second Iteration. (Level class, base code changes)</w:t>
+            </w:r>
+          </w:p>
+        </w:tc>
+        <w:tc>
+          <w:tcPr>
+            <w:tcW w:w="1288" w:type="dxa"/>
+          </w:tcPr>
+          <w:p>
+            <w:r>
+              <w:t>2:02:00</w:t>
+            </w:r>
+          </w:p>
+        </w:tc>
+      </w:tr>
+      <w:tr>
+        <w:tc>
+          <w:tcPr>
+            <w:tcW w:w="1372" w:type="dxa"/>
+          </w:tcPr>
+          <w:p>
+            <w:r>
+              <w:t>30/05/2013</w:t>
+            </w:r>
+          </w:p>
+        </w:tc>
+        <w:tc>
+          <w:tcPr>
+            <w:tcW w:w="1593" w:type="dxa"/>
+          </w:tcPr>
+          <w:p>
+            <w:r>
+              <w:t>Implementation</w:t>
+            </w:r>
+          </w:p>
+        </w:tc>
+        <w:tc>
+          <w:tcPr>
+            <w:tcW w:w="4354" w:type="dxa"/>
+          </w:tcPr>
+          <w:p>
+            <w:r>
+              <w:t>Second Iteration.  (Changes in Draw method)</w:t>
+            </w:r>
+          </w:p>
+        </w:tc>
+        <w:tc>
+          <w:tcPr>
+            <w:tcW w:w="1288" w:type="dxa"/>
+          </w:tcPr>
+          <w:p>
+            <w:r>
+              <w:t>0:44:00</w:t>
+            </w:r>
+          </w:p>
+        </w:tc>
+      </w:tr>
+      <w:tr>
+        <w:tc>
+          <w:tcPr>
+            <w:tcW w:w="1372" w:type="dxa"/>
+          </w:tcPr>
+          <w:p>
+            <w:r>
+              <w:t>30/05/2013</w:t>
+            </w:r>
+          </w:p>
+        </w:tc>
+        <w:tc>
+          <w:tcPr>
+            <w:tcW w:w="1593" w:type="dxa"/>
+          </w:tcPr>
+          <w:p>
+            <w:r>
+              <w:t>Implementation</w:t>
+            </w:r>
+          </w:p>
+        </w:tc>
+        <w:tc>
+          <w:tcPr>
+            <w:tcW w:w="4354" w:type="dxa"/>
+          </w:tcPr>
+          <w:p>
+            <w:r>
+              <w:t>Second Iteration. (Level, gameplay changes, removed attack.)</w:t>
+            </w:r>
+          </w:p>
+        </w:tc>
+        <w:tc>
+          <w:tcPr>
+            <w:tcW w:w="1288" w:type="dxa"/>
+          </w:tcPr>
+          <w:p>
+            <w:r>
+              <w:t>1:18:00</w:t>
+            </w:r>
+          </w:p>
+        </w:tc>
+      </w:tr>
+      <w:tr>
+        <w:tc>
+          <w:tcPr>
+            <w:tcW w:w="1372" w:type="dxa"/>
+          </w:tcPr>
+          <w:p>
+            <w:r>
+              <w:t>30/05/2013</w:t>
+            </w:r>
+          </w:p>
+        </w:tc>
+        <w:tc>
+          <w:tcPr>
+            <w:tcW w:w="1593" w:type="dxa"/>
+          </w:tcPr>
+          <w:p>
+            <w:r>
+              <w:t>Implementation</w:t>
+            </w:r>
+          </w:p>
+        </w:tc>
+        <w:tc>
+          <w:tcPr>
+            <w:tcW w:w="4354" w:type="dxa"/>
+          </w:tcPr>
+          <w:p>
+            <w:r>
+              <w:t>Second Iteration. (Maps, change between them.)</w:t>
+            </w:r>
+          </w:p>
+        </w:tc>
+        <w:tc>
+          <w:tcPr>
+            <w:tcW w:w="1288" w:type="dxa"/>
+          </w:tcPr>
+          <w:p>
+            <w:r>
+              <w:t>3:05:00</w:t>
+            </w:r>
+          </w:p>
+        </w:tc>
+      </w:tr>
+      <w:tr>
+        <w:tc>
+          <w:tcPr>
+            <w:tcW w:w="1372" w:type="dxa"/>
+          </w:tcPr>
+          <w:p>
+            <w:r>
+              <w:t>31/05/2013</w:t>
+            </w:r>
+          </w:p>
+        </w:tc>
+        <w:tc>
+          <w:tcPr>
+            <w:tcW w:w="1593" w:type="dxa"/>
+          </w:tcPr>
+          <w:p>
+            <w:r>
+              <w:t>Implementation</w:t>
+            </w:r>
+          </w:p>
+        </w:tc>
+        <w:tc>
+          <w:tcPr>
+            <w:tcW w:w="4354" w:type="dxa"/>
+          </w:tcPr>
+          <w:p>
+            <w:r>
+              <w:t>Second Iteration. (</w:t>
+            </w:r>
+            <w:proofErr w:type="spellStart"/>
+            <w:r>
+              <w:t>Bugfixes</w:t>
+            </w:r>
+            <w:proofErr w:type="spellEnd"/>
+            <w:r>
+              <w:t>, Weapon base.)</w:t>
+            </w:r>
+          </w:p>
+        </w:tc>
+        <w:tc>
+          <w:tcPr>
+            <w:tcW w:w="1288" w:type="dxa"/>
+          </w:tcPr>
+          <w:p>
+            <w:r>
+              <w:t>1:21:00</w:t>
+            </w:r>
+          </w:p>
+        </w:tc>
+      </w:tr>
+      <w:tr>
+        <w:tc>
+          <w:tcPr>
+            <w:tcW w:w="1372" w:type="dxa"/>
+          </w:tcPr>
+          <w:p>
+            <w:r>
+              <w:t>31/05/2013</w:t>
+            </w:r>
+          </w:p>
+        </w:tc>
+        <w:tc>
+          <w:tcPr>
+            <w:tcW w:w="1593" w:type="dxa"/>
+          </w:tcPr>
+          <w:p>
+            <w:r>
+              <w:t>Implementation</w:t>
+            </w:r>
+          </w:p>
+        </w:tc>
+        <w:tc>
+          <w:tcPr>
+            <w:tcW w:w="4354" w:type="dxa"/>
+          </w:tcPr>
+          <w:p>
+            <w:r>
+              <w:t>Second Iteration. (Part of weapon implementation.)</w:t>
+            </w:r>
+          </w:p>
+        </w:tc>
+        <w:tc>
+          <w:tcPr>
+            <w:tcW w:w="1288" w:type="dxa"/>
+          </w:tcPr>
+          <w:p>
+            <w:r>
+              <w:t>2:10:00</w:t>
+            </w:r>
+          </w:p>
+        </w:tc>
+      </w:tr>
+      <w:tr>
+        <w:tc>
+          <w:tcPr>
+            <w:tcW w:w="1372" w:type="dxa"/>
+          </w:tcPr>
+          <w:p>
+            <w:r>
+              <w:t>31/05/2013</w:t>
+            </w:r>
+          </w:p>
+        </w:tc>
+        <w:tc>
+          <w:tcPr>
+            <w:tcW w:w="1593" w:type="dxa"/>
+          </w:tcPr>
+          <w:p>
+            <w:r>
+              <w:t>Implementation</w:t>
+            </w:r>
+          </w:p>
+        </w:tc>
+        <w:tc>
+          <w:tcPr>
+            <w:tcW w:w="4354" w:type="dxa"/>
+          </w:tcPr>
+          <w:p>
+            <w:r>
+              <w:t xml:space="preserve">Second Iteration. (Weapon </w:t>
+            </w:r>
+            <w:proofErr w:type="spellStart"/>
+            <w:r>
+              <w:t>reimplemented</w:t>
+            </w:r>
+            <w:proofErr w:type="spellEnd"/>
+            <w:r>
+              <w:t>.)</w:t>
+            </w:r>
+          </w:p>
+        </w:tc>
+        <w:tc>
+          <w:tcPr>
+            <w:tcW w:w="1288" w:type="dxa"/>
+          </w:tcPr>
+          <w:p>
+            <w:r>
+              <w:t>1:13:00</w:t>
+            </w:r>
+          </w:p>
+        </w:tc>
+      </w:tr>
+      <w:tr>
+        <w:tc>
+          <w:tcPr>
+            <w:tcW w:w="1372" w:type="dxa"/>
+          </w:tcPr>
+          <w:p>
+            <w:r>
+              <w:t>31/05/2013</w:t>
+            </w:r>
+          </w:p>
+        </w:tc>
+        <w:tc>
+          <w:tcPr>
+            <w:tcW w:w="1593" w:type="dxa"/>
+          </w:tcPr>
+          <w:p>
+            <w:r>
+              <w:t>Implementation</w:t>
+            </w:r>
+          </w:p>
+        </w:tc>
+        <w:tc>
+          <w:tcPr>
+            <w:tcW w:w="4354" w:type="dxa"/>
+          </w:tcPr>
+          <w:p>
+            <w:r>
+              <w:t>Second Iteration. (Victory screen and conditions. Second iteration end.)</w:t>
+            </w:r>
+          </w:p>
+        </w:tc>
+        <w:tc>
+          <w:tcPr>
+            <w:tcW w:w="1288" w:type="dxa"/>
+          </w:tcPr>
+          <w:p>
+            <w:r>
+              <w:t>0:43:00</w:t>
+            </w:r>
+          </w:p>
+        </w:tc>
+      </w:tr>
+      <w:tr>
+        <w:tc>
+          <w:tcPr>
+            <w:tcW w:w="1372" w:type="dxa"/>
+          </w:tcPr>
+          <w:p>
+            <w:r>
+              <w:t>01/06/2013</w:t>
+            </w:r>
+          </w:p>
+        </w:tc>
+        <w:tc>
+          <w:tcPr>
+            <w:tcW w:w="1593" w:type="dxa"/>
+          </w:tcPr>
+          <w:p>
+            <w:r>
+              <w:t>Documentation</w:t>
+            </w:r>
+          </w:p>
+        </w:tc>
+        <w:tc>
+          <w:tcPr>
+            <w:tcW w:w="4354" w:type="dxa"/>
+          </w:tcPr>
+          <w:p>
+            <w:r>
+              <w:t>Game design document update (second iteration complete.)</w:t>
+            </w:r>
+          </w:p>
+        </w:tc>
+        <w:tc>
+          <w:tcPr>
+            <w:tcW w:w="1288" w:type="dxa"/>
+          </w:tcPr>
+          <w:p>
+            <w:r>
+              <w:t>0:59:00</w:t>
+            </w:r>
+          </w:p>
+        </w:tc>
+      </w:tr>
+    </w:tbl>
+    <w:p/>
+    <w:p>
+      <w:pPr>
+        <w:ind w:firstLine="708"/>
+      </w:pPr>
+      <w:r>
+        <w:lastRenderedPageBreak/>
+        <w:t>As an unforeseen activity, the weapon system had to be rewritten, also taking a big chunk of time. The good part is that the code is generic enough now that it can be used to implement other weapons on future iterations, with no changes, or at least very small ones.</w:t>
+      </w:r>
+    </w:p>
+    <w:p>
+      <w:pPr>
+        <w:ind w:firstLine="708"/>
+      </w:pPr>
+      <w:r>
+        <w:t>The draw code was also revised, and now only the player and the GUI are redrawn at every frame, while every other object is only redrawn when there are changes. In the future, we may also change it so the GUI is not redrawn at every frame.</w:t>
+      </w:r>
+    </w:p>
+    <w:p>
+      <w:pPr>
+        <w:ind w:firstLine="708"/>
+      </w:pPr>
+    </w:p>
+    <w:p>
+      <w:pPr>
+        <w:pStyle w:val="Ttulo2"/>
+      </w:pPr>
+      <w:r>
+        <w:t>Resulting Game</w:t>
+      </w:r>
+    </w:p>
+    <w:p>
+      <w:r>
+        <w:tab/>
+      </w:r>
+    </w:p>
+    <w:p>
+      <w:pPr>
+        <w:ind w:firstLine="708"/>
+      </w:pPr>
+      <w:r>
+        <w:t xml:space="preserve">The end result was </w:t>
+      </w:r>
+      <w:r>
+        <w:t>a game similar to the previous iteration. Some changes had to be made with the game core, with the spacebar attack being ditched in favor of a four</w:t>
+      </w:r>
+      <w:r>
+        <w:t xml:space="preserve"> </w:t>
+      </w:r>
+      <w:r>
+        <w:t>directions attack, using the arrow keys on the keyboard. Also, the game now has new scenery details, enemies and places to explore</w:t>
+      </w:r>
+      <w:r>
+        <w:t>:</w:t>
+      </w:r>
+    </w:p>
+    <w:p>
+      <w:r>
+        <w:rPr>
+          <w:noProof/>
+          <w:lang w:val="pt-BR" w:eastAsia="pt-BR"/>
+        </w:rPr>
+        <w:drawing>
+          <wp:inline distT="0" distB="0" distL="0" distR="0" wp14:anchorId="294A5428" wp14:editId="50874FF1">
+            <wp:extent cx="5400040" cy="2736215"/>
+            <wp:effectExtent l="0" t="0" r="0" b="6985"/>
+            <wp:docPr id="7" name="Imagem 7"/>
+            <wp:cNvGraphicFramePr>
+              <a:graphicFrameLocks xmlns:a="http://schemas.openxmlformats.org/drawingml/2006/main" noChangeAspect="1"/>
+            </wp:cNvGraphicFramePr>
+            <a:graphic xmlns:a="http://schemas.openxmlformats.org/drawingml/2006/main">
+              <a:graphicData uri="http://schemas.openxmlformats.org/drawingml/2006/picture">
+                <pic:pic xmlns:pic="http://schemas.openxmlformats.org/drawingml/2006/picture">
+                  <pic:nvPicPr>
+                    <pic:cNvPr id="1" name=""/>
+                    <pic:cNvPicPr/>
+                  </pic:nvPicPr>
+                  <pic:blipFill>
+                    <a:blip r:embed="rId10"/>
+                    <a:stretch>
+                      <a:fillRect/>
+                    </a:stretch>
+                  </pic:blipFill>
+                  <pic:spPr>
+                    <a:xfrm>
+                      <a:off x="0" y="0"/>
+                      <a:ext cx="5400040" cy="2736215"/>
+                    </a:xfrm>
+                    <a:prstGeom prst="rect">
+                      <a:avLst/>
+                    </a:prstGeom>
+                  </pic:spPr>
+                </pic:pic>
+              </a:graphicData>
+            </a:graphic>
+          </wp:inline>
+        </w:drawing>
+      </w:r>
+    </w:p>
+    <w:p>
+      <w:pPr>
+        <w:pStyle w:val="Citao"/>
+      </w:pPr>
+      <w:r>
+        <w:t>First screen, revised</w:t>
+      </w:r>
+    </w:p>
+    <w:p/>
+    <w:p>
+      <w:pPr>
+        <w:ind w:firstLine="708"/>
+      </w:pPr>
+      <w:r>
+        <w:t>If the player goes to any open border on the map, he is sent to the neighboring map on that direction</w:t>
+      </w:r>
+      <w:r>
+        <w:t>.</w:t>
+      </w:r>
+      <w:r>
+        <w:t xml:space="preserve"> There are four types of ambient on the game: Fields (green), Caves (Red), Temple (Blue) and Beach (Yellow). Also, the boss room has a special color, Black.</w:t>
+      </w:r>
+    </w:p>
+    <w:p>
+      <w:r>
+        <w:rPr>
+          <w:noProof/>
+          <w:lang w:val="pt-BR" w:eastAsia="pt-BR"/>
+        </w:rPr>
+        <w:lastRenderedPageBreak/>
+        <w:drawing>
+          <wp:inline distT="0" distB="0" distL="0" distR="0" wp14:anchorId="4DC2871C" wp14:editId="04D4188B">
+            <wp:extent cx="5400040" cy="2736215"/>
+            <wp:effectExtent l="0" t="0" r="0" b="6985"/>
+            <wp:docPr id="8" name="Imagem 8"/>
+            <wp:cNvGraphicFramePr>
+              <a:graphicFrameLocks xmlns:a="http://schemas.openxmlformats.org/drawingml/2006/main" noChangeAspect="1"/>
+            </wp:cNvGraphicFramePr>
+            <a:graphic xmlns:a="http://schemas.openxmlformats.org/drawingml/2006/main">
+              <a:graphicData uri="http://schemas.openxmlformats.org/drawingml/2006/picture">
+                <pic:pic xmlns:pic="http://schemas.openxmlformats.org/drawingml/2006/picture">
+                  <pic:nvPicPr>
+                    <pic:cNvPr id="1" name=""/>
+                    <pic:cNvPicPr/>
+                  </pic:nvPicPr>
+                  <pic:blipFill>
+                    <a:blip r:embed="rId11"/>
+                    <a:stretch>
+                      <a:fillRect/>
+                    </a:stretch>
+                  </pic:blipFill>
+                  <pic:spPr>
+                    <a:xfrm>
+                      <a:off x="0" y="0"/>
+                      <a:ext cx="5400040" cy="2736215"/>
+                    </a:xfrm>
+                    <a:prstGeom prst="rect">
+                      <a:avLst/>
+                    </a:prstGeom>
+                  </pic:spPr>
+                </pic:pic>
+              </a:graphicData>
+            </a:graphic>
+          </wp:inline>
+        </w:drawing>
+      </w:r>
+    </w:p>
+    <w:p>
+      <w:pPr>
+        <w:pStyle w:val="Citao"/>
+      </w:pPr>
+      <w:r>
+        <w:t>Field map</w:t>
+      </w:r>
+    </w:p>
+    <w:p>
+      <w:pPr>
+        <w:ind w:firstLine="708"/>
+      </w:pPr>
+      <w:r>
+        <w:t>The fields are very open terrains, with few enemies and very easy movement.</w:t>
+      </w:r>
+    </w:p>
+    <w:p>
+      <w:r>
+        <w:rPr>
+          <w:noProof/>
+          <w:lang w:val="pt-BR" w:eastAsia="pt-BR"/>
+        </w:rPr>
+        <w:drawing>
+          <wp:inline distT="0" distB="0" distL="0" distR="0" wp14:anchorId="6EE55BFA" wp14:editId="76AD5196">
+            <wp:extent cx="5400040" cy="2736215"/>
+            <wp:effectExtent l="0" t="0" r="0" b="6985"/>
+            <wp:docPr id="9" name="Imagem 9"/>
+            <wp:cNvGraphicFramePr>
+              <a:graphicFrameLocks xmlns:a="http://schemas.openxmlformats.org/drawingml/2006/main" noChangeAspect="1"/>
+            </wp:cNvGraphicFramePr>
+            <a:graphic xmlns:a="http://schemas.openxmlformats.org/drawingml/2006/main">
+              <a:graphicData uri="http://schemas.openxmlformats.org/drawingml/2006/picture">
+                <pic:pic xmlns:pic="http://schemas.openxmlformats.org/drawingml/2006/picture">
+                  <pic:nvPicPr>
+                    <pic:cNvPr id="1" name=""/>
+                    <pic:cNvPicPr/>
+                  </pic:nvPicPr>
+                  <pic:blipFill>
+                    <a:blip r:embed="rId12"/>
+                    <a:stretch>
+                      <a:fillRect/>
+                    </a:stretch>
+                  </pic:blipFill>
+                  <pic:spPr>
+                    <a:xfrm>
+                      <a:off x="0" y="0"/>
+                      <a:ext cx="5400040" cy="2736215"/>
+                    </a:xfrm>
+                    <a:prstGeom prst="rect">
+                      <a:avLst/>
+                    </a:prstGeom>
+                  </pic:spPr>
+                </pic:pic>
+              </a:graphicData>
+            </a:graphic>
+          </wp:inline>
+        </w:drawing>
+      </w:r>
+    </w:p>
+    <w:p>
+      <w:pPr>
+        <w:pStyle w:val="Citao"/>
+      </w:pPr>
+      <w:r>
+        <w:t>Beach map</w:t>
+      </w:r>
+    </w:p>
+    <w:p>
+      <w:pPr>
+        <w:rPr>
+          <w:u w:val="single"/>
+        </w:rPr>
+      </w:pPr>
+      <w:r>
+        <w:tab/>
+        <w:t xml:space="preserve">The beach also has a very open terrain, with </w:t>
+      </w:r>
+      <w:r>
+        <w:t>even fewer enemies, and some water. The player can’t swim, so only the yellow areas are navigable.</w:t>
+      </w:r>
+    </w:p>
+    <w:p>
+      <w:pPr>
+        <w:ind w:firstLine="708"/>
+      </w:pPr>
+      <w:r>
+        <w:rPr>
+          <w:noProof/>
+          <w:lang w:val="pt-BR" w:eastAsia="pt-BR"/>
+        </w:rPr>
+        <w:lastRenderedPageBreak/>
+        <w:drawing>
+          <wp:inline distT="0" distB="0" distL="0" distR="0" wp14:anchorId="2E5FF7FE" wp14:editId="671FBFE9">
+            <wp:extent cx="5400040" cy="2736215"/>
+            <wp:effectExtent l="0" t="0" r="0" b="6985"/>
+            <wp:docPr id="10" name="Imagem 10"/>
+            <wp:cNvGraphicFramePr>
+              <a:graphicFrameLocks xmlns:a="http://schemas.openxmlformats.org/drawingml/2006/main" noChangeAspect="1"/>
+            </wp:cNvGraphicFramePr>
+            <a:graphic xmlns:a="http://schemas.openxmlformats.org/drawingml/2006/main">
+              <a:graphicData uri="http://schemas.openxmlformats.org/drawingml/2006/picture">
+                <pic:pic xmlns:pic="http://schemas.openxmlformats.org/drawingml/2006/picture">
+                  <pic:nvPicPr>
+                    <pic:cNvPr id="1" name=""/>
+                    <pic:cNvPicPr/>
+                  </pic:nvPicPr>
+                  <pic:blipFill>
+                    <a:blip r:embed="rId13"/>
+                    <a:stretch>
+                      <a:fillRect/>
+                    </a:stretch>
+                  </pic:blipFill>
+                  <pic:spPr>
+                    <a:xfrm>
+                      <a:off x="0" y="0"/>
+                      <a:ext cx="5400040" cy="2736215"/>
+                    </a:xfrm>
+                    <a:prstGeom prst="rect">
+                      <a:avLst/>
+                    </a:prstGeom>
+                  </pic:spPr>
+                </pic:pic>
+              </a:graphicData>
+            </a:graphic>
+          </wp:inline>
+        </w:drawing>
+      </w:r>
+    </w:p>
+    <w:p>
+      <w:pPr>
+        <w:pStyle w:val="Citao"/>
+      </w:pPr>
+      <w:r>
+        <w:t>Caves</w:t>
+      </w:r>
+      <w:r>
+        <w:t xml:space="preserve"> map</w:t>
+      </w:r>
+    </w:p>
+    <w:p>
+      <w:pPr>
+        <w:ind w:firstLine="708"/>
+      </w:pPr>
+      <w:r>
+        <w:tab/>
+        <w:t xml:space="preserve">The caves consist of very irregular maps, sometimes </w:t>
+      </w:r>
+      <w:proofErr w:type="gramStart"/>
+      <w:r>
+        <w:t>very</w:t>
+      </w:r>
+      <w:proofErr w:type="gramEnd"/>
+      <w:r>
+        <w:t xml:space="preserve"> closed and sometimes very open, with a few more enemies than the field and the beach.</w:t>
+      </w:r>
+    </w:p>
+    <w:p>
+      <w:pPr>
+        <w:ind w:firstLine="708"/>
+      </w:pPr>
+      <w:r>
+        <w:rPr>
+          <w:noProof/>
+          <w:lang w:val="pt-BR" w:eastAsia="pt-BR"/>
+        </w:rPr>
+        <w:drawing>
+          <wp:inline distT="0" distB="0" distL="0" distR="0" wp14:anchorId="38C35833" wp14:editId="1EF42746">
+            <wp:extent cx="5400040" cy="2736215"/>
+            <wp:effectExtent l="0" t="0" r="0" b="6985"/>
+            <wp:docPr id="12" name="Imagem 12"/>
+            <wp:cNvGraphicFramePr>
+              <a:graphicFrameLocks xmlns:a="http://schemas.openxmlformats.org/drawingml/2006/main" noChangeAspect="1"/>
+            </wp:cNvGraphicFramePr>
+            <a:graphic xmlns:a="http://schemas.openxmlformats.org/drawingml/2006/main">
+              <a:graphicData uri="http://schemas.openxmlformats.org/drawingml/2006/picture">
+                <pic:pic xmlns:pic="http://schemas.openxmlformats.org/drawingml/2006/picture">
+                  <pic:nvPicPr>
+                    <pic:cNvPr id="1" name=""/>
+                    <pic:cNvPicPr/>
+                  </pic:nvPicPr>
+                  <pic:blipFill>
+                    <a:blip r:embed="rId14"/>
+                    <a:stretch>
+                      <a:fillRect/>
+                    </a:stretch>
+                  </pic:blipFill>
+                  <pic:spPr>
+                    <a:xfrm>
+                      <a:off x="0" y="0"/>
+                      <a:ext cx="5400040" cy="2736215"/>
+                    </a:xfrm>
+                    <a:prstGeom prst="rect">
+                      <a:avLst/>
+                    </a:prstGeom>
+                  </pic:spPr>
+                </pic:pic>
+              </a:graphicData>
+            </a:graphic>
+          </wp:inline>
+        </w:drawing>
+      </w:r>
+    </w:p>
+    <w:p>
+      <w:pPr>
+        <w:pStyle w:val="Citao"/>
+      </w:pPr>
+      <w:r>
+        <w:t>Temple</w:t>
+      </w:r>
+      <w:r>
+        <w:t xml:space="preserve"> map</w:t>
+      </w:r>
+    </w:p>
+    <w:p>
+      <w:pPr>
+        <w:ind w:firstLine="708"/>
+      </w:pPr>
+      <w:r>
+        <w:tab/>
+        <w:t>The temple consists of regular forms, sometimes open and sometimes very, very closed terrains, and a big number of enemies.</w:t>
+      </w:r>
+    </w:p>
+    <w:p>
+      <w:pPr>
+        <w:ind w:firstLine="708"/>
+      </w:pPr>
+      <w:r>
+        <w:rPr>
+          <w:noProof/>
+          <w:lang w:val="pt-BR" w:eastAsia="pt-BR"/>
+        </w:rPr>
+        <w:lastRenderedPageBreak/>
+        <w:drawing>
+          <wp:inline distT="0" distB="0" distL="0" distR="0" wp14:anchorId="5A4FD8B8" wp14:editId="0600A097">
+            <wp:extent cx="5400040" cy="2736215"/>
+            <wp:effectExtent l="0" t="0" r="0" b="6985"/>
+            <wp:docPr id="13" name="Imagem 13"/>
+            <wp:cNvGraphicFramePr>
+              <a:graphicFrameLocks xmlns:a="http://schemas.openxmlformats.org/drawingml/2006/main" noChangeAspect="1"/>
+            </wp:cNvGraphicFramePr>
+            <a:graphic xmlns:a="http://schemas.openxmlformats.org/drawingml/2006/main">
+              <a:graphicData uri="http://schemas.openxmlformats.org/drawingml/2006/picture">
+                <pic:pic xmlns:pic="http://schemas.openxmlformats.org/drawingml/2006/picture">
+                  <pic:nvPicPr>
+                    <pic:cNvPr id="1" name=""/>
+                    <pic:cNvPicPr/>
+                  </pic:nvPicPr>
+                  <pic:blipFill>
+                    <a:blip r:embed="rId15"/>
+                    <a:stretch>
+                      <a:fillRect/>
+                    </a:stretch>
+                  </pic:blipFill>
+                  <pic:spPr>
+                    <a:xfrm>
+                      <a:off x="0" y="0"/>
+                      <a:ext cx="5400040" cy="2736215"/>
+                    </a:xfrm>
+                    <a:prstGeom prst="rect">
+                      <a:avLst/>
+                    </a:prstGeom>
+                  </pic:spPr>
+                </pic:pic>
+              </a:graphicData>
+            </a:graphic>
+          </wp:inline>
+        </w:drawing>
+      </w:r>
+    </w:p>
+    <w:p>
+      <w:pPr>
+        <w:pStyle w:val="Citao"/>
+      </w:pPr>
+      <w:r>
+        <w:t>Boss</w:t>
+      </w:r>
+      <w:r>
+        <w:t xml:space="preserve"> map</w:t>
+      </w:r>
+    </w:p>
+    <w:p>
+      <w:pPr>
+        <w:ind w:firstLine="708"/>
+      </w:pPr>
+      <w:r>
+        <w:tab/>
+        <w:t>The boss room is a big, empty room where the only enemy is the boss character. If the player defeats him, he is presented with a victory screen:</w:t>
+      </w:r>
+    </w:p>
+    <w:p>
+      <w:pPr>
+        <w:ind w:firstLine="708"/>
+      </w:pPr>
+      <w:r>
+        <w:rPr>
+          <w:noProof/>
+          <w:lang w:val="pt-BR" w:eastAsia="pt-BR"/>
+        </w:rPr>
+        <w:drawing>
+          <wp:inline distT="0" distB="0" distL="0" distR="0" wp14:anchorId="07229BFF" wp14:editId="1C8F69AB">
+            <wp:extent cx="5400040" cy="2736215"/>
+            <wp:effectExtent l="0" t="0" r="0" b="6985"/>
+            <wp:docPr id="14" name="Imagem 14"/>
+            <wp:cNvGraphicFramePr>
+              <a:graphicFrameLocks xmlns:a="http://schemas.openxmlformats.org/drawingml/2006/main" noChangeAspect="1"/>
+            </wp:cNvGraphicFramePr>
+            <a:graphic xmlns:a="http://schemas.openxmlformats.org/drawingml/2006/main">
+              <a:graphicData uri="http://schemas.openxmlformats.org/drawingml/2006/picture">
+                <pic:pic xmlns:pic="http://schemas.openxmlformats.org/drawingml/2006/picture">
+                  <pic:nvPicPr>
+                    <pic:cNvPr id="1" name=""/>
+                    <pic:cNvPicPr/>
+                  </pic:nvPicPr>
+                  <pic:blipFill>
+                    <a:blip r:embed="rId16"/>
+                    <a:stretch>
+                      <a:fillRect/>
+                    </a:stretch>
+                  </pic:blipFill>
+                  <pic:spPr>
+                    <a:xfrm>
+                      <a:off x="0" y="0"/>
+                      <a:ext cx="5400040" cy="2736215"/>
+                    </a:xfrm>
+                    <a:prstGeom prst="rect">
+                      <a:avLst/>
+                    </a:prstGeom>
+                  </pic:spPr>
+                </pic:pic>
+              </a:graphicData>
+            </a:graphic>
+          </wp:inline>
+        </w:drawing>
+      </w:r>
+    </w:p>
+    <w:p>
+      <w:pPr>
+        <w:pStyle w:val="Citao"/>
+      </w:pPr>
+      <w:r>
+        <w:t>Victory screen</w:t>
+      </w:r>
+    </w:p>
+    <w:p>
+      <w:r>
+        <w:tab/>
+        <w:t>On the next iterations, one change that may be made is putting the game credits on the victory screen, and make it and the game over screen return to the title screen.</w:t>
+      </w:r>
+    </w:p>
+    <w:p/>
+    <w:p/>
+    <w:p/>
+    <w:p/>
+    <w:p>
+      <w:pPr>
+        <w:pStyle w:val="Ttulo2"/>
+      </w:pPr>
+      <w:r>
+        <w:lastRenderedPageBreak/>
+        <w:t>Reflections and Lessons Learned</w:t>
+      </w:r>
+    </w:p>
+    <w:p>
+      <w:pPr>
+        <w:ind w:firstLine="708"/>
+      </w:pPr>
+    </w:p>
+    <w:p>
+      <w:pPr>
+        <w:ind w:firstLine="708"/>
+      </w:pPr>
+      <w:r>
+        <w:t>On this iteration, a lot of time was spent rewriting code for existing features that broke when something changed. The draw code was rewritten so it could be more efficient, but doing so broke the weapon drawing code. Since the next iterations will use new weapons, instead of fixing the old weapon code, I ditched it and rewrote if from scratch. I think the result, at least for now, is pretty good, and the same code can be reused as a bow code, with little to no changes.</w:t>
+      </w:r>
+    </w:p>
+    <w:p>
+      <w:pPr>
+        <w:ind w:firstLine="708"/>
+      </w:pPr>
+      <w:r>
+        <w:t xml:space="preserve">A lesson that can be taken here is, while coding things to work, without thinking about the future, may be very efficient for game implementation, it can cause some rework and rewrites. Maybe a good approach is doing </w:t>
+      </w:r>
+      <w:r>
+        <w:t>generic code at some level, while being less zealous with very specific code that simply makes the game work. In its current state, the game follows this philosophy, and it’s working pretty well, with very few parts that may need to be rewritten from scratch.</w:t>
+      </w:r>
+    </w:p>
+    <w:p>
+      <w:pPr>
+        <w:ind w:firstLine="708"/>
+      </w:pPr>
+      <w:r>
+        <w:t>Also, I had some new ideas for the game, which may be implemented on a new iteration, probably between iterations 3 and 4. Most of them are pretty technical, but will give the game a new level of polish.</w:t>
       </w:r>
     </w:p>
     <w:sectPr>
@@ -15375,7 +17228,7 @@
 </file>
 
 <file path=customXml/itemProps1.xml><?xml version="1.0" encoding="utf-8"?>
-<ds:datastoreItem xmlns:ds="http://schemas.openxmlformats.org/officeDocument/2006/customXml" ds:itemID="{ED5147A8-0101-404A-9CCA-6D55B0183F65}">
+<ds:datastoreItem xmlns:ds="http://schemas.openxmlformats.org/officeDocument/2006/customXml" ds:itemID="{A7DDECB7-6B1A-4C1F-8EBD-EDA1A4EEF31B}">
   <ds:schemaRefs>
     <ds:schemaRef ds:uri="http://schemas.openxmlformats.org/officeDocument/2006/bibliography"/>
   </ds:schemaRefs>

</xml_diff>

<commit_message>
DOC: Third iteration documentation fixed.
</commit_message>
<xml_diff>
--- a/doc/Game Definitions.docx
+++ b/doc/Game Definitions.docx
@@ -339,6 +339,163 @@
               <w:t>Added data for the third iteration.</w:t>
             </w:r>
           </w:p>
+        </w:tc>
+      </w:tr>
+      <w:tr>
+        <w:tc>
+          <w:tcPr>
+            <w:tcW w:w="969" w:type="dxa"/>
+          </w:tcPr>
+          <w:p>
+            <w:r>
+              <w:t>V 0.3.1</w:t>
+            </w:r>
+          </w:p>
+        </w:tc>
+        <w:tc>
+          <w:tcPr>
+            <w:tcW w:w="1335" w:type="dxa"/>
+          </w:tcPr>
+          <w:p>
+            <w:r>
+              <w:t>11/06/2013</w:t>
+            </w:r>
+          </w:p>
+        </w:tc>
+        <w:tc>
+          <w:tcPr>
+            <w:tcW w:w="6338" w:type="dxa"/>
+          </w:tcPr>
+          <w:p>
+            <w:pPr>
+              <w:rPr>
+                <w:u w:val="single"/>
+              </w:rPr>
+            </w:pPr>
+            <w:r>
+              <w:t>Updated with third iteration data</w:t>
+            </w:r>
+            <w:r>
+              <w:t xml:space="preserve"> (without times)</w:t>
+            </w:r>
+            <w:r>
+              <w:t>.</w:t>
+            </w:r>
+          </w:p>
+        </w:tc>
+      </w:tr>
+      <w:tr>
+        <w:tc>
+          <w:tcPr>
+            <w:tcW w:w="969" w:type="dxa"/>
+          </w:tcPr>
+          <w:p>
+            <w:r>
+              <w:t>V 0.3.2</w:t>
+            </w:r>
+          </w:p>
+        </w:tc>
+        <w:tc>
+          <w:tcPr>
+            <w:tcW w:w="1335" w:type="dxa"/>
+          </w:tcPr>
+          <w:p>
+            <w:r>
+              <w:t>12/06/2013</w:t>
+            </w:r>
+          </w:p>
+        </w:tc>
+        <w:tc>
+          <w:tcPr>
+            <w:tcW w:w="6338" w:type="dxa"/>
+          </w:tcPr>
+          <w:p>
+            <w:r>
+              <w:t>Updated with third iteration times.</w:t>
+            </w:r>
+            <w:bookmarkStart w:id="0" w:name="_GoBack"/>
+            <w:bookmarkEnd w:id="0"/>
+          </w:p>
+        </w:tc>
+      </w:tr>
+      <w:tr>
+        <w:tc>
+          <w:tcPr>
+            <w:tcW w:w="969" w:type="dxa"/>
+          </w:tcPr>
+          <w:p/>
+        </w:tc>
+        <w:tc>
+          <w:tcPr>
+            <w:tcW w:w="1335" w:type="dxa"/>
+          </w:tcPr>
+          <w:p/>
+        </w:tc>
+        <w:tc>
+          <w:tcPr>
+            <w:tcW w:w="6338" w:type="dxa"/>
+          </w:tcPr>
+          <w:p/>
+        </w:tc>
+      </w:tr>
+      <w:tr>
+        <w:tc>
+          <w:tcPr>
+            <w:tcW w:w="969" w:type="dxa"/>
+          </w:tcPr>
+          <w:p/>
+        </w:tc>
+        <w:tc>
+          <w:tcPr>
+            <w:tcW w:w="1335" w:type="dxa"/>
+          </w:tcPr>
+          <w:p/>
+        </w:tc>
+        <w:tc>
+          <w:tcPr>
+            <w:tcW w:w="6338" w:type="dxa"/>
+          </w:tcPr>
+          <w:p/>
+        </w:tc>
+      </w:tr>
+      <w:tr>
+        <w:tc>
+          <w:tcPr>
+            <w:tcW w:w="969" w:type="dxa"/>
+          </w:tcPr>
+          <w:p/>
+        </w:tc>
+        <w:tc>
+          <w:tcPr>
+            <w:tcW w:w="1335" w:type="dxa"/>
+          </w:tcPr>
+          <w:p/>
+        </w:tc>
+        <w:tc>
+          <w:tcPr>
+            <w:tcW w:w="6338" w:type="dxa"/>
+          </w:tcPr>
+          <w:p/>
+        </w:tc>
+      </w:tr>
+      <w:tr>
+        <w:tc>
+          <w:tcPr>
+            <w:tcW w:w="969" w:type="dxa"/>
+          </w:tcPr>
+          <w:p/>
+        </w:tc>
+        <w:tc>
+          <w:tcPr>
+            <w:tcW w:w="1335" w:type="dxa"/>
+          </w:tcPr>
+          <w:p/>
+        </w:tc>
+        <w:tc>
+          <w:tcPr>
+            <w:tcW w:w="6338" w:type="dxa"/>
+          </w:tcPr>
+          <w:p/>
         </w:tc>
       </w:tr>
       <w:tr>
@@ -2916,6 +3073,61 @@
           <w:p>
             <w:r>
               <w:t>Item: Bow.</w:t>
+            </w:r>
+          </w:p>
+        </w:tc>
+      </w:tr>
+      <w:tr>
+        <w:trPr>
+          <w:jc w:val="center"/>
+        </w:trPr>
+        <w:tc>
+          <w:tcPr>
+            <w:tcW w:w="950" w:type="dxa"/>
+          </w:tcPr>
+          <w:p>
+            <w:r>
+              <w:t>+</w:t>
+            </w:r>
+          </w:p>
+        </w:tc>
+        <w:tc>
+          <w:tcPr>
+            <w:tcW w:w="4247" w:type="dxa"/>
+          </w:tcPr>
+          <w:p>
+            <w:r>
+              <w:t>Pickup: Health</w:t>
+            </w:r>
+          </w:p>
+        </w:tc>
+      </w:tr>
+      <w:tr>
+        <w:trPr>
+          <w:jc w:val="center"/>
+        </w:trPr>
+        <w:tc>
+          <w:tcPr>
+            <w:tcW w:w="950" w:type="dxa"/>
+          </w:tcPr>
+          <w:p>
+            <w:r>
+              <w:t>=</w:t>
+            </w:r>
+          </w:p>
+        </w:tc>
+        <w:tc>
+          <w:tcPr>
+            <w:tcW w:w="4247" w:type="dxa"/>
+          </w:tcPr>
+          <w:p>
+            <w:pPr>
+              <w:rPr>
+                <w:u w:val="single"/>
+              </w:rPr>
+            </w:pPr>
+            <w:r>
+              <w:t>Pickup: Arrows</w:t>
             </w:r>
           </w:p>
         </w:tc>
@@ -6085,18 +6297,7 @@
                 <w:highlight w:val="white"/>
                 <w:lang w:val="pt-BR"/>
               </w:rPr>
-              <w:t xml:space="preserve">                                                                               </w:t>
-            </w:r>
-            <w:r>
-              <w:rPr>
-                <w:rFonts w:ascii="Consolas" w:hAnsi="Consolas" w:cs="Consolas"/>
-                <w:color w:val="000000" w:themeColor="text1"/>
-                <w:sz w:val="16"/>
-                <w:szCs w:val="16"/>
-                <w:highlight w:val="white"/>
-                <w:lang w:val="pt-BR"/>
-              </w:rPr>
-              <w:t xml:space="preserve"> </w:t>
+              <w:t xml:space="preserve">                                                                                </w:t>
             </w:r>
           </w:p>
           <w:p>
@@ -6123,18 +6324,7 @@
                 <w:highlight w:val="white"/>
                 <w:lang w:val="pt-BR"/>
               </w:rPr>
-              <w:t xml:space="preserve">                                                                               </w:t>
-            </w:r>
-            <w:r>
-              <w:rPr>
-                <w:rFonts w:ascii="Consolas" w:hAnsi="Consolas" w:cs="Consolas"/>
-                <w:color w:val="000000" w:themeColor="text1"/>
-                <w:sz w:val="16"/>
-                <w:szCs w:val="16"/>
-                <w:highlight w:val="white"/>
-                <w:lang w:val="pt-BR"/>
-              </w:rPr>
-              <w:t xml:space="preserve"> </w:t>
+              <w:t xml:space="preserve">                                                                                </w:t>
             </w:r>
           </w:p>
           <w:p>
@@ -10098,10 +10288,7 @@
           </w:tcPr>
           <w:p>
             <w:r>
-              <w:t xml:space="preserve">Area </w:t>
-            </w:r>
-            <w:r>
-              <w:t>1</w:t>
+              <w:t>Area 1</w:t>
             </w:r>
           </w:p>
         </w:tc>
@@ -10769,10 +10956,7 @@
           <w:p>
             <w:r>
               <w:lastRenderedPageBreak/>
-              <w:t xml:space="preserve">Area </w:t>
-            </w:r>
-            <w:r>
-              <w:t>2</w:t>
+              <w:t>Area 2</w:t>
             </w:r>
           </w:p>
         </w:tc>
@@ -11416,10 +11600,7 @@
           </w:tcPr>
           <w:p>
             <w:r>
-              <w:t xml:space="preserve">Area </w:t>
-            </w:r>
-            <w:r>
-              <w:t>3</w:t>
+              <w:t>Area 3</w:t>
             </w:r>
           </w:p>
         </w:tc>
@@ -11956,17 +12137,15 @@
                 <w:sz w:val="16"/>
                 <w:szCs w:val="16"/>
                 <w:highlight w:val="white"/>
-                <w:lang w:val="pt-BR"/>
-              </w:rPr>
-            </w:pPr>
-            <w:r>
-              <w:rPr>
-                <w:rFonts w:ascii="Consolas" w:hAnsi="Consolas" w:cs="Consolas"/>
-                <w:color w:val="000000" w:themeColor="text1"/>
-                <w:sz w:val="16"/>
-                <w:szCs w:val="16"/>
-                <w:highlight w:val="white"/>
-                <w:lang w:val="pt-BR"/>
+              </w:rPr>
+            </w:pPr>
+            <w:r>
+              <w:rPr>
+                <w:rFonts w:ascii="Consolas" w:hAnsi="Consolas" w:cs="Consolas"/>
+                <w:color w:val="000000" w:themeColor="text1"/>
+                <w:sz w:val="16"/>
+                <w:szCs w:val="16"/>
+                <w:highlight w:val="white"/>
               </w:rPr>
               <w:t xml:space="preserve">#                          G                   </w:t>
             </w:r>
@@ -11978,7 +12157,6 @@
                 <w:sz w:val="16"/>
                 <w:szCs w:val="16"/>
                 <w:highlight w:val="white"/>
-                <w:lang w:val="pt-BR"/>
               </w:rPr>
               <w:t>G</w:t>
             </w:r>
@@ -11990,7 +12168,6 @@
                 <w:sz w:val="16"/>
                 <w:szCs w:val="16"/>
                 <w:highlight w:val="white"/>
-                <w:lang w:val="pt-BR"/>
               </w:rPr>
               <w:t xml:space="preserve">                               #</w:t>
             </w:r>
@@ -12006,17 +12183,15 @@
                 <w:sz w:val="16"/>
                 <w:szCs w:val="16"/>
                 <w:highlight w:val="white"/>
-                <w:lang w:val="pt-BR"/>
-              </w:rPr>
-            </w:pPr>
-            <w:r>
-              <w:rPr>
-                <w:rFonts w:ascii="Consolas" w:hAnsi="Consolas" w:cs="Consolas"/>
-                <w:color w:val="000000" w:themeColor="text1"/>
-                <w:sz w:val="16"/>
-                <w:szCs w:val="16"/>
-                <w:highlight w:val="white"/>
-                <w:lang w:val="pt-BR"/>
+              </w:rPr>
+            </w:pPr>
+            <w:r>
+              <w:rPr>
+                <w:rFonts w:ascii="Consolas" w:hAnsi="Consolas" w:cs="Consolas"/>
+                <w:color w:val="000000" w:themeColor="text1"/>
+                <w:sz w:val="16"/>
+                <w:szCs w:val="16"/>
+                <w:highlight w:val="white"/>
               </w:rPr>
               <w:t xml:space="preserve">#        B                 G                   </w:t>
             </w:r>
@@ -12028,7 +12203,6 @@
                 <w:sz w:val="16"/>
                 <w:szCs w:val="16"/>
                 <w:highlight w:val="white"/>
-                <w:lang w:val="pt-BR"/>
               </w:rPr>
               <w:t>G</w:t>
             </w:r>
@@ -12040,7 +12214,6 @@
                 <w:sz w:val="16"/>
                 <w:szCs w:val="16"/>
                 <w:highlight w:val="white"/>
-                <w:lang w:val="pt-BR"/>
               </w:rPr>
               <w:t xml:space="preserve">             B                 #</w:t>
             </w:r>
@@ -12056,17 +12229,15 @@
                 <w:sz w:val="16"/>
                 <w:szCs w:val="16"/>
                 <w:highlight w:val="white"/>
-                <w:lang w:val="pt-BR"/>
-              </w:rPr>
-            </w:pPr>
-            <w:r>
-              <w:rPr>
-                <w:rFonts w:ascii="Consolas" w:hAnsi="Consolas" w:cs="Consolas"/>
-                <w:color w:val="000000" w:themeColor="text1"/>
-                <w:sz w:val="16"/>
-                <w:szCs w:val="16"/>
-                <w:highlight w:val="white"/>
-                <w:lang w:val="pt-BR"/>
+              </w:rPr>
+            </w:pPr>
+            <w:r>
+              <w:rPr>
+                <w:rFonts w:ascii="Consolas" w:hAnsi="Consolas" w:cs="Consolas"/>
+                <w:color w:val="000000" w:themeColor="text1"/>
+                <w:sz w:val="16"/>
+                <w:szCs w:val="16"/>
+                <w:highlight w:val="white"/>
               </w:rPr>
               <w:t xml:space="preserve">#                          G                   </w:t>
             </w:r>
@@ -12078,7 +12249,6 @@
                 <w:sz w:val="16"/>
                 <w:szCs w:val="16"/>
                 <w:highlight w:val="white"/>
-                <w:lang w:val="pt-BR"/>
               </w:rPr>
               <w:t>G</w:t>
             </w:r>
@@ -12090,7 +12260,6 @@
                 <w:sz w:val="16"/>
                 <w:szCs w:val="16"/>
                 <w:highlight w:val="white"/>
-                <w:lang w:val="pt-BR"/>
               </w:rPr>
               <w:t xml:space="preserve">                               #</w:t>
             </w:r>
@@ -12106,17 +12275,15 @@
                 <w:sz w:val="16"/>
                 <w:szCs w:val="16"/>
                 <w:highlight w:val="white"/>
-                <w:lang w:val="pt-BR"/>
-              </w:rPr>
-            </w:pPr>
-            <w:r>
-              <w:rPr>
-                <w:rFonts w:ascii="Consolas" w:hAnsi="Consolas" w:cs="Consolas"/>
-                <w:color w:val="000000" w:themeColor="text1"/>
-                <w:sz w:val="16"/>
-                <w:szCs w:val="16"/>
-                <w:highlight w:val="white"/>
-                <w:lang w:val="pt-BR"/>
+              </w:rPr>
+            </w:pPr>
+            <w:r>
+              <w:rPr>
+                <w:rFonts w:ascii="Consolas" w:hAnsi="Consolas" w:cs="Consolas"/>
+                <w:color w:val="000000" w:themeColor="text1"/>
+                <w:sz w:val="16"/>
+                <w:szCs w:val="16"/>
+                <w:highlight w:val="white"/>
               </w:rPr>
               <w:t xml:space="preserve">#                          G                   </w:t>
             </w:r>
@@ -12128,7 +12295,6 @@
                 <w:sz w:val="16"/>
                 <w:szCs w:val="16"/>
                 <w:highlight w:val="white"/>
-                <w:lang w:val="pt-BR"/>
               </w:rPr>
               <w:t>G</w:t>
             </w:r>
@@ -12140,7 +12306,6 @@
                 <w:sz w:val="16"/>
                 <w:szCs w:val="16"/>
                 <w:highlight w:val="white"/>
-                <w:lang w:val="pt-BR"/>
               </w:rPr>
               <w:t xml:space="preserve">                               #</w:t>
             </w:r>
@@ -12393,10 +12558,7 @@
           </w:tcPr>
           <w:p>
             <w:r>
-              <w:t xml:space="preserve">Area </w:t>
-            </w:r>
-            <w:r>
-              <w:t>4</w:t>
+              <w:t>Area 4</w:t>
             </w:r>
           </w:p>
         </w:tc>
@@ -13052,10 +13214,7 @@
           </w:tcPr>
           <w:p>
             <w:r>
-              <w:t xml:space="preserve">Area </w:t>
-            </w:r>
-            <w:r>
-              <w:t>5</w:t>
+              <w:t>Area 5</w:t>
             </w:r>
           </w:p>
         </w:tc>
@@ -13732,8 +13891,6 @@
       <w:pPr>
         <w:pStyle w:val="Ttulo1"/>
       </w:pPr>
-      <w:bookmarkStart w:id="0" w:name="_GoBack"/>
-      <w:bookmarkEnd w:id="0"/>
       <w:r>
         <w:lastRenderedPageBreak/>
         <w:t>First Iteration</w:t>
@@ -14889,28 +15046,31 @@
           </w:tcPr>
           <w:p>
             <w:r>
+              <w:t>26/05/2013</w:t>
+            </w:r>
+          </w:p>
+        </w:tc>
+        <w:tc>
+          <w:tcPr>
+            <w:tcW w:w="1593" w:type="dxa"/>
+          </w:tcPr>
+          <w:p>
+            <w:r>
+              <w:t>Implementation</w:t>
+            </w:r>
+          </w:p>
+        </w:tc>
+        <w:tc>
+          <w:tcPr>
+            <w:tcW w:w="4354" w:type="dxa"/>
+          </w:tcPr>
+          <w:p>
+            <w:r>
+              <w:t xml:space="preserve">First Iteration. (Title Screen and Game Over </w:t>
+            </w:r>
+            <w:r>
               <w:lastRenderedPageBreak/>
-              <w:t>26/05/2013</w:t>
-            </w:r>
-          </w:p>
-        </w:tc>
-        <w:tc>
-          <w:tcPr>
-            <w:tcW w:w="1593" w:type="dxa"/>
-          </w:tcPr>
-          <w:p>
-            <w:r>
-              <w:t>Implementation</w:t>
-            </w:r>
-          </w:p>
-        </w:tc>
-        <w:tc>
-          <w:tcPr>
-            <w:tcW w:w="4354" w:type="dxa"/>
-          </w:tcPr>
-          <w:p>
-            <w:r>
-              <w:t>First Iteration. (Title Screen and Game Over Screen. First Iteration end.)</w:t>
+              <w:t>Screen. First Iteration end.)</w:t>
             </w:r>
           </w:p>
         </w:tc>
@@ -14920,6 +15080,7 @@
           </w:tcPr>
           <w:p>
             <w:r>
+              <w:lastRenderedPageBreak/>
               <w:t>0:22:00</w:t>
             </w:r>
           </w:p>
@@ -14932,6 +15093,7 @@
           </w:tcPr>
           <w:p>
             <w:r>
+              <w:lastRenderedPageBreak/>
               <w:t>27/05/2013</w:t>
             </w:r>
           </w:p>
@@ -17086,6 +17248,2210 @@
       <w:r>
         <w:t>Also, I had some new ideas for the game, which may be implemented on a new iteration, probably between iterations 3 and 4. Most of them are pretty technical, but will give the game a new level of polish.</w:t>
       </w:r>
+    </w:p>
+    <w:p>
+      <w:pPr>
+        <w:ind w:firstLine="708"/>
+      </w:pPr>
+    </w:p>
+    <w:p>
+      <w:r>
+        <w:br w:type="page"/>
+      </w:r>
+    </w:p>
+    <w:p>
+      <w:pPr>
+        <w:pStyle w:val="Ttulo1"/>
+      </w:pPr>
+      <w:r>
+        <w:lastRenderedPageBreak/>
+        <w:t>Third Iteration</w:t>
+      </w:r>
+    </w:p>
+    <w:p/>
+    <w:p>
+      <w:pPr>
+        <w:pStyle w:val="Ttulo2"/>
+      </w:pPr>
+      <w:r>
+        <w:t>Time and Activities</w:t>
+      </w:r>
+    </w:p>
+    <w:p/>
+    <w:p>
+      <w:pPr>
+        <w:ind w:firstLine="708"/>
+      </w:pPr>
+      <w:r>
+        <w:t>Every objective was completed on the third iteration, again with a biggest focus on implementation. The time breakdown is as follows:</w:t>
+      </w:r>
+    </w:p>
+    <w:tbl>
+      <w:tblPr>
+        <w:tblStyle w:val="Tabelacomgrade"/>
+        <w:tblW w:w="0" w:type="auto"/>
+        <w:jc w:val="center"/>
+        <w:tblLook w:val="04A0" w:firstRow="1" w:lastRow="0" w:firstColumn="1" w:lastColumn="0" w:noHBand="0" w:noVBand="1"/>
+      </w:tblPr>
+      <w:tblGrid>
+        <w:gridCol w:w="1698"/>
+        <w:gridCol w:w="967"/>
+      </w:tblGrid>
+      <w:tr>
+        <w:trPr>
+          <w:jc w:val="center"/>
+        </w:trPr>
+        <w:tc>
+          <w:tcPr>
+            <w:tcW w:w="1698" w:type="dxa"/>
+          </w:tcPr>
+          <w:p>
+            <w:pPr>
+              <w:rPr>
+                <w:b/>
+              </w:rPr>
+            </w:pPr>
+            <w:r>
+              <w:rPr>
+                <w:b/>
+              </w:rPr>
+              <w:t>Activity Type</w:t>
+            </w:r>
+          </w:p>
+        </w:tc>
+        <w:tc>
+          <w:tcPr>
+            <w:tcW w:w="966" w:type="dxa"/>
+          </w:tcPr>
+          <w:p>
+            <w:pPr>
+              <w:rPr>
+                <w:b/>
+              </w:rPr>
+            </w:pPr>
+            <w:r>
+              <w:rPr>
+                <w:b/>
+              </w:rPr>
+              <w:t>Time</w:t>
+            </w:r>
+          </w:p>
+        </w:tc>
+      </w:tr>
+      <w:tr>
+        <w:trPr>
+          <w:jc w:val="center"/>
+        </w:trPr>
+        <w:tc>
+          <w:tcPr>
+            <w:tcW w:w="1698" w:type="dxa"/>
+          </w:tcPr>
+          <w:p>
+            <w:r>
+              <w:t>Basic Setup</w:t>
+            </w:r>
+          </w:p>
+        </w:tc>
+        <w:tc>
+          <w:tcPr>
+            <w:tcW w:w="966" w:type="dxa"/>
+          </w:tcPr>
+          <w:p>
+            <w:r>
+              <w:t>0:00:00</w:t>
+            </w:r>
+          </w:p>
+        </w:tc>
+      </w:tr>
+      <w:tr>
+        <w:trPr>
+          <w:jc w:val="center"/>
+        </w:trPr>
+        <w:tc>
+          <w:tcPr>
+            <w:tcW w:w="1698" w:type="dxa"/>
+          </w:tcPr>
+          <w:p>
+            <w:r>
+              <w:t>Documentation</w:t>
+            </w:r>
+          </w:p>
+        </w:tc>
+        <w:tc>
+          <w:tcPr>
+            <w:tcW w:w="966" w:type="dxa"/>
+          </w:tcPr>
+          <w:p>
+            <w:r>
+              <w:t>2:32:00</w:t>
+            </w:r>
+          </w:p>
+        </w:tc>
+      </w:tr>
+      <w:tr>
+        <w:trPr>
+          <w:jc w:val="center"/>
+        </w:trPr>
+        <w:tc>
+          <w:tcPr>
+            <w:tcW w:w="1698" w:type="dxa"/>
+          </w:tcPr>
+          <w:p>
+            <w:r>
+              <w:t>Study</w:t>
+            </w:r>
+          </w:p>
+        </w:tc>
+        <w:tc>
+          <w:tcPr>
+            <w:tcW w:w="966" w:type="dxa"/>
+          </w:tcPr>
+          <w:p>
+            <w:r>
+              <w:t>3:28:00</w:t>
+            </w:r>
+          </w:p>
+        </w:tc>
+      </w:tr>
+      <w:tr>
+        <w:trPr>
+          <w:jc w:val="center"/>
+        </w:trPr>
+        <w:tc>
+          <w:tcPr>
+            <w:tcW w:w="1698" w:type="dxa"/>
+          </w:tcPr>
+          <w:p>
+            <w:r>
+              <w:t>Implementation</w:t>
+            </w:r>
+          </w:p>
+        </w:tc>
+        <w:tc>
+          <w:tcPr>
+            <w:tcW w:w="966" w:type="dxa"/>
+          </w:tcPr>
+          <w:p>
+            <w:r>
+              <w:t>12:17:00</w:t>
+            </w:r>
+          </w:p>
+        </w:tc>
+      </w:tr>
+      <w:tr>
+        <w:trPr>
+          <w:jc w:val="center"/>
+        </w:trPr>
+        <w:tc>
+          <w:tcPr>
+            <w:tcW w:w="1698" w:type="dxa"/>
+          </w:tcPr>
+          <w:p>
+            <w:r>
+              <w:t>Design</w:t>
+            </w:r>
+          </w:p>
+        </w:tc>
+        <w:tc>
+          <w:tcPr>
+            <w:tcW w:w="966" w:type="dxa"/>
+          </w:tcPr>
+          <w:p>
+            <w:r>
+              <w:t>2:17:00</w:t>
+            </w:r>
+          </w:p>
+        </w:tc>
+      </w:tr>
+    </w:tbl>
+    <w:p/>
+    <w:p>
+      <w:pPr>
+        <w:ind w:firstLine="708"/>
+      </w:pPr>
+      <w:r>
+        <w:t>The activities of this iteration where:</w:t>
+      </w:r>
+    </w:p>
+    <w:tbl>
+      <w:tblPr>
+        <w:tblStyle w:val="Tabelacomgrade"/>
+        <w:tblW w:w="0" w:type="auto"/>
+        <w:tblLook w:val="04A0" w:firstRow="1" w:lastRow="0" w:firstColumn="1" w:lastColumn="0" w:noHBand="0" w:noVBand="1"/>
+      </w:tblPr>
+      <w:tblGrid>
+        <w:gridCol w:w="2831"/>
+        <w:gridCol w:w="4677"/>
+        <w:gridCol w:w="996"/>
+      </w:tblGrid>
+      <w:tr>
+        <w:tc>
+          <w:tcPr>
+            <w:tcW w:w="2831" w:type="dxa"/>
+          </w:tcPr>
+          <w:p>
+            <w:pPr>
+              <w:rPr>
+                <w:b/>
+              </w:rPr>
+            </w:pPr>
+            <w:r>
+              <w:rPr>
+                <w:b/>
+              </w:rPr>
+              <w:t>Feature</w:t>
+            </w:r>
+          </w:p>
+        </w:tc>
+        <w:tc>
+          <w:tcPr>
+            <w:tcW w:w="4677" w:type="dxa"/>
+          </w:tcPr>
+          <w:p>
+            <w:pPr>
+              <w:rPr>
+                <w:b/>
+              </w:rPr>
+            </w:pPr>
+            <w:r>
+              <w:rPr>
+                <w:b/>
+              </w:rPr>
+              <w:t>Description</w:t>
+            </w:r>
+          </w:p>
+        </w:tc>
+        <w:tc>
+          <w:tcPr>
+            <w:tcW w:w="996" w:type="dxa"/>
+          </w:tcPr>
+          <w:p>
+            <w:pPr>
+              <w:rPr>
+                <w:b/>
+              </w:rPr>
+            </w:pPr>
+            <w:r>
+              <w:rPr>
+                <w:b/>
+              </w:rPr>
+              <w:t>Status</w:t>
+            </w:r>
+          </w:p>
+        </w:tc>
+      </w:tr>
+      <w:tr>
+        <w:tc>
+          <w:tcPr>
+            <w:tcW w:w="2831" w:type="dxa"/>
+          </w:tcPr>
+          <w:p>
+            <w:r>
+              <w:t>First Dungeon</w:t>
+            </w:r>
+          </w:p>
+        </w:tc>
+        <w:tc>
+          <w:tcPr>
+            <w:tcW w:w="4677" w:type="dxa"/>
+          </w:tcPr>
+          <w:p>
+            <w:r>
+              <w:t>Basic dungeon, with at least a few rooms and puzzles.</w:t>
+            </w:r>
+          </w:p>
+        </w:tc>
+        <w:tc>
+          <w:tcPr>
+            <w:tcW w:w="996" w:type="dxa"/>
+          </w:tcPr>
+          <w:p>
+            <w:r>
+              <w:t>Done</w:t>
+            </w:r>
+          </w:p>
+        </w:tc>
+      </w:tr>
+      <w:tr>
+        <w:tc>
+          <w:tcPr>
+            <w:tcW w:w="2831" w:type="dxa"/>
+          </w:tcPr>
+          <w:p>
+            <w:r>
+              <w:t>Weapon: Bow</w:t>
+            </w:r>
+          </w:p>
+        </w:tc>
+        <w:tc>
+          <w:tcPr>
+            <w:tcW w:w="4677" w:type="dxa"/>
+          </w:tcPr>
+          <w:p>
+            <w:r>
+              <w:t>New weapon, bow. It will launch projectiles that run the screen until they hit a wall or an enemy.</w:t>
+            </w:r>
+          </w:p>
+        </w:tc>
+        <w:tc>
+          <w:tcPr>
+            <w:tcW w:w="996" w:type="dxa"/>
+          </w:tcPr>
+          <w:p>
+            <w:r>
+              <w:t>Done</w:t>
+            </w:r>
+          </w:p>
+        </w:tc>
+      </w:tr>
+      <w:tr>
+        <w:tc>
+          <w:tcPr>
+            <w:tcW w:w="2831" w:type="dxa"/>
+          </w:tcPr>
+          <w:p>
+            <w:r>
+              <w:t>Pick Up: Arrows</w:t>
+            </w:r>
+          </w:p>
+        </w:tc>
+        <w:tc>
+          <w:tcPr>
+            <w:tcW w:w="4677" w:type="dxa"/>
+          </w:tcPr>
+          <w:p>
+            <w:r>
+              <w:t>Arrow pick up and GUI element. The player cannot use the bow if he has no arrows.</w:t>
+            </w:r>
+          </w:p>
+        </w:tc>
+        <w:tc>
+          <w:tcPr>
+            <w:tcW w:w="996" w:type="dxa"/>
+          </w:tcPr>
+          <w:p>
+            <w:r>
+              <w:t>Done</w:t>
+            </w:r>
+          </w:p>
+        </w:tc>
+      </w:tr>
+      <w:tr>
+        <w:tc>
+          <w:tcPr>
+            <w:tcW w:w="2831" w:type="dxa"/>
+          </w:tcPr>
+          <w:p>
+            <w:r>
+              <w:t>Pick Up: Life</w:t>
+            </w:r>
+          </w:p>
+        </w:tc>
+        <w:tc>
+          <w:tcPr>
+            <w:tcW w:w="4677" w:type="dxa"/>
+          </w:tcPr>
+          <w:p>
+            <w:r>
+              <w:t>Will allow the player to restore one life unity.</w:t>
+            </w:r>
+          </w:p>
+        </w:tc>
+        <w:tc>
+          <w:tcPr>
+            <w:tcW w:w="996" w:type="dxa"/>
+          </w:tcPr>
+          <w:p>
+            <w:r>
+              <w:t>Done</w:t>
+            </w:r>
+          </w:p>
+        </w:tc>
+      </w:tr>
+      <w:tr>
+        <w:tc>
+          <w:tcPr>
+            <w:tcW w:w="2831" w:type="dxa"/>
+          </w:tcPr>
+          <w:p>
+            <w:r>
+              <w:t>Power Up: Life</w:t>
+            </w:r>
+          </w:p>
+        </w:tc>
+        <w:tc>
+          <w:tcPr>
+            <w:tcW w:w="4677" w:type="dxa"/>
+          </w:tcPr>
+          <w:p>
+            <w:r>
+              <w:t>Will add one unity to the player’s life.</w:t>
+            </w:r>
+          </w:p>
+        </w:tc>
+        <w:tc>
+          <w:tcPr>
+            <w:tcW w:w="996" w:type="dxa"/>
+          </w:tcPr>
+          <w:p>
+            <w:r>
+              <w:t>Done</w:t>
+            </w:r>
+          </w:p>
+        </w:tc>
+      </w:tr>
+      <w:tr>
+        <w:tc>
+          <w:tcPr>
+            <w:tcW w:w="2831" w:type="dxa"/>
+          </w:tcPr>
+          <w:p>
+            <w:r>
+              <w:t>First Boss</w:t>
+            </w:r>
+          </w:p>
+        </w:tc>
+        <w:tc>
+          <w:tcPr>
+            <w:tcW w:w="4677" w:type="dxa"/>
+          </w:tcPr>
+          <w:p>
+            <w:r>
+              <w:t>Boss character, easier to defeat using the bow.</w:t>
+            </w:r>
+          </w:p>
+        </w:tc>
+        <w:tc>
+          <w:tcPr>
+            <w:tcW w:w="996" w:type="dxa"/>
+          </w:tcPr>
+          <w:p>
+            <w:r>
+              <w:t>Done</w:t>
+            </w:r>
+          </w:p>
+        </w:tc>
+      </w:tr>
+      <w:tr>
+        <w:tc>
+          <w:tcPr>
+            <w:tcW w:w="2831" w:type="dxa"/>
+          </w:tcPr>
+          <w:p>
+            <w:r>
+              <w:t>Long distance enemies.</w:t>
+            </w:r>
+          </w:p>
+        </w:tc>
+        <w:tc>
+          <w:tcPr>
+            <w:tcW w:w="4677" w:type="dxa"/>
+          </w:tcPr>
+          <w:p>
+            <w:r>
+              <w:t>Enemies that can attack from a long distance.</w:t>
+            </w:r>
+          </w:p>
+        </w:tc>
+        <w:tc>
+          <w:tcPr>
+            <w:tcW w:w="996" w:type="dxa"/>
+          </w:tcPr>
+          <w:p>
+            <w:r>
+              <w:t>Done</w:t>
+            </w:r>
+          </w:p>
+        </w:tc>
+      </w:tr>
+    </w:tbl>
+    <w:p/>
+    <w:p>
+      <w:r>
+        <w:tab/>
+        <w:t>And a more detailed activity breakdown, with times:</w:t>
+      </w:r>
+    </w:p>
+    <w:tbl>
+      <w:tblPr>
+        <w:tblStyle w:val="Tabelacomgrade"/>
+        <w:tblW w:w="8607" w:type="dxa"/>
+        <w:tblLook w:val="04A0" w:firstRow="1" w:lastRow="0" w:firstColumn="1" w:lastColumn="0" w:noHBand="0" w:noVBand="1"/>
+      </w:tblPr>
+      <w:tblGrid>
+        <w:gridCol w:w="1372"/>
+        <w:gridCol w:w="1593"/>
+        <w:gridCol w:w="4354"/>
+        <w:gridCol w:w="1288"/>
+      </w:tblGrid>
+      <w:tr>
+        <w:tc>
+          <w:tcPr>
+            <w:tcW w:w="1372" w:type="dxa"/>
+          </w:tcPr>
+          <w:p>
+            <w:pPr>
+              <w:rPr>
+                <w:b/>
+              </w:rPr>
+            </w:pPr>
+            <w:r>
+              <w:rPr>
+                <w:b/>
+              </w:rPr>
+              <w:t>Date</w:t>
+            </w:r>
+          </w:p>
+        </w:tc>
+        <w:tc>
+          <w:tcPr>
+            <w:tcW w:w="1593" w:type="dxa"/>
+          </w:tcPr>
+          <w:p>
+            <w:pPr>
+              <w:rPr>
+                <w:b/>
+              </w:rPr>
+            </w:pPr>
+            <w:r>
+              <w:rPr>
+                <w:b/>
+              </w:rPr>
+              <w:t>Activity</w:t>
+            </w:r>
+          </w:p>
+        </w:tc>
+        <w:tc>
+          <w:tcPr>
+            <w:tcW w:w="4354" w:type="dxa"/>
+          </w:tcPr>
+          <w:p>
+            <w:pPr>
+              <w:rPr>
+                <w:b/>
+              </w:rPr>
+            </w:pPr>
+            <w:r>
+              <w:rPr>
+                <w:b/>
+              </w:rPr>
+              <w:t>Observation</w:t>
+            </w:r>
+          </w:p>
+        </w:tc>
+        <w:tc>
+          <w:tcPr>
+            <w:tcW w:w="1288" w:type="dxa"/>
+          </w:tcPr>
+          <w:p>
+            <w:pPr>
+              <w:rPr>
+                <w:b/>
+              </w:rPr>
+            </w:pPr>
+            <w:r>
+              <w:rPr>
+                <w:b/>
+              </w:rPr>
+              <w:t>Delta Time</w:t>
+            </w:r>
+          </w:p>
+        </w:tc>
+      </w:tr>
+      <w:tr>
+        <w:tc>
+          <w:tcPr>
+            <w:tcW w:w="1372" w:type="dxa"/>
+          </w:tcPr>
+          <w:p>
+            <w:r>
+              <w:t>01/06/2013</w:t>
+            </w:r>
+          </w:p>
+        </w:tc>
+        <w:tc>
+          <w:tcPr>
+            <w:tcW w:w="1593" w:type="dxa"/>
+          </w:tcPr>
+          <w:p>
+            <w:r>
+              <w:t>Design</w:t>
+            </w:r>
+          </w:p>
+        </w:tc>
+        <w:tc>
+          <w:tcPr>
+            <w:tcW w:w="4354" w:type="dxa"/>
+          </w:tcPr>
+          <w:p>
+            <w:r>
+              <w:t>Level design (Enemies and world redesign, dungeon first draft)</w:t>
+            </w:r>
+          </w:p>
+        </w:tc>
+        <w:tc>
+          <w:tcPr>
+            <w:tcW w:w="1288" w:type="dxa"/>
+          </w:tcPr>
+          <w:p>
+            <w:r>
+              <w:t>1:10:00</w:t>
+            </w:r>
+          </w:p>
+        </w:tc>
+      </w:tr>
+      <w:tr>
+        <w:tc>
+          <w:tcPr>
+            <w:tcW w:w="1372" w:type="dxa"/>
+          </w:tcPr>
+          <w:p>
+            <w:r>
+              <w:t>01/06/2013</w:t>
+            </w:r>
+          </w:p>
+        </w:tc>
+        <w:tc>
+          <w:tcPr>
+            <w:tcW w:w="1593" w:type="dxa"/>
+          </w:tcPr>
+          <w:p>
+            <w:r>
+              <w:t>Design</w:t>
+            </w:r>
+          </w:p>
+        </w:tc>
+        <w:tc>
+          <w:tcPr>
+            <w:tcW w:w="4354" w:type="dxa"/>
+          </w:tcPr>
+          <w:p>
+            <w:r>
+              <w:t>Level design (Dungeon, feature definitions)</w:t>
+            </w:r>
+          </w:p>
+        </w:tc>
+        <w:tc>
+          <w:tcPr>
+            <w:tcW w:w="1288" w:type="dxa"/>
+          </w:tcPr>
+          <w:p>
+            <w:r>
+              <w:t>0:49:00</w:t>
+            </w:r>
+          </w:p>
+        </w:tc>
+      </w:tr>
+      <w:tr>
+        <w:tc>
+          <w:tcPr>
+            <w:tcW w:w="1372" w:type="dxa"/>
+          </w:tcPr>
+          <w:p>
+            <w:r>
+              <w:t>02/06/2013</w:t>
+            </w:r>
+          </w:p>
+        </w:tc>
+        <w:tc>
+          <w:tcPr>
+            <w:tcW w:w="1593" w:type="dxa"/>
+          </w:tcPr>
+          <w:p>
+            <w:r>
+              <w:t>Implementation</w:t>
+            </w:r>
+          </w:p>
+        </w:tc>
+        <w:tc>
+          <w:tcPr>
+            <w:tcW w:w="4354" w:type="dxa"/>
+          </w:tcPr>
+          <w:p>
+            <w:r>
+              <w:t xml:space="preserve">Third Iteration. (Enemy AI and changes to </w:t>
+            </w:r>
+            <w:proofErr w:type="spellStart"/>
+            <w:r>
+              <w:t>GameObject</w:t>
+            </w:r>
+            <w:proofErr w:type="spellEnd"/>
+            <w:r>
+              <w:t xml:space="preserve"> position)</w:t>
+            </w:r>
+          </w:p>
+        </w:tc>
+        <w:tc>
+          <w:tcPr>
+            <w:tcW w:w="1288" w:type="dxa"/>
+          </w:tcPr>
+          <w:p>
+            <w:r>
+              <w:t>1:43:00</w:t>
+            </w:r>
+          </w:p>
+        </w:tc>
+      </w:tr>
+      <w:tr>
+        <w:tc>
+          <w:tcPr>
+            <w:tcW w:w="1372" w:type="dxa"/>
+          </w:tcPr>
+          <w:p>
+            <w:r>
+              <w:t>02/06/2013</w:t>
+            </w:r>
+          </w:p>
+        </w:tc>
+        <w:tc>
+          <w:tcPr>
+            <w:tcW w:w="1593" w:type="dxa"/>
+          </w:tcPr>
+          <w:p>
+            <w:r>
+              <w:t>Implementation</w:t>
+            </w:r>
+          </w:p>
+        </w:tc>
+        <w:tc>
+          <w:tcPr>
+            <w:tcW w:w="4354" w:type="dxa"/>
+          </w:tcPr>
+          <w:p>
+            <w:r>
+              <w:t>Third Iteration. (Barebones dungeon code)</w:t>
+            </w:r>
+          </w:p>
+        </w:tc>
+        <w:tc>
+          <w:tcPr>
+            <w:tcW w:w="1288" w:type="dxa"/>
+          </w:tcPr>
+          <w:p>
+            <w:r>
+              <w:t>0:59:00</w:t>
+            </w:r>
+          </w:p>
+        </w:tc>
+      </w:tr>
+      <w:tr>
+        <w:tc>
+          <w:tcPr>
+            <w:tcW w:w="1372" w:type="dxa"/>
+          </w:tcPr>
+          <w:p>
+            <w:r>
+              <w:t>02/06/2013</w:t>
+            </w:r>
+          </w:p>
+        </w:tc>
+        <w:tc>
+          <w:tcPr>
+            <w:tcW w:w="1593" w:type="dxa"/>
+          </w:tcPr>
+          <w:p>
+            <w:r>
+              <w:t>Implementation</w:t>
+            </w:r>
+          </w:p>
+        </w:tc>
+        <w:tc>
+          <w:tcPr>
+            <w:tcW w:w="4354" w:type="dxa"/>
+          </w:tcPr>
+          <w:p>
+            <w:r>
+              <w:t>Third Iteration. (Dungeon navigation)</w:t>
+            </w:r>
+          </w:p>
+        </w:tc>
+        <w:tc>
+          <w:tcPr>
+            <w:tcW w:w="1288" w:type="dxa"/>
+          </w:tcPr>
+          <w:p>
+            <w:r>
+              <w:t>1:50:00</w:t>
+            </w:r>
+          </w:p>
+        </w:tc>
+      </w:tr>
+      <w:tr>
+        <w:tc>
+          <w:tcPr>
+            <w:tcW w:w="1372" w:type="dxa"/>
+          </w:tcPr>
+          <w:p>
+            <w:r>
+              <w:t>03/06/2013</w:t>
+            </w:r>
+          </w:p>
+        </w:tc>
+        <w:tc>
+          <w:tcPr>
+            <w:tcW w:w="1593" w:type="dxa"/>
+          </w:tcPr>
+          <w:p>
+            <w:r>
+              <w:t>Implementation</w:t>
+            </w:r>
+          </w:p>
+        </w:tc>
+        <w:tc>
+          <w:tcPr>
+            <w:tcW w:w="4354" w:type="dxa"/>
+          </w:tcPr>
+          <w:p>
+            <w:r>
+              <w:t>Third Iteration. (Enemy projectile, generic projectile)</w:t>
+            </w:r>
+          </w:p>
+        </w:tc>
+        <w:tc>
+          <w:tcPr>
+            <w:tcW w:w="1288" w:type="dxa"/>
+          </w:tcPr>
+          <w:p>
+            <w:r>
+              <w:t>1:21:00</w:t>
+            </w:r>
+          </w:p>
+        </w:tc>
+      </w:tr>
+      <w:tr>
+        <w:tc>
+          <w:tcPr>
+            <w:tcW w:w="1372" w:type="dxa"/>
+          </w:tcPr>
+          <w:p>
+            <w:r>
+              <w:t>04/06/2013</w:t>
+            </w:r>
+          </w:p>
+        </w:tc>
+        <w:tc>
+          <w:tcPr>
+            <w:tcW w:w="1593" w:type="dxa"/>
+          </w:tcPr>
+          <w:p>
+            <w:r>
+              <w:t>Study</w:t>
+            </w:r>
+          </w:p>
+        </w:tc>
+        <w:tc>
+          <w:tcPr>
+            <w:tcW w:w="4354" w:type="dxa"/>
+          </w:tcPr>
+          <w:p>
+            <w:r>
+              <w:t xml:space="preserve">Study for diverse </w:t>
+            </w:r>
+            <w:proofErr w:type="spellStart"/>
+            <w:r>
+              <w:t>bugfixes</w:t>
+            </w:r>
+            <w:proofErr w:type="spellEnd"/>
+            <w:r>
+              <w:t xml:space="preserve"> and better performance.</w:t>
+            </w:r>
+          </w:p>
+        </w:tc>
+        <w:tc>
+          <w:tcPr>
+            <w:tcW w:w="1288" w:type="dxa"/>
+          </w:tcPr>
+          <w:p>
+            <w:r>
+              <w:t>0:38:00</w:t>
+            </w:r>
+          </w:p>
+        </w:tc>
+      </w:tr>
+      <w:tr>
+        <w:tc>
+          <w:tcPr>
+            <w:tcW w:w="1372" w:type="dxa"/>
+          </w:tcPr>
+          <w:p>
+            <w:r>
+              <w:t>04/06/2013</w:t>
+            </w:r>
+          </w:p>
+        </w:tc>
+        <w:tc>
+          <w:tcPr>
+            <w:tcW w:w="1593" w:type="dxa"/>
+          </w:tcPr>
+          <w:p>
+            <w:r>
+              <w:t>Implementation</w:t>
+            </w:r>
+          </w:p>
+        </w:tc>
+        <w:tc>
+          <w:tcPr>
+            <w:tcW w:w="4354" w:type="dxa"/>
+          </w:tcPr>
+          <w:p>
+            <w:r>
+              <w:t>Third Iteration. (</w:t>
+            </w:r>
+            <w:proofErr w:type="spellStart"/>
+            <w:r>
+              <w:t>Bugfixes</w:t>
+            </w:r>
+            <w:proofErr w:type="spellEnd"/>
+            <w:r>
+              <w:t>)</w:t>
+            </w:r>
+          </w:p>
+        </w:tc>
+        <w:tc>
+          <w:tcPr>
+            <w:tcW w:w="1288" w:type="dxa"/>
+          </w:tcPr>
+          <w:p>
+            <w:r>
+              <w:t>0:37:00</w:t>
+            </w:r>
+          </w:p>
+        </w:tc>
+      </w:tr>
+      <w:tr>
+        <w:tc>
+          <w:tcPr>
+            <w:tcW w:w="1372" w:type="dxa"/>
+          </w:tcPr>
+          <w:p>
+            <w:r>
+              <w:t>05/06/2013</w:t>
+            </w:r>
+          </w:p>
+        </w:tc>
+        <w:tc>
+          <w:tcPr>
+            <w:tcW w:w="1593" w:type="dxa"/>
+          </w:tcPr>
+          <w:p>
+            <w:r>
+              <w:t>Implementation</w:t>
+            </w:r>
+          </w:p>
+        </w:tc>
+        <w:tc>
+          <w:tcPr>
+            <w:tcW w:w="4354" w:type="dxa"/>
+          </w:tcPr>
+          <w:p>
+            <w:r>
+              <w:t>Third Iteration. (Bow Implementation)</w:t>
+            </w:r>
+          </w:p>
+        </w:tc>
+        <w:tc>
+          <w:tcPr>
+            <w:tcW w:w="1288" w:type="dxa"/>
+          </w:tcPr>
+          <w:p>
+            <w:r>
+              <w:t>0:52:00</w:t>
+            </w:r>
+          </w:p>
+        </w:tc>
+      </w:tr>
+      <w:tr>
+        <w:tc>
+          <w:tcPr>
+            <w:tcW w:w="1372" w:type="dxa"/>
+          </w:tcPr>
+          <w:p>
+            <w:r>
+              <w:t>05/06/2013</w:t>
+            </w:r>
+          </w:p>
+        </w:tc>
+        <w:tc>
+          <w:tcPr>
+            <w:tcW w:w="1593" w:type="dxa"/>
+          </w:tcPr>
+          <w:p>
+            <w:r>
+              <w:t>Study</w:t>
+            </w:r>
+          </w:p>
+        </w:tc>
+        <w:tc>
+          <w:tcPr>
+            <w:tcW w:w="4354" w:type="dxa"/>
+          </w:tcPr>
+          <w:p>
+            <w:r>
+              <w:t>Keyboard buffer study.</w:t>
+            </w:r>
+          </w:p>
+        </w:tc>
+        <w:tc>
+          <w:tcPr>
+            <w:tcW w:w="1288" w:type="dxa"/>
+          </w:tcPr>
+          <w:p>
+            <w:r>
+              <w:t>0:11:00</w:t>
+            </w:r>
+          </w:p>
+        </w:tc>
+      </w:tr>
+      <w:tr>
+        <w:tc>
+          <w:tcPr>
+            <w:tcW w:w="1372" w:type="dxa"/>
+          </w:tcPr>
+          <w:p>
+            <w:r>
+              <w:t>05/06/2013</w:t>
+            </w:r>
+          </w:p>
+        </w:tc>
+        <w:tc>
+          <w:tcPr>
+            <w:tcW w:w="1593" w:type="dxa"/>
+          </w:tcPr>
+          <w:p>
+            <w:r>
+              <w:t>Implementation</w:t>
+            </w:r>
+          </w:p>
+        </w:tc>
+        <w:tc>
+          <w:tcPr>
+            <w:tcW w:w="4354" w:type="dxa"/>
+          </w:tcPr>
+          <w:p>
+            <w:r>
+              <w:t>Third Iteration. (Title Screen options, How to Play, Reset game at Game Over).</w:t>
+            </w:r>
+          </w:p>
+          <w:p/>
+        </w:tc>
+        <w:tc>
+          <w:tcPr>
+            <w:tcW w:w="1288" w:type="dxa"/>
+          </w:tcPr>
+          <w:p>
+            <w:r>
+              <w:t>1:13:00</w:t>
+            </w:r>
+          </w:p>
+        </w:tc>
+      </w:tr>
+      <w:tr>
+        <w:tc>
+          <w:tcPr>
+            <w:tcW w:w="1372" w:type="dxa"/>
+          </w:tcPr>
+          <w:p>
+            <w:r>
+              <w:lastRenderedPageBreak/>
+              <w:t>06/06/2013</w:t>
+            </w:r>
+          </w:p>
+        </w:tc>
+        <w:tc>
+          <w:tcPr>
+            <w:tcW w:w="1593" w:type="dxa"/>
+          </w:tcPr>
+          <w:p>
+            <w:r>
+              <w:t>Implementation</w:t>
+            </w:r>
+          </w:p>
+        </w:tc>
+        <w:tc>
+          <w:tcPr>
+            <w:tcW w:w="4354" w:type="dxa"/>
+          </w:tcPr>
+          <w:p>
+            <w:r>
+              <w:t xml:space="preserve">Third Iteration. (Health pickup, Weapon has to be obtained, small </w:t>
+            </w:r>
+            <w:proofErr w:type="spellStart"/>
+            <w:r>
+              <w:t>bugfixes</w:t>
+            </w:r>
+            <w:proofErr w:type="spellEnd"/>
+            <w:r>
+              <w:t>)</w:t>
+            </w:r>
+          </w:p>
+        </w:tc>
+        <w:tc>
+          <w:tcPr>
+            <w:tcW w:w="1288" w:type="dxa"/>
+          </w:tcPr>
+          <w:p>
+            <w:r>
+              <w:t>2:01:00</w:t>
+            </w:r>
+          </w:p>
+        </w:tc>
+      </w:tr>
+      <w:tr>
+        <w:tc>
+          <w:tcPr>
+            <w:tcW w:w="1372" w:type="dxa"/>
+          </w:tcPr>
+          <w:p>
+            <w:r>
+              <w:t>08/06/2013</w:t>
+            </w:r>
+          </w:p>
+        </w:tc>
+        <w:tc>
+          <w:tcPr>
+            <w:tcW w:w="1593" w:type="dxa"/>
+          </w:tcPr>
+          <w:p>
+            <w:r>
+              <w:t>Implementation</w:t>
+            </w:r>
+          </w:p>
+        </w:tc>
+        <w:tc>
+          <w:tcPr>
+            <w:tcW w:w="4354" w:type="dxa"/>
+          </w:tcPr>
+          <w:p>
+            <w:r>
+              <w:t>Third Iteration. (Dungeon ending, colors changed)</w:t>
+            </w:r>
+          </w:p>
+        </w:tc>
+        <w:tc>
+          <w:tcPr>
+            <w:tcW w:w="1288" w:type="dxa"/>
+          </w:tcPr>
+          <w:p>
+            <w:r>
+              <w:t>1:26:00</w:t>
+            </w:r>
+          </w:p>
+        </w:tc>
+      </w:tr>
+      <w:tr>
+        <w:tc>
+          <w:tcPr>
+            <w:tcW w:w="1372" w:type="dxa"/>
+          </w:tcPr>
+          <w:p>
+            <w:r>
+              <w:t>09/06/2013</w:t>
+            </w:r>
+          </w:p>
+        </w:tc>
+        <w:tc>
+          <w:tcPr>
+            <w:tcW w:w="1593" w:type="dxa"/>
+          </w:tcPr>
+          <w:p>
+            <w:r>
+              <w:t>Implementation</w:t>
+            </w:r>
+          </w:p>
+        </w:tc>
+        <w:tc>
+          <w:tcPr>
+            <w:tcW w:w="4354" w:type="dxa"/>
+          </w:tcPr>
+          <w:p>
+            <w:r>
+              <w:t>Third Iteration. (Bow ammunition and pickup. Second iteration end.)</w:t>
+            </w:r>
+          </w:p>
+        </w:tc>
+        <w:tc>
+          <w:tcPr>
+            <w:tcW w:w="1288" w:type="dxa"/>
+          </w:tcPr>
+          <w:p>
+            <w:r>
+              <w:t>0:25:00</w:t>
+            </w:r>
+          </w:p>
+        </w:tc>
+      </w:tr>
+      <w:tr>
+        <w:tc>
+          <w:tcPr>
+            <w:tcW w:w="1372" w:type="dxa"/>
+          </w:tcPr>
+          <w:p>
+            <w:r>
+              <w:t>11/06/2013</w:t>
+            </w:r>
+          </w:p>
+        </w:tc>
+        <w:tc>
+          <w:tcPr>
+            <w:tcW w:w="1593" w:type="dxa"/>
+          </w:tcPr>
+          <w:p>
+            <w:r>
+              <w:t>Documentation</w:t>
+            </w:r>
+          </w:p>
+        </w:tc>
+        <w:tc>
+          <w:tcPr>
+            <w:tcW w:w="4354" w:type="dxa"/>
+          </w:tcPr>
+          <w:p>
+            <w:r>
+              <w:t>Game design document update, without times.</w:t>
+            </w:r>
+          </w:p>
+        </w:tc>
+        <w:tc>
+          <w:tcPr>
+            <w:tcW w:w="1288" w:type="dxa"/>
+          </w:tcPr>
+          <w:p>
+            <w:r>
+              <w:t>0:30:00</w:t>
+            </w:r>
+          </w:p>
+        </w:tc>
+      </w:tr>
+      <w:tr>
+        <w:tc>
+          <w:tcPr>
+            <w:tcW w:w="1372" w:type="dxa"/>
+          </w:tcPr>
+          <w:p>
+            <w:r>
+              <w:t>12/06/2013</w:t>
+            </w:r>
+          </w:p>
+        </w:tc>
+        <w:tc>
+          <w:tcPr>
+            <w:tcW w:w="1593" w:type="dxa"/>
+          </w:tcPr>
+          <w:p>
+            <w:r>
+              <w:t>Documentation</w:t>
+            </w:r>
+          </w:p>
+        </w:tc>
+        <w:tc>
+          <w:tcPr>
+            <w:tcW w:w="4354" w:type="dxa"/>
+          </w:tcPr>
+          <w:p>
+            <w:r>
+              <w:t>Game design document update (third iteration complete).</w:t>
+            </w:r>
+          </w:p>
+        </w:tc>
+        <w:tc>
+          <w:tcPr>
+            <w:tcW w:w="1288" w:type="dxa"/>
+          </w:tcPr>
+          <w:p>
+            <w:r>
+              <w:t>0:14:00</w:t>
+            </w:r>
+          </w:p>
+        </w:tc>
+      </w:tr>
+    </w:tbl>
+    <w:p/>
+    <w:p>
+      <w:pPr>
+        <w:pStyle w:val="Ttulo2"/>
+      </w:pPr>
+      <w:r>
+        <w:t>Resulting Game</w:t>
+      </w:r>
+    </w:p>
+    <w:p>
+      <w:pPr>
+        <w:tabs>
+          <w:tab w:val="left" w:pos="708"/>
+          <w:tab w:val="left" w:pos="1860"/>
+        </w:tabs>
+      </w:pPr>
+      <w:r>
+        <w:tab/>
+      </w:r>
+      <w:r>
+        <w:tab/>
+      </w:r>
+    </w:p>
+    <w:p>
+      <w:pPr>
+        <w:ind w:firstLine="708"/>
+      </w:pPr>
+      <w:r>
+        <w:t>First of all, the title screen was changed, and new options where added:</w:t>
+      </w:r>
+    </w:p>
+    <w:p>
+      <w:r>
+        <w:rPr>
+          <w:noProof/>
+          <w:lang w:val="pt-BR" w:eastAsia="pt-BR"/>
+        </w:rPr>
+        <w:drawing>
+          <wp:inline distT="0" distB="0" distL="0" distR="0" wp14:anchorId="585113BE" wp14:editId="6AE68742">
+            <wp:extent cx="5612130" cy="2843530"/>
+            <wp:effectExtent l="0" t="0" r="7620" b="0"/>
+            <wp:docPr id="18" name="Imagem 18"/>
+            <wp:cNvGraphicFramePr>
+              <a:graphicFrameLocks xmlns:a="http://schemas.openxmlformats.org/drawingml/2006/main" noChangeAspect="1"/>
+            </wp:cNvGraphicFramePr>
+            <a:graphic xmlns:a="http://schemas.openxmlformats.org/drawingml/2006/main">
+              <a:graphicData uri="http://schemas.openxmlformats.org/drawingml/2006/picture">
+                <pic:pic xmlns:pic="http://schemas.openxmlformats.org/drawingml/2006/picture">
+                  <pic:nvPicPr>
+                    <pic:cNvPr id="0" name=""/>
+                    <pic:cNvPicPr/>
+                  </pic:nvPicPr>
+                  <pic:blipFill>
+                    <a:blip r:embed="rId17"/>
+                    <a:stretch>
+                      <a:fillRect/>
+                    </a:stretch>
+                  </pic:blipFill>
+                  <pic:spPr>
+                    <a:xfrm>
+                      <a:off x="0" y="0"/>
+                      <a:ext cx="5612130" cy="2843530"/>
+                    </a:xfrm>
+                    <a:prstGeom prst="rect">
+                      <a:avLst/>
+                    </a:prstGeom>
+                  </pic:spPr>
+                </pic:pic>
+              </a:graphicData>
+            </a:graphic>
+          </wp:inline>
+        </w:drawing>
+      </w:r>
+    </w:p>
+    <w:p>
+      <w:pPr>
+        <w:pStyle w:val="Citao"/>
+      </w:pPr>
+      <w:r>
+        <w:t>Title screen</w:t>
+      </w:r>
+    </w:p>
+    <w:p>
+      <w:r>
+        <w:tab/>
+        <w:t xml:space="preserve">And a new tutorial section, called “How to </w:t>
+      </w:r>
+      <w:proofErr w:type="gramStart"/>
+      <w:r>
+        <w:t>Play</w:t>
+      </w:r>
+      <w:proofErr w:type="gramEnd"/>
+      <w:r>
+        <w:t>”, was added, with game commands:</w:t>
+      </w:r>
+    </w:p>
+    <w:p>
+      <w:r>
+        <w:rPr>
+          <w:noProof/>
+          <w:lang w:val="pt-BR" w:eastAsia="pt-BR"/>
+        </w:rPr>
+        <w:lastRenderedPageBreak/>
+        <w:drawing>
+          <wp:inline distT="0" distB="0" distL="0" distR="0" wp14:anchorId="63CF8D32" wp14:editId="563F3ADB">
+            <wp:extent cx="5612130" cy="2843530"/>
+            <wp:effectExtent l="0" t="0" r="7620" b="0"/>
+            <wp:docPr id="19" name="Imagem 19"/>
+            <wp:cNvGraphicFramePr>
+              <a:graphicFrameLocks xmlns:a="http://schemas.openxmlformats.org/drawingml/2006/main" noChangeAspect="1"/>
+            </wp:cNvGraphicFramePr>
+            <a:graphic xmlns:a="http://schemas.openxmlformats.org/drawingml/2006/main">
+              <a:graphicData uri="http://schemas.openxmlformats.org/drawingml/2006/picture">
+                <pic:pic xmlns:pic="http://schemas.openxmlformats.org/drawingml/2006/picture">
+                  <pic:nvPicPr>
+                    <pic:cNvPr id="0" name=""/>
+                    <pic:cNvPicPr/>
+                  </pic:nvPicPr>
+                  <pic:blipFill>
+                    <a:blip r:embed="rId18"/>
+                    <a:stretch>
+                      <a:fillRect/>
+                    </a:stretch>
+                  </pic:blipFill>
+                  <pic:spPr>
+                    <a:xfrm>
+                      <a:off x="0" y="0"/>
+                      <a:ext cx="5612130" cy="2843530"/>
+                    </a:xfrm>
+                    <a:prstGeom prst="rect">
+                      <a:avLst/>
+                    </a:prstGeom>
+                  </pic:spPr>
+                </pic:pic>
+              </a:graphicData>
+            </a:graphic>
+          </wp:inline>
+        </w:drawing>
+      </w:r>
+      <w:r>
+        <w:rPr>
+          <w:noProof/>
+          <w:lang w:eastAsia="pt-BR"/>
+        </w:rPr>
+        <w:t xml:space="preserve"> </w:t>
+      </w:r>
+    </w:p>
+    <w:p>
+      <w:pPr>
+        <w:pStyle w:val="Citao"/>
+        <w:rPr>
+          <w:noProof/>
+          <w:lang w:eastAsia="pt-BR"/>
+        </w:rPr>
+      </w:pPr>
+      <w:r>
+        <w:rPr>
+          <w:noProof/>
+          <w:lang w:eastAsia="pt-BR"/>
+        </w:rPr>
+        <w:t>How to Play screen</w:t>
+      </w:r>
+    </w:p>
+    <w:p>
+      <w:pPr>
+        <w:rPr>
+          <w:noProof/>
+          <w:lang w:eastAsia="pt-BR"/>
+        </w:rPr>
+      </w:pPr>
+      <w:r>
+        <w:rPr>
+          <w:noProof/>
+          <w:lang w:eastAsia="pt-BR"/>
+        </w:rPr>
+        <w:tab/>
+      </w:r>
+      <w:r>
+        <w:rPr>
+          <w:noProof/>
+          <w:lang w:eastAsia="pt-BR"/>
+        </w:rPr>
+        <w:t>On the game, the beach area was changed, with a new cave being put on it.</w:t>
+      </w:r>
+    </w:p>
+    <w:p>
+      <w:pPr>
+        <w:rPr>
+          <w:noProof/>
+          <w:lang w:eastAsia="pt-BR"/>
+        </w:rPr>
+      </w:pPr>
+      <w:r>
+        <w:rPr>
+          <w:noProof/>
+          <w:lang w:val="pt-BR" w:eastAsia="pt-BR"/>
+        </w:rPr>
+        <w:drawing>
+          <wp:inline distT="0" distB="0" distL="0" distR="0" wp14:anchorId="7D3C1474" wp14:editId="03579035">
+            <wp:extent cx="5612130" cy="2843530"/>
+            <wp:effectExtent l="0" t="0" r="7620" b="0"/>
+            <wp:docPr id="20" name="Imagem 20"/>
+            <wp:cNvGraphicFramePr>
+              <a:graphicFrameLocks xmlns:a="http://schemas.openxmlformats.org/drawingml/2006/main" noChangeAspect="1"/>
+            </wp:cNvGraphicFramePr>
+            <a:graphic xmlns:a="http://schemas.openxmlformats.org/drawingml/2006/main">
+              <a:graphicData uri="http://schemas.openxmlformats.org/drawingml/2006/picture">
+                <pic:pic xmlns:pic="http://schemas.openxmlformats.org/drawingml/2006/picture">
+                  <pic:nvPicPr>
+                    <pic:cNvPr id="0" name=""/>
+                    <pic:cNvPicPr/>
+                  </pic:nvPicPr>
+                  <pic:blipFill>
+                    <a:blip r:embed="rId19"/>
+                    <a:stretch>
+                      <a:fillRect/>
+                    </a:stretch>
+                  </pic:blipFill>
+                  <pic:spPr>
+                    <a:xfrm>
+                      <a:off x="0" y="0"/>
+                      <a:ext cx="5612130" cy="2843530"/>
+                    </a:xfrm>
+                    <a:prstGeom prst="rect">
+                      <a:avLst/>
+                    </a:prstGeom>
+                  </pic:spPr>
+                </pic:pic>
+              </a:graphicData>
+            </a:graphic>
+          </wp:inline>
+        </w:drawing>
+      </w:r>
+      <w:r>
+        <w:rPr>
+          <w:noProof/>
+          <w:lang w:eastAsia="pt-BR"/>
+        </w:rPr>
+        <w:t xml:space="preserve"> </w:t>
+      </w:r>
+      <w:r>
+        <w:rPr>
+          <w:noProof/>
+          <w:lang w:eastAsia="pt-BR"/>
+        </w:rPr>
+        <w:t xml:space="preserve"> </w:t>
+      </w:r>
+    </w:p>
+    <w:p>
+      <w:pPr>
+        <w:pStyle w:val="Citao"/>
+        <w:rPr>
+          <w:noProof/>
+          <w:lang w:eastAsia="pt-BR"/>
+        </w:rPr>
+      </w:pPr>
+      <w:r>
+        <w:rPr>
+          <w:noProof/>
+          <w:lang w:eastAsia="pt-BR"/>
+        </w:rPr>
+        <w:t>Beach area, with the new cave.</w:t>
+      </w:r>
+    </w:p>
+    <w:p>
+      <w:pPr>
+        <w:rPr>
+          <w:lang w:eastAsia="pt-BR"/>
+        </w:rPr>
+      </w:pPr>
+      <w:r>
+        <w:rPr>
+          <w:lang w:eastAsia="pt-BR"/>
+        </w:rPr>
+        <w:tab/>
+        <w:t>When the player enters the cave, he is teleported to the entrance of the dungeon, where he can meet one of the new enemy types.</w:t>
+      </w:r>
+    </w:p>
+    <w:p>
+      <w:pPr>
+        <w:rPr>
+          <w:noProof/>
+          <w:lang w:val="pt-BR" w:eastAsia="pt-BR"/>
+        </w:rPr>
+      </w:pPr>
+      <w:r>
+        <w:rPr>
+          <w:noProof/>
+          <w:lang w:val="pt-BR" w:eastAsia="pt-BR"/>
+        </w:rPr>
+        <w:lastRenderedPageBreak/>
+        <w:drawing>
+          <wp:inline distT="0" distB="0" distL="0" distR="0" wp14:anchorId="36E16078" wp14:editId="3423021E">
+            <wp:extent cx="5400040" cy="2736069"/>
+            <wp:effectExtent l="0" t="0" r="0" b="7620"/>
+            <wp:docPr id="21" name="Imagem 21"/>
+            <wp:cNvGraphicFramePr>
+              <a:graphicFrameLocks xmlns:a="http://schemas.openxmlformats.org/drawingml/2006/main" noChangeAspect="1"/>
+            </wp:cNvGraphicFramePr>
+            <a:graphic xmlns:a="http://schemas.openxmlformats.org/drawingml/2006/main">
+              <a:graphicData uri="http://schemas.openxmlformats.org/drawingml/2006/picture">
+                <pic:pic xmlns:pic="http://schemas.openxmlformats.org/drawingml/2006/picture">
+                  <pic:nvPicPr>
+                    <pic:cNvPr id="0" name=""/>
+                    <pic:cNvPicPr/>
+                  </pic:nvPicPr>
+                  <pic:blipFill>
+                    <a:blip r:embed="rId20"/>
+                    <a:stretch>
+                      <a:fillRect/>
+                    </a:stretch>
+                  </pic:blipFill>
+                  <pic:spPr>
+                    <a:xfrm>
+                      <a:off x="0" y="0"/>
+                      <a:ext cx="5400040" cy="2736069"/>
+                    </a:xfrm>
+                    <a:prstGeom prst="rect">
+                      <a:avLst/>
+                    </a:prstGeom>
+                  </pic:spPr>
+                </pic:pic>
+              </a:graphicData>
+            </a:graphic>
+          </wp:inline>
+        </w:drawing>
+      </w:r>
+    </w:p>
+    <w:p>
+      <w:pPr>
+        <w:pStyle w:val="Citao"/>
+        <w:rPr>
+          <w:noProof/>
+          <w:lang w:eastAsia="pt-BR"/>
+        </w:rPr>
+      </w:pPr>
+      <w:r>
+        <w:rPr>
+          <w:noProof/>
+          <w:lang w:eastAsia="pt-BR"/>
+        </w:rPr>
+        <w:t>Dungeon – Entrance</w:t>
+      </w:r>
+    </w:p>
+    <w:p>
+      <w:pPr>
+        <w:rPr>
+          <w:lang w:eastAsia="pt-BR"/>
+        </w:rPr>
+      </w:pPr>
+      <w:r>
+        <w:rPr>
+          <w:lang w:eastAsia="pt-BR"/>
+        </w:rPr>
+        <w:tab/>
+      </w:r>
+      <w:r>
+        <w:rPr>
+          <w:lang w:eastAsia="pt-BR"/>
+        </w:rPr>
+        <w:t>The goon enemies where changed, and now they can use projectile weapons</w:t>
+      </w:r>
+      <w:r>
+        <w:rPr>
+          <w:lang w:eastAsia="pt-BR"/>
+        </w:rPr>
+        <w:t>.</w:t>
+      </w:r>
+      <w:r>
+        <w:rPr>
+          <w:lang w:eastAsia="pt-BR"/>
+        </w:rPr>
+        <w:t xml:space="preserve"> Those can hurt the player, and they can use this attack once every few seconds. Also, a new wall type was added, the grid, where projectiles can go through, but the players and enemy can’t.</w:t>
+      </w:r>
+    </w:p>
+    <w:p>
+      <w:r>
+        <w:rPr>
+          <w:noProof/>
+          <w:lang w:val="pt-BR" w:eastAsia="pt-BR"/>
+        </w:rPr>
+        <w:drawing>
+          <wp:inline distT="0" distB="0" distL="0" distR="0" wp14:anchorId="1B3575A8" wp14:editId="7A6F9288">
+            <wp:extent cx="5400040" cy="2736069"/>
+            <wp:effectExtent l="0" t="0" r="0" b="7620"/>
+            <wp:docPr id="22" name="Imagem 22"/>
+            <wp:cNvGraphicFramePr>
+              <a:graphicFrameLocks xmlns:a="http://schemas.openxmlformats.org/drawingml/2006/main" noChangeAspect="1"/>
+            </wp:cNvGraphicFramePr>
+            <a:graphic xmlns:a="http://schemas.openxmlformats.org/drawingml/2006/main">
+              <a:graphicData uri="http://schemas.openxmlformats.org/drawingml/2006/picture">
+                <pic:pic xmlns:pic="http://schemas.openxmlformats.org/drawingml/2006/picture">
+                  <pic:nvPicPr>
+                    <pic:cNvPr id="0" name=""/>
+                    <pic:cNvPicPr/>
+                  </pic:nvPicPr>
+                  <pic:blipFill>
+                    <a:blip r:embed="rId21"/>
+                    <a:stretch>
+                      <a:fillRect/>
+                    </a:stretch>
+                  </pic:blipFill>
+                  <pic:spPr>
+                    <a:xfrm>
+                      <a:off x="0" y="0"/>
+                      <a:ext cx="5400040" cy="2736069"/>
+                    </a:xfrm>
+                    <a:prstGeom prst="rect">
+                      <a:avLst/>
+                    </a:prstGeom>
+                  </pic:spPr>
+                </pic:pic>
+              </a:graphicData>
+            </a:graphic>
+          </wp:inline>
+        </w:drawing>
+      </w:r>
+    </w:p>
+    <w:p>
+      <w:pPr>
+        <w:pStyle w:val="Citao"/>
+      </w:pPr>
+      <w:r>
+        <w:t>Dungeon – Goon attacking</w:t>
+      </w:r>
+      <w:r>
+        <w:t>.</w:t>
+      </w:r>
+    </w:p>
+    <w:p>
+      <w:r>
+        <w:tab/>
+      </w:r>
+      <w:r>
+        <w:t xml:space="preserve">On the </w:t>
+      </w:r>
+      <w:proofErr w:type="spellStart"/>
+      <w:r>
+        <w:t>northest</w:t>
+      </w:r>
+      <w:proofErr w:type="spellEnd"/>
+      <w:r>
+        <w:t xml:space="preserve"> part of the dungeon, the player can get the bow</w:t>
+      </w:r>
+      <w:r>
+        <w:t>.</w:t>
+      </w:r>
+    </w:p>
+    <w:p>
+      <w:r>
+        <w:rPr>
+          <w:noProof/>
+          <w:lang w:val="pt-BR" w:eastAsia="pt-BR"/>
+        </w:rPr>
+        <w:lastRenderedPageBreak/>
+        <w:drawing>
+          <wp:inline distT="0" distB="0" distL="0" distR="0" wp14:anchorId="57A890AF" wp14:editId="17ADF204">
+            <wp:extent cx="5400040" cy="2736069"/>
+            <wp:effectExtent l="0" t="0" r="0" b="7620"/>
+            <wp:docPr id="23" name="Imagem 23"/>
+            <wp:cNvGraphicFramePr>
+              <a:graphicFrameLocks xmlns:a="http://schemas.openxmlformats.org/drawingml/2006/main" noChangeAspect="1"/>
+            </wp:cNvGraphicFramePr>
+            <a:graphic xmlns:a="http://schemas.openxmlformats.org/drawingml/2006/main">
+              <a:graphicData uri="http://schemas.openxmlformats.org/drawingml/2006/picture">
+                <pic:pic xmlns:pic="http://schemas.openxmlformats.org/drawingml/2006/picture">
+                  <pic:nvPicPr>
+                    <pic:cNvPr id="0" name=""/>
+                    <pic:cNvPicPr/>
+                  </pic:nvPicPr>
+                  <pic:blipFill>
+                    <a:blip r:embed="rId22"/>
+                    <a:stretch>
+                      <a:fillRect/>
+                    </a:stretch>
+                  </pic:blipFill>
+                  <pic:spPr>
+                    <a:xfrm>
+                      <a:off x="0" y="0"/>
+                      <a:ext cx="5400040" cy="2736069"/>
+                    </a:xfrm>
+                    <a:prstGeom prst="rect">
+                      <a:avLst/>
+                    </a:prstGeom>
+                  </pic:spPr>
+                </pic:pic>
+              </a:graphicData>
+            </a:graphic>
+          </wp:inline>
+        </w:drawing>
+      </w:r>
+    </w:p>
+    <w:p>
+      <w:pPr>
+        <w:pStyle w:val="Citao"/>
+      </w:pPr>
+      <w:r>
+        <w:t>Dungeon – Bow.</w:t>
+      </w:r>
+    </w:p>
+    <w:p>
+      <w:r>
+        <w:tab/>
+        <w:t>And after the player gets the bow, he can change the weapon with the ‘q’ and ‘e’ buttons. The bow has limited ammo, and the GUI changes a bit to show the weapon and ammo info.</w:t>
+      </w:r>
+    </w:p>
+    <w:p/>
+    <w:p>
+      <w:r>
+        <w:rPr>
+          <w:noProof/>
+          <w:lang w:val="pt-BR" w:eastAsia="pt-BR"/>
+        </w:rPr>
+        <w:drawing>
+          <wp:inline distT="0" distB="0" distL="0" distR="0" wp14:anchorId="00A8266C" wp14:editId="33F01031">
+            <wp:extent cx="5400040" cy="2736069"/>
+            <wp:effectExtent l="0" t="0" r="0" b="7620"/>
+            <wp:docPr id="25" name="Imagem 25"/>
+            <wp:cNvGraphicFramePr>
+              <a:graphicFrameLocks xmlns:a="http://schemas.openxmlformats.org/drawingml/2006/main" noChangeAspect="1"/>
+            </wp:cNvGraphicFramePr>
+            <a:graphic xmlns:a="http://schemas.openxmlformats.org/drawingml/2006/main">
+              <a:graphicData uri="http://schemas.openxmlformats.org/drawingml/2006/picture">
+                <pic:pic xmlns:pic="http://schemas.openxmlformats.org/drawingml/2006/picture">
+                  <pic:nvPicPr>
+                    <pic:cNvPr id="0" name=""/>
+                    <pic:cNvPicPr/>
+                  </pic:nvPicPr>
+                  <pic:blipFill>
+                    <a:blip r:embed="rId23"/>
+                    <a:stretch>
+                      <a:fillRect/>
+                    </a:stretch>
+                  </pic:blipFill>
+                  <pic:spPr>
+                    <a:xfrm>
+                      <a:off x="0" y="0"/>
+                      <a:ext cx="5400040" cy="2736069"/>
+                    </a:xfrm>
+                    <a:prstGeom prst="rect">
+                      <a:avLst/>
+                    </a:prstGeom>
+                  </pic:spPr>
+                </pic:pic>
+              </a:graphicData>
+            </a:graphic>
+          </wp:inline>
+        </w:drawing>
+      </w:r>
+    </w:p>
+    <w:p>
+      <w:pPr>
+        <w:pStyle w:val="Citao"/>
+      </w:pPr>
+      <w:r>
+        <w:t>Dungeon – Player shooting the bow</w:t>
+      </w:r>
+    </w:p>
+    <w:p>
+      <w:r>
+        <w:tab/>
+        <w:t>Also, the enemies can drop Arrow (=) and Health (+) recovery items, when they die.</w:t>
+      </w:r>
+    </w:p>
+    <w:p>
+      <w:r>
+        <w:rPr>
+          <w:noProof/>
+          <w:lang w:val="pt-BR" w:eastAsia="pt-BR"/>
+        </w:rPr>
+        <w:lastRenderedPageBreak/>
+        <w:drawing>
+          <wp:inline distT="0" distB="0" distL="0" distR="0" wp14:anchorId="576C74EA" wp14:editId="57AD154B">
+            <wp:extent cx="5400040" cy="2736069"/>
+            <wp:effectExtent l="0" t="0" r="0" b="7620"/>
+            <wp:docPr id="27" name="Imagem 27"/>
+            <wp:cNvGraphicFramePr>
+              <a:graphicFrameLocks xmlns:a="http://schemas.openxmlformats.org/drawingml/2006/main" noChangeAspect="1"/>
+            </wp:cNvGraphicFramePr>
+            <a:graphic xmlns:a="http://schemas.openxmlformats.org/drawingml/2006/main">
+              <a:graphicData uri="http://schemas.openxmlformats.org/drawingml/2006/picture">
+                <pic:pic xmlns:pic="http://schemas.openxmlformats.org/drawingml/2006/picture">
+                  <pic:nvPicPr>
+                    <pic:cNvPr id="0" name=""/>
+                    <pic:cNvPicPr/>
+                  </pic:nvPicPr>
+                  <pic:blipFill>
+                    <a:blip r:embed="rId24"/>
+                    <a:stretch>
+                      <a:fillRect/>
+                    </a:stretch>
+                  </pic:blipFill>
+                  <pic:spPr>
+                    <a:xfrm>
+                      <a:off x="0" y="0"/>
+                      <a:ext cx="5400040" cy="2736069"/>
+                    </a:xfrm>
+                    <a:prstGeom prst="rect">
+                      <a:avLst/>
+                    </a:prstGeom>
+                  </pic:spPr>
+                </pic:pic>
+              </a:graphicData>
+            </a:graphic>
+          </wp:inline>
+        </w:drawing>
+      </w:r>
+    </w:p>
+    <w:p>
+      <w:pPr>
+        <w:pStyle w:val="Citao"/>
+      </w:pPr>
+      <w:r>
+        <w:t>Dungeon – Pickups</w:t>
+      </w:r>
+    </w:p>
+    <w:p>
+      <w:r>
+        <w:tab/>
+        <w:t>A new boss was added, the worm. The player must kill all of its parts to defeat it for once and for all.</w:t>
+      </w:r>
+    </w:p>
+    <w:p>
+      <w:r>
+        <w:rPr>
+          <w:noProof/>
+          <w:lang w:val="pt-BR" w:eastAsia="pt-BR"/>
+        </w:rPr>
+        <w:drawing>
+          <wp:inline distT="0" distB="0" distL="0" distR="0" wp14:anchorId="3556A1B7" wp14:editId="346D290A">
+            <wp:extent cx="5400040" cy="2736069"/>
+            <wp:effectExtent l="0" t="0" r="0" b="7620"/>
+            <wp:docPr id="28" name="Imagem 28"/>
+            <wp:cNvGraphicFramePr>
+              <a:graphicFrameLocks xmlns:a="http://schemas.openxmlformats.org/drawingml/2006/main" noChangeAspect="1"/>
+            </wp:cNvGraphicFramePr>
+            <a:graphic xmlns:a="http://schemas.openxmlformats.org/drawingml/2006/main">
+              <a:graphicData uri="http://schemas.openxmlformats.org/drawingml/2006/picture">
+                <pic:pic xmlns:pic="http://schemas.openxmlformats.org/drawingml/2006/picture">
+                  <pic:nvPicPr>
+                    <pic:cNvPr id="0" name=""/>
+                    <pic:cNvPicPr/>
+                  </pic:nvPicPr>
+                  <pic:blipFill>
+                    <a:blip r:embed="rId25"/>
+                    <a:stretch>
+                      <a:fillRect/>
+                    </a:stretch>
+                  </pic:blipFill>
+                  <pic:spPr>
+                    <a:xfrm>
+                      <a:off x="0" y="0"/>
+                      <a:ext cx="5400040" cy="2736069"/>
+                    </a:xfrm>
+                    <a:prstGeom prst="rect">
+                      <a:avLst/>
+                    </a:prstGeom>
+                  </pic:spPr>
+                </pic:pic>
+              </a:graphicData>
+            </a:graphic>
+          </wp:inline>
+        </w:drawing>
+      </w:r>
+    </w:p>
+    <w:p>
+      <w:pPr>
+        <w:pStyle w:val="Citao"/>
+      </w:pPr>
+      <w:r>
+        <w:t>Dungeon – Boss (Worm)</w:t>
+      </w:r>
+    </w:p>
+    <w:p>
+      <w:r>
+        <w:tab/>
+        <w:t>Once the boss is defeated, the player is teleported out of the dungeon, with extra health and the temple area unlocked.</w:t>
+      </w:r>
+    </w:p>
+    <w:p>
+      <w:r>
+        <w:rPr>
+          <w:noProof/>
+          <w:lang w:val="pt-BR" w:eastAsia="pt-BR"/>
+        </w:rPr>
+        <w:lastRenderedPageBreak/>
+        <w:drawing>
+          <wp:inline distT="0" distB="0" distL="0" distR="0" wp14:anchorId="0005170A" wp14:editId="18AE093B">
+            <wp:extent cx="5400040" cy="2736069"/>
+            <wp:effectExtent l="0" t="0" r="0" b="7620"/>
+            <wp:docPr id="32" name="Imagem 32"/>
+            <wp:cNvGraphicFramePr>
+              <a:graphicFrameLocks xmlns:a="http://schemas.openxmlformats.org/drawingml/2006/main" noChangeAspect="1"/>
+            </wp:cNvGraphicFramePr>
+            <a:graphic xmlns:a="http://schemas.openxmlformats.org/drawingml/2006/main">
+              <a:graphicData uri="http://schemas.openxmlformats.org/drawingml/2006/picture">
+                <pic:pic xmlns:pic="http://schemas.openxmlformats.org/drawingml/2006/picture">
+                  <pic:nvPicPr>
+                    <pic:cNvPr id="0" name=""/>
+                    <pic:cNvPicPr/>
+                  </pic:nvPicPr>
+                  <pic:blipFill>
+                    <a:blip r:embed="rId26"/>
+                    <a:stretch>
+                      <a:fillRect/>
+                    </a:stretch>
+                  </pic:blipFill>
+                  <pic:spPr>
+                    <a:xfrm>
+                      <a:off x="0" y="0"/>
+                      <a:ext cx="5400040" cy="2736069"/>
+                    </a:xfrm>
+                    <a:prstGeom prst="rect">
+                      <a:avLst/>
+                    </a:prstGeom>
+                  </pic:spPr>
+                </pic:pic>
+              </a:graphicData>
+            </a:graphic>
+          </wp:inline>
+        </w:drawing>
+      </w:r>
+    </w:p>
+    <w:p>
+      <w:pPr>
+        <w:pStyle w:val="Citao"/>
+      </w:pPr>
+      <w:r>
+        <w:t>Dungeon entrance – After the boss</w:t>
+      </w:r>
+    </w:p>
+    <w:p/>
+    <w:p>
+      <w:r>
+        <w:rPr>
+          <w:noProof/>
+          <w:lang w:val="pt-BR" w:eastAsia="pt-BR"/>
+        </w:rPr>
+        <w:drawing>
+          <wp:inline distT="0" distB="0" distL="0" distR="0" wp14:anchorId="3650DA55" wp14:editId="3F50581F">
+            <wp:extent cx="5400040" cy="2736069"/>
+            <wp:effectExtent l="0" t="0" r="0" b="7620"/>
+            <wp:docPr id="31" name="Imagem 31"/>
+            <wp:cNvGraphicFramePr>
+              <a:graphicFrameLocks xmlns:a="http://schemas.openxmlformats.org/drawingml/2006/main" noChangeAspect="1"/>
+            </wp:cNvGraphicFramePr>
+            <a:graphic xmlns:a="http://schemas.openxmlformats.org/drawingml/2006/main">
+              <a:graphicData uri="http://schemas.openxmlformats.org/drawingml/2006/picture">
+                <pic:pic xmlns:pic="http://schemas.openxmlformats.org/drawingml/2006/picture">
+                  <pic:nvPicPr>
+                    <pic:cNvPr id="0" name=""/>
+                    <pic:cNvPicPr/>
+                  </pic:nvPicPr>
+                  <pic:blipFill>
+                    <a:blip r:embed="rId27"/>
+                    <a:stretch>
+                      <a:fillRect/>
+                    </a:stretch>
+                  </pic:blipFill>
+                  <pic:spPr>
+                    <a:xfrm>
+                      <a:off x="0" y="0"/>
+                      <a:ext cx="5400040" cy="2736069"/>
+                    </a:xfrm>
+                    <a:prstGeom prst="rect">
+                      <a:avLst/>
+                    </a:prstGeom>
+                  </pic:spPr>
+                </pic:pic>
+              </a:graphicData>
+            </a:graphic>
+          </wp:inline>
+        </w:drawing>
+      </w:r>
+    </w:p>
+    <w:p>
+      <w:pPr>
+        <w:pStyle w:val="Citao"/>
+      </w:pPr>
+      <w:r>
+        <w:t>Temple Area – Before Dungeon</w:t>
+      </w:r>
+    </w:p>
+    <w:p>
+      <w:r>
+        <w:rPr>
+          <w:noProof/>
+          <w:lang w:val="pt-BR" w:eastAsia="pt-BR"/>
+        </w:rPr>
+        <w:lastRenderedPageBreak/>
+        <w:drawing>
+          <wp:inline distT="0" distB="0" distL="0" distR="0" wp14:anchorId="327213B5" wp14:editId="23E40174">
+            <wp:extent cx="5400040" cy="2736069"/>
+            <wp:effectExtent l="0" t="0" r="0" b="7620"/>
+            <wp:docPr id="33" name="Imagem 33"/>
+            <wp:cNvGraphicFramePr>
+              <a:graphicFrameLocks xmlns:a="http://schemas.openxmlformats.org/drawingml/2006/main" noChangeAspect="1"/>
+            </wp:cNvGraphicFramePr>
+            <a:graphic xmlns:a="http://schemas.openxmlformats.org/drawingml/2006/main">
+              <a:graphicData uri="http://schemas.openxmlformats.org/drawingml/2006/picture">
+                <pic:pic xmlns:pic="http://schemas.openxmlformats.org/drawingml/2006/picture">
+                  <pic:nvPicPr>
+                    <pic:cNvPr id="0" name=""/>
+                    <pic:cNvPicPr/>
+                  </pic:nvPicPr>
+                  <pic:blipFill>
+                    <a:blip r:embed="rId28"/>
+                    <a:stretch>
+                      <a:fillRect/>
+                    </a:stretch>
+                  </pic:blipFill>
+                  <pic:spPr>
+                    <a:xfrm>
+                      <a:off x="0" y="0"/>
+                      <a:ext cx="5400040" cy="2736069"/>
+                    </a:xfrm>
+                    <a:prstGeom prst="rect">
+                      <a:avLst/>
+                    </a:prstGeom>
+                  </pic:spPr>
+                </pic:pic>
+              </a:graphicData>
+            </a:graphic>
+          </wp:inline>
+        </w:drawing>
+      </w:r>
+    </w:p>
+    <w:p>
+      <w:pPr>
+        <w:pStyle w:val="Citao"/>
+      </w:pPr>
+      <w:r>
+        <w:t>Temple Area – After Dungeon</w:t>
+      </w:r>
+    </w:p>
+    <w:p/>
+    <w:p>
+      <w:pPr>
+        <w:pStyle w:val="Ttulo2"/>
+      </w:pPr>
+      <w:r>
+        <w:t>Reflections and Lessons Learned</w:t>
+      </w:r>
+    </w:p>
+    <w:p/>
+    <w:p>
+      <w:r>
+        <w:tab/>
+      </w:r>
+      <w:r>
+        <w:t>For various reasons, this iteration took more days to complete – even if it took more or less the same time as the previous iterations to complete. The development was mostly smooth, and a lot of features where pretty easy to implement, thanks to previous considerations on the code.</w:t>
+      </w:r>
+    </w:p>
+    <w:p>
+      <w:r>
+        <w:tab/>
+        <w:t>Since some changes were made with the GUI, I took the liberty to change the title screen and add a tutorial. Some changes were also made in the game, taking in consideration input from players. That proved to be valuable, and the game is a lot better now, because of that.</w:t>
+      </w:r>
+    </w:p>
+    <w:p>
+      <w:pPr>
+        <w:ind w:firstLine="708"/>
+      </w:pPr>
+      <w:r>
+        <w:t xml:space="preserve">Now, the game is on a very playable state, and I had a few new ideas for the next iteration – where I’ll work on more technical features and game polishing. One thing that was noticed on this iteration is that the number of bugs grew when the game complexity grew, and the game will probably need a few more playtests and </w:t>
+      </w:r>
+      <w:proofErr w:type="spellStart"/>
+      <w:r>
+        <w:t>bugfixes</w:t>
+      </w:r>
+      <w:proofErr w:type="spellEnd"/>
+      <w:r>
+        <w:t xml:space="preserve"> after the next iteration, so it can be ready to be delivered. </w:t>
+      </w:r>
+    </w:p>
+    <w:p>
+      <w:pPr>
+        <w:ind w:firstLine="708"/>
+      </w:pPr>
+      <w:r>
+        <w:t>Anyway, the dungeon and bow implementation are easy enough that new weapons and dungeons can be easily added in a lot less time than this first dungeon. There are still some things to do, but the game is pretty much nearing completion.</w:t>
+      </w:r>
+    </w:p>
+    <w:p>
+      <w:pPr>
+        <w:ind w:firstLine="708"/>
+      </w:pPr>
     </w:p>
     <w:sectPr>
       <w:pgSz w:w="11906" w:h="16838"/>
@@ -18204,6 +20570,37 @@
       <w:lang w:eastAsia="pt-BR"/>
     </w:rPr>
   </w:style>
+  <w:style w:type="paragraph" w:styleId="Textodebalo">
+    <w:name w:val="Balloon Text"/>
+    <w:basedOn w:val="Normal"/>
+    <w:link w:val="TextodebaloChar"/>
+    <w:uiPriority w:val="99"/>
+    <w:semiHidden/>
+    <w:unhideWhenUsed/>
+    <w:rsid w:val="00313094"/>
+    <w:pPr>
+      <w:spacing w:after="0" w:line="240" w:lineRule="auto"/>
+    </w:pPr>
+    <w:rPr>
+      <w:rFonts w:ascii="Tahoma" w:hAnsi="Tahoma" w:cs="Tahoma"/>
+      <w:sz w:val="16"/>
+      <w:szCs w:val="16"/>
+    </w:rPr>
+  </w:style>
+  <w:style w:type="character" w:customStyle="1" w:styleId="TextodebaloChar">
+    <w:name w:val="Texto de balão Char"/>
+    <w:basedOn w:val="Fontepargpadro"/>
+    <w:link w:val="Textodebalo"/>
+    <w:uiPriority w:val="99"/>
+    <w:semiHidden/>
+    <w:rsid w:val="00313094"/>
+    <w:rPr>
+      <w:rFonts w:ascii="Tahoma" w:hAnsi="Tahoma" w:cs="Tahoma"/>
+      <w:sz w:val="16"/>
+      <w:szCs w:val="16"/>
+      <w:lang w:val="en-US"/>
+    </w:rPr>
+  </w:style>
 </w:styles>
 </file>
 
@@ -18250,7 +20647,7 @@
     </a:clrScheme>
     <a:fontScheme name="Escritório">
       <a:majorFont>
-        <a:latin typeface="Calibri Light" panose="020F0302020204030204"/>
+        <a:latin typeface="Calibri Light"/>
         <a:ea typeface=""/>
         <a:cs typeface=""/>
         <a:font script="Jpan" typeface="ＭＳ ゴシック"/>
@@ -18285,7 +20682,7 @@
         <a:font script="Geor" typeface="Sylfaen"/>
       </a:majorFont>
       <a:minorFont>
-        <a:latin typeface="Calibri" panose="020F0502020204030204"/>
+        <a:latin typeface="Calibri"/>
         <a:ea typeface=""/>
         <a:cs typeface=""/>
         <a:font script="Jpan" typeface="ＭＳ 明朝"/>
@@ -18473,7 +20870,7 @@
 </file>
 
 <file path=customXml/itemProps1.xml><?xml version="1.0" encoding="utf-8"?>
-<ds:datastoreItem xmlns:ds="http://schemas.openxmlformats.org/officeDocument/2006/customXml" ds:itemID="{F12778BD-4E1F-4507-AD99-9F68AE730AAE}">
+<ds:datastoreItem xmlns:ds="http://schemas.openxmlformats.org/officeDocument/2006/customXml" ds:itemID="{27220665-80F7-4333-BA79-8BD6B9ECE86D}">
   <ds:schemaRefs>
     <ds:schemaRef ds:uri="http://schemas.openxmlformats.org/officeDocument/2006/bibliography"/>
   </ds:schemaRefs>

</xml_diff>

<commit_message>
DOC: Updated documentation image.
</commit_message>
<xml_diff>
--- a/doc/Game Definitions.docx
+++ b/doc/Game Definitions.docx
@@ -13,12 +13,80 @@
     <w:p>
       <w:pPr>
         <w:pStyle w:val="Ttulo1"/>
+        <w:rPr>
+          <w:u w:val="single"/>
+        </w:rPr>
       </w:pPr>
       <w:r>
+        <w:rPr>
+          <w:noProof/>
+          <w:lang w:val="pt-BR" w:eastAsia="pt-BR"/>
+        </w:rPr>
+        <w:drawing>
+          <wp:inline distT="0" distB="0" distL="0" distR="0" wp14:anchorId="446E1923" wp14:editId="4EC73652">
+            <wp:extent cx="4200525" cy="4200525"/>
+            <wp:effectExtent l="0" t="0" r="9525" b="9525"/>
+            <wp:docPr id="11" name="Imagem 11" descr="C:\Users\Diogo\Downloads\boxart.png"/>
+            <wp:cNvGraphicFramePr>
+              <a:graphicFrameLocks xmlns:a="http://schemas.openxmlformats.org/drawingml/2006/main" noChangeAspect="1"/>
+            </wp:cNvGraphicFramePr>
+            <a:graphic xmlns:a="http://schemas.openxmlformats.org/drawingml/2006/main">
+              <a:graphicData uri="http://schemas.openxmlformats.org/drawingml/2006/picture">
+                <pic:pic xmlns:pic="http://schemas.openxmlformats.org/drawingml/2006/picture">
+                  <pic:nvPicPr>
+                    <pic:cNvPr id="0" name="Picture 3" descr="C:\Users\Diogo\Downloads\boxart.png"/>
+                    <pic:cNvPicPr>
+                      <a:picLocks noChangeAspect="1" noChangeArrowheads="1"/>
+                    </pic:cNvPicPr>
+                  </pic:nvPicPr>
+                  <pic:blipFill>
+                    <a:blip r:embed="rId5">
+                      <a:extLst>
+                        <a:ext uri="{28A0092B-C50C-407E-A947-70E740481C1C}">
+                          <a14:useLocalDpi xmlns:a14="http://schemas.microsoft.com/office/drawing/2010/main" val="0"/>
+                        </a:ext>
+                      </a:extLst>
+                    </a:blip>
+                    <a:srcRect/>
+                    <a:stretch>
+                      <a:fillRect/>
+                    </a:stretch>
+                  </pic:blipFill>
+                  <pic:spPr bwMode="auto">
+                    <a:xfrm>
+                      <a:off x="0" y="0"/>
+                      <a:ext cx="4200525" cy="4200525"/>
+                    </a:xfrm>
+                    <a:prstGeom prst="rect">
+                      <a:avLst/>
+                    </a:prstGeom>
+                    <a:noFill/>
+                    <a:ln>
+                      <a:noFill/>
+                    </a:ln>
+                  </pic:spPr>
+                </pic:pic>
+              </a:graphicData>
+            </a:graphic>
+          </wp:inline>
+        </w:drawing>
+      </w:r>
+      <w:bookmarkStart w:id="0" w:name="_GoBack"/>
+      <w:bookmarkEnd w:id="0"/>
+    </w:p>
+    <w:p>
+      <w:pPr>
+        <w:pStyle w:val="Ttulo1"/>
+      </w:pPr>
+      <w:r>
         <w:t>Game Definitions</w:t>
       </w:r>
     </w:p>
-    <w:p/>
+    <w:p>
+      <w:pPr>
+        <w:jc w:val="center"/>
+      </w:pPr>
+    </w:p>
     <w:p>
       <w:pPr>
         <w:jc w:val="center"/>
@@ -50,6 +118,14 @@
       <w:r>
         <w:br w:type="page"/>
       </w:r>
+      <w:hyperlink r:id="rId6" w:history="1">
+        <w:r>
+          <w:rPr>
+            <w:rStyle w:val="Hyperlink"/>
+          </w:rPr>
+          <w:t>https://mail.google.com/mail/u/0/?ui=2&amp;ik=95e362b57f&amp;view=att&amp;th=13f8c58858c55381&amp;attid=0.1&amp;disp=emb&amp;realattid=ii_13f8c57b2e36ff16&amp;zw&amp;atsh=1</w:t>
+        </w:r>
+      </w:hyperlink>
     </w:p>
     <w:tbl>
       <w:tblPr>
@@ -77,7 +153,6 @@
               <w:rPr>
                 <w:b/>
               </w:rPr>
-              <w:lastRenderedPageBreak/>
               <w:t>Version</w:t>
             </w:r>
           </w:p>
@@ -413,8 +488,6 @@
             <w:r>
               <w:t>Updated with third iteration times.</w:t>
             </w:r>
-            <w:bookmarkStart w:id="0" w:name="_GoBack"/>
-            <w:bookmarkEnd w:id="0"/>
           </w:p>
         </w:tc>
       </w:tr>
@@ -15172,158 +15245,6 @@
             <wp:extent cx="5400040" cy="2736215"/>
             <wp:effectExtent l="0" t="0" r="0" b="6985"/>
             <wp:docPr id="1" name="Imagem 1"/>
-            <wp:cNvGraphicFramePr>
-              <a:graphicFrameLocks xmlns:a="http://schemas.openxmlformats.org/drawingml/2006/main" noChangeAspect="1"/>
-            </wp:cNvGraphicFramePr>
-            <a:graphic xmlns:a="http://schemas.openxmlformats.org/drawingml/2006/main">
-              <a:graphicData uri="http://schemas.openxmlformats.org/drawingml/2006/picture">
-                <pic:pic xmlns:pic="http://schemas.openxmlformats.org/drawingml/2006/picture">
-                  <pic:nvPicPr>
-                    <pic:cNvPr id="1" name=""/>
-                    <pic:cNvPicPr/>
-                  </pic:nvPicPr>
-                  <pic:blipFill>
-                    <a:blip r:embed="rId5"/>
-                    <a:stretch>
-                      <a:fillRect/>
-                    </a:stretch>
-                  </pic:blipFill>
-                  <pic:spPr>
-                    <a:xfrm>
-                      <a:off x="0" y="0"/>
-                      <a:ext cx="5400040" cy="2736215"/>
-                    </a:xfrm>
-                    <a:prstGeom prst="rect">
-                      <a:avLst/>
-                    </a:prstGeom>
-                  </pic:spPr>
-                </pic:pic>
-              </a:graphicData>
-            </a:graphic>
-          </wp:inline>
-        </w:drawing>
-      </w:r>
-    </w:p>
-    <w:p>
-      <w:pPr>
-        <w:pStyle w:val="Citao"/>
-      </w:pPr>
-      <w:r>
-        <w:t>Title screen</w:t>
-      </w:r>
-    </w:p>
-    <w:p>
-      <w:r>
-        <w:tab/>
-        <w:t>After pressing the SPACE key, the game begins, and the player starts the game on a screen with a few enemies. After the game starts, and every time the player is hit, he glows yellow and gets invulnerable for a few milliseconds.</w:t>
-      </w:r>
-    </w:p>
-    <w:p>
-      <w:r>
-        <w:rPr>
-          <w:noProof/>
-          <w:lang w:val="pt-BR" w:eastAsia="pt-BR"/>
-        </w:rPr>
-        <w:drawing>
-          <wp:inline distT="0" distB="0" distL="0" distR="0" wp14:anchorId="15F00445" wp14:editId="7A48A23F">
-            <wp:extent cx="5400040" cy="2736215"/>
-            <wp:effectExtent l="0" t="0" r="0" b="6985"/>
-            <wp:docPr id="6" name="Imagem 6"/>
-            <wp:cNvGraphicFramePr>
-              <a:graphicFrameLocks xmlns:a="http://schemas.openxmlformats.org/drawingml/2006/main" noChangeAspect="1"/>
-            </wp:cNvGraphicFramePr>
-            <a:graphic xmlns:a="http://schemas.openxmlformats.org/drawingml/2006/main">
-              <a:graphicData uri="http://schemas.openxmlformats.org/drawingml/2006/picture">
-                <pic:pic xmlns:pic="http://schemas.openxmlformats.org/drawingml/2006/picture">
-                  <pic:nvPicPr>
-                    <pic:cNvPr id="1" name=""/>
-                    <pic:cNvPicPr/>
-                  </pic:nvPicPr>
-                  <pic:blipFill>
-                    <a:blip r:embed="rId6"/>
-                    <a:stretch>
-                      <a:fillRect/>
-                    </a:stretch>
-                  </pic:blipFill>
-                  <pic:spPr>
-                    <a:xfrm>
-                      <a:off x="0" y="0"/>
-                      <a:ext cx="5400040" cy="2736215"/>
-                    </a:xfrm>
-                    <a:prstGeom prst="rect">
-                      <a:avLst/>
-                    </a:prstGeom>
-                  </pic:spPr>
-                </pic:pic>
-              </a:graphicData>
-            </a:graphic>
-          </wp:inline>
-        </w:drawing>
-      </w:r>
-    </w:p>
-    <w:p>
-      <w:pPr>
-        <w:pStyle w:val="Citao"/>
-        <w:rPr>
-          <w:noProof/>
-          <w:lang w:eastAsia="pt-BR"/>
-        </w:rPr>
-      </w:pPr>
-      <w:r>
-        <w:rPr>
-          <w:noProof/>
-          <w:lang w:eastAsia="pt-BR"/>
-        </w:rPr>
-        <w:lastRenderedPageBreak/>
-        <w:t>Basic Gameplay – Player Invulnerable State</w:t>
-      </w:r>
-    </w:p>
-    <w:p>
-      <w:pPr>
-        <w:rPr>
-          <w:noProof/>
-          <w:lang w:eastAsia="pt-BR"/>
-        </w:rPr>
-      </w:pPr>
-      <w:r>
-        <w:rPr>
-          <w:noProof/>
-          <w:lang w:eastAsia="pt-BR"/>
-        </w:rPr>
-        <w:tab/>
-      </w:r>
-      <w:r>
-        <w:rPr>
-          <w:noProof/>
-          <w:lang w:eastAsia="pt-BR"/>
-        </w:rPr>
-        <w:t xml:space="preserve">After those few milliseconds, the player regains its normal color, and can be hit. </w:t>
-      </w:r>
-      <w:r>
-        <w:rPr>
-          <w:noProof/>
-          <w:lang w:eastAsia="pt-BR"/>
-        </w:rPr>
-        <w:t>If the player loses 3 points of life, he dies.</w:t>
-      </w:r>
-    </w:p>
-    <w:p>
-      <w:pPr>
-        <w:rPr>
-          <w:noProof/>
-          <w:lang w:eastAsia="pt-BR"/>
-        </w:rPr>
-      </w:pPr>
-      <w:r>
-        <w:rPr>
-          <w:noProof/>
-          <w:lang w:val="pt-BR" w:eastAsia="pt-BR"/>
-        </w:rPr>
-        <w:drawing>
-          <wp:inline distT="0" distB="0" distL="0" distR="0" wp14:anchorId="285AD9F4" wp14:editId="68BE7589">
-            <wp:extent cx="5400040" cy="2736215"/>
-            <wp:effectExtent l="0" t="0" r="0" b="6985"/>
-            <wp:docPr id="2" name="Imagem 2"/>
             <wp:cNvGraphicFramePr>
               <a:graphicFrameLocks xmlns:a="http://schemas.openxmlformats.org/drawingml/2006/main" noChangeAspect="1"/>
             </wp:cNvGraphicFramePr>
@@ -15355,75 +15276,32 @@
           </wp:inline>
         </w:drawing>
       </w:r>
-      <w:r>
-        <w:rPr>
-          <w:noProof/>
-          <w:lang w:eastAsia="pt-BR"/>
-        </w:rPr>
-        <w:t xml:space="preserve"> </w:t>
-      </w:r>
     </w:p>
     <w:p>
       <w:pPr>
         <w:pStyle w:val="Citao"/>
-        <w:rPr>
-          <w:noProof/>
-          <w:lang w:eastAsia="pt-BR"/>
-        </w:rPr>
       </w:pPr>
       <w:r>
-        <w:rPr>
-          <w:noProof/>
-          <w:lang w:eastAsia="pt-BR"/>
-        </w:rPr>
-        <w:t>Basic Gameplay – Player Normal State</w:t>
-      </w:r>
-      <w:r>
-        <w:rPr>
-          <w:noProof/>
-          <w:lang w:eastAsia="pt-BR"/>
-        </w:rPr>
-        <w:t>. Notice the player was already hit twice in this case.</w:t>
+        <w:t>Title screen</w:t>
       </w:r>
     </w:p>
     <w:p>
-      <w:pPr>
-        <w:rPr>
-          <w:lang w:eastAsia="pt-BR"/>
-        </w:rPr>
-      </w:pPr>
+      <w:r>
+        <w:tab/>
+        <w:t>After pressing the SPACE key, the game begins, and the player starts the game on a screen with a few enemies. After the game starts, and every time the player is hit, he glows yellow and gets invulnerable for a few milliseconds.</w:t>
+      </w:r>
     </w:p>
     <w:p>
-      <w:pPr>
-        <w:rPr>
-          <w:lang w:eastAsia="pt-BR"/>
-        </w:rPr>
-      </w:pPr>
-      <w:r>
-        <w:rPr>
-          <w:lang w:eastAsia="pt-BR"/>
-        </w:rPr>
-        <w:tab/>
-        <w:t>The objective of the game is to kill every enemy, and to do that, the player character can use a basic attack with a range of 3 units. If the enemy is hit by any of the three sword parts, it dies.</w:t>
-      </w:r>
-    </w:p>
-    <w:p>
-      <w:pPr>
-        <w:rPr>
-          <w:noProof/>
-          <w:lang w:val="pt-BR" w:eastAsia="pt-BR"/>
-        </w:rPr>
-      </w:pPr>
       <w:r>
         <w:rPr>
           <w:noProof/>
           <w:lang w:val="pt-BR" w:eastAsia="pt-BR"/>
         </w:rPr>
         <w:drawing>
-          <wp:inline distT="0" distB="0" distL="0" distR="0" wp14:anchorId="3890EB0B" wp14:editId="089E16D1">
+          <wp:inline distT="0" distB="0" distL="0" distR="0" wp14:anchorId="15F00445" wp14:editId="7A48A23F">
             <wp:extent cx="5400040" cy="2736215"/>
             <wp:effectExtent l="0" t="0" r="0" b="6985"/>
-            <wp:docPr id="3" name="Imagem 3"/>
+            <wp:docPr id="6" name="Imagem 6"/>
             <wp:cNvGraphicFramePr>
               <a:graphicFrameLocks xmlns:a="http://schemas.openxmlformats.org/drawingml/2006/main" noChangeAspect="1"/>
             </wp:cNvGraphicFramePr>
@@ -15469,46 +15347,56 @@
           <w:noProof/>
           <w:lang w:eastAsia="pt-BR"/>
         </w:rPr>
-        <w:t>Basic Gameplay – Attack Animation</w:t>
+        <w:lastRenderedPageBreak/>
+        <w:t>Basic Gameplay – Player Invulnerable State</w:t>
       </w:r>
     </w:p>
     <w:p>
       <w:pPr>
         <w:rPr>
+          <w:noProof/>
           <w:lang w:eastAsia="pt-BR"/>
         </w:rPr>
       </w:pPr>
       <w:r>
         <w:rPr>
+          <w:noProof/>
           <w:lang w:eastAsia="pt-BR"/>
         </w:rPr>
-        <w:lastRenderedPageBreak/>
         <w:tab/>
       </w:r>
       <w:r>
         <w:rPr>
+          <w:noProof/>
           <w:lang w:eastAsia="pt-BR"/>
         </w:rPr>
-        <w:t xml:space="preserve">If the player loses all of its health or kills all the enemies, </w:t>
+        <w:t xml:space="preserve">After those few milliseconds, the player regains its normal color, and can be hit. </w:t>
       </w:r>
       <w:r>
         <w:rPr>
+          <w:noProof/>
           <w:lang w:eastAsia="pt-BR"/>
         </w:rPr>
-        <w:t>the game state changes to Game Over, and the game over screen is presented to the player, where he can hit the space bar to finish the game.</w:t>
+        <w:t>If the player loses 3 points of life, he dies.</w:t>
       </w:r>
     </w:p>
     <w:p>
+      <w:pPr>
+        <w:rPr>
+          <w:noProof/>
+          <w:lang w:eastAsia="pt-BR"/>
+        </w:rPr>
+      </w:pPr>
       <w:r>
         <w:rPr>
           <w:noProof/>
           <w:lang w:val="pt-BR" w:eastAsia="pt-BR"/>
         </w:rPr>
         <w:drawing>
-          <wp:inline distT="0" distB="0" distL="0" distR="0" wp14:anchorId="7D9AD18B" wp14:editId="06F48050">
+          <wp:inline distT="0" distB="0" distL="0" distR="0" wp14:anchorId="285AD9F4" wp14:editId="68BE7589">
             <wp:extent cx="5400040" cy="2736215"/>
             <wp:effectExtent l="0" t="0" r="0" b="6985"/>
-            <wp:docPr id="5" name="Imagem 5"/>
+            <wp:docPr id="2" name="Imagem 2"/>
             <wp:cNvGraphicFramePr>
               <a:graphicFrameLocks xmlns:a="http://schemas.openxmlformats.org/drawingml/2006/main" noChangeAspect="1"/>
             </wp:cNvGraphicFramePr>
@@ -15540,1237 +15428,75 @@
           </wp:inline>
         </w:drawing>
       </w:r>
+      <w:r>
+        <w:rPr>
+          <w:noProof/>
+          <w:lang w:eastAsia="pt-BR"/>
+        </w:rPr>
+        <w:t xml:space="preserve"> </w:t>
+      </w:r>
     </w:p>
     <w:p>
       <w:pPr>
         <w:pStyle w:val="Citao"/>
+        <w:rPr>
+          <w:noProof/>
+          <w:lang w:eastAsia="pt-BR"/>
+        </w:rPr>
       </w:pPr>
       <w:r>
-        <w:t xml:space="preserve">Game </w:t>
-      </w:r>
-      <w:r>
-        <w:t>o</w:t>
-      </w:r>
-      <w:r>
-        <w:t xml:space="preserve">ver </w:t>
-      </w:r>
-      <w:r>
-        <w:t>s</w:t>
-      </w:r>
-      <w:r>
-        <w:t>creen</w:t>
-      </w:r>
-      <w:r>
-        <w:t>.</w:t>
-      </w:r>
-    </w:p>
-    <w:p>
-      <w:r>
-        <w:tab/>
-        <w:t xml:space="preserve">On the future, one change that can be made is making the Game </w:t>
-      </w:r>
-      <w:proofErr w:type="gramStart"/>
-      <w:r>
-        <w:t>Over</w:t>
-      </w:r>
-      <w:proofErr w:type="gramEnd"/>
-      <w:r>
-        <w:t xml:space="preserve"> screen redirect to the title screen, if possible.</w:t>
-      </w:r>
-    </w:p>
-    <w:p/>
-    <w:p/>
-    <w:p/>
-    <w:p>
-      <w:pPr>
-        <w:pStyle w:val="Ttulo2"/>
-      </w:pPr>
-      <w:r>
-        <w:t>Reflections and Lessons Learned</w:t>
-      </w:r>
-    </w:p>
-    <w:p/>
-    <w:p>
-      <w:r>
-        <w:tab/>
-        <w:t>On this first iteration, most of the time was spent with implementation, as expected. The whole iteration took about double the time I thought it would at first, and also some of the Basic Setup items and Documentation took more time than it was first expected, but the final results where far better than what was planned on the start.</w:t>
-      </w:r>
-    </w:p>
-    <w:p>
-      <w:r>
-        <w:tab/>
-        <w:t>A very good lesson that can be learned from this iteration is that I shouldn’t be afraid of redoing big chunks of code, and that sometimes the best code is the one that works well, and you can understand it well, even if it’s not the most efficient or the most elegant solution you could think of.</w:t>
-      </w:r>
-    </w:p>
-    <w:p>
-      <w:r>
-        <w:br w:type="page"/>
+        <w:rPr>
+          <w:noProof/>
+          <w:lang w:eastAsia="pt-BR"/>
+        </w:rPr>
+        <w:t>Basic Gameplay – Player Normal State</w:t>
+      </w:r>
+      <w:r>
+        <w:rPr>
+          <w:noProof/>
+          <w:lang w:eastAsia="pt-BR"/>
+        </w:rPr>
+        <w:t>. Notice the player was already hit twice in this case.</w:t>
       </w:r>
     </w:p>
     <w:p>
       <w:pPr>
-        <w:pStyle w:val="Ttulo1"/>
-      </w:pPr>
-      <w:r>
-        <w:lastRenderedPageBreak/>
-        <w:t>Second Iteration</w:t>
-      </w:r>
-    </w:p>
-    <w:p/>
-    <w:p>
-      <w:pPr>
-        <w:pStyle w:val="Ttulo2"/>
-      </w:pPr>
-      <w:r>
-        <w:t>Time and Activities</w:t>
-      </w:r>
-    </w:p>
-    <w:p/>
-    <w:p>
-      <w:pPr>
-        <w:ind w:firstLine="708"/>
-      </w:pPr>
-      <w:r>
-        <w:t>Every objective was completed on the second iteration. Again, implementation was a big part on this iteration time breakdown</w:t>
-      </w:r>
-      <w:r>
-        <w:t>, with design also getting a lot of attention</w:t>
-      </w:r>
-      <w:r>
-        <w:t>:</w:t>
-      </w:r>
-    </w:p>
-    <w:tbl>
-      <w:tblPr>
-        <w:tblStyle w:val="Tabelacomgrade"/>
-        <w:tblW w:w="0" w:type="auto"/>
-        <w:jc w:val="center"/>
-        <w:tblLook w:val="04A0" w:firstRow="1" w:lastRow="0" w:firstColumn="1" w:lastColumn="0" w:noHBand="0" w:noVBand="1"/>
-      </w:tblPr>
-      <w:tblGrid>
-        <w:gridCol w:w="1698"/>
-        <w:gridCol w:w="967"/>
-      </w:tblGrid>
-      <w:tr>
-        <w:trPr>
-          <w:jc w:val="center"/>
-        </w:trPr>
-        <w:tc>
-          <w:tcPr>
-            <w:tcW w:w="1698" w:type="dxa"/>
-          </w:tcPr>
-          <w:p>
-            <w:pPr>
-              <w:rPr>
-                <w:b/>
-              </w:rPr>
-            </w:pPr>
-            <w:r>
-              <w:rPr>
-                <w:b/>
-              </w:rPr>
-              <w:t>Activity Type</w:t>
-            </w:r>
-          </w:p>
-        </w:tc>
-        <w:tc>
-          <w:tcPr>
-            <w:tcW w:w="966" w:type="dxa"/>
-          </w:tcPr>
-          <w:p>
-            <w:pPr>
-              <w:rPr>
-                <w:b/>
-              </w:rPr>
-            </w:pPr>
-            <w:r>
-              <w:rPr>
-                <w:b/>
-              </w:rPr>
-              <w:t>Time</w:t>
-            </w:r>
-          </w:p>
-        </w:tc>
-      </w:tr>
-      <w:tr>
-        <w:trPr>
-          <w:jc w:val="center"/>
-        </w:trPr>
-        <w:tc>
-          <w:tcPr>
-            <w:tcW w:w="1698" w:type="dxa"/>
-          </w:tcPr>
-          <w:p>
-            <w:r>
-              <w:t>Basic Setup</w:t>
-            </w:r>
-          </w:p>
-        </w:tc>
-        <w:tc>
-          <w:tcPr>
-            <w:tcW w:w="966" w:type="dxa"/>
-          </w:tcPr>
-          <w:p>
-            <w:r>
-              <w:t>0:00:00</w:t>
-            </w:r>
-          </w:p>
-        </w:tc>
-      </w:tr>
-      <w:tr>
-        <w:trPr>
-          <w:jc w:val="center"/>
-        </w:trPr>
-        <w:tc>
-          <w:tcPr>
-            <w:tcW w:w="1698" w:type="dxa"/>
-          </w:tcPr>
-          <w:p>
-            <w:r>
-              <w:t>Documentation</w:t>
-            </w:r>
-          </w:p>
-        </w:tc>
-        <w:tc>
-          <w:tcPr>
-            <w:tcW w:w="966" w:type="dxa"/>
-          </w:tcPr>
-          <w:p>
-            <w:r>
-              <w:t>1:</w:t>
-            </w:r>
-            <w:r>
-              <w:t>55</w:t>
-            </w:r>
-            <w:r>
-              <w:t>:00</w:t>
-            </w:r>
-          </w:p>
-        </w:tc>
-      </w:tr>
-      <w:tr>
-        <w:trPr>
-          <w:jc w:val="center"/>
-        </w:trPr>
-        <w:tc>
-          <w:tcPr>
-            <w:tcW w:w="1698" w:type="dxa"/>
-          </w:tcPr>
-          <w:p>
-            <w:r>
-              <w:t>Study</w:t>
-            </w:r>
-          </w:p>
-        </w:tc>
-        <w:tc>
-          <w:tcPr>
-            <w:tcW w:w="966" w:type="dxa"/>
-          </w:tcPr>
-          <w:p>
-            <w:r>
-              <w:t>0:04:00</w:t>
-            </w:r>
-          </w:p>
-        </w:tc>
-      </w:tr>
-      <w:tr>
-        <w:trPr>
-          <w:jc w:val="center"/>
-        </w:trPr>
-        <w:tc>
-          <w:tcPr>
-            <w:tcW w:w="1698" w:type="dxa"/>
-          </w:tcPr>
-          <w:p>
-            <w:r>
-              <w:t>Implementation</w:t>
-            </w:r>
-          </w:p>
-        </w:tc>
-        <w:tc>
-          <w:tcPr>
-            <w:tcW w:w="966" w:type="dxa"/>
-          </w:tcPr>
-          <w:p>
-            <w:r>
-              <w:t>12:36:00</w:t>
-            </w:r>
-          </w:p>
-        </w:tc>
-      </w:tr>
-      <w:tr>
-        <w:trPr>
-          <w:jc w:val="center"/>
-        </w:trPr>
-        <w:tc>
-          <w:tcPr>
-            <w:tcW w:w="1698" w:type="dxa"/>
-          </w:tcPr>
-          <w:p>
-            <w:r>
-              <w:t>Design</w:t>
-            </w:r>
-          </w:p>
-        </w:tc>
-        <w:tc>
-          <w:tcPr>
-            <w:tcW w:w="966" w:type="dxa"/>
-          </w:tcPr>
-          <w:p>
-            <w:r>
-              <w:t>2:17:00</w:t>
-            </w:r>
-          </w:p>
-        </w:tc>
-      </w:tr>
-    </w:tbl>
-    <w:p>
-      <w:pPr>
         <w:rPr>
-          <w:u w:val="single"/>
+          <w:lang w:eastAsia="pt-BR"/>
         </w:rPr>
       </w:pPr>
     </w:p>
     <w:p>
-      <w:r>
+      <w:pPr>
+        <w:rPr>
+          <w:lang w:eastAsia="pt-BR"/>
+        </w:rPr>
+      </w:pPr>
+      <w:r>
+        <w:rPr>
+          <w:lang w:eastAsia="pt-BR"/>
+        </w:rPr>
         <w:tab/>
-        <w:t xml:space="preserve">This iteration may had less activities, but “Location change” was more time consuming than the entire previous iteration, and also caused big changes on the game </w:t>
-      </w:r>
-      <w:proofErr w:type="spellStart"/>
-      <w:r>
-        <w:t>core</w:t>
-      </w:r>
-      <w:proofErr w:type="spellEnd"/>
-      <w:r>
-        <w:t>:</w:t>
-      </w:r>
-    </w:p>
-    <w:tbl>
-      <w:tblPr>
-        <w:tblStyle w:val="Tabelacomgrade"/>
-        <w:tblW w:w="0" w:type="auto"/>
-        <w:tblLook w:val="04A0" w:firstRow="1" w:lastRow="0" w:firstColumn="1" w:lastColumn="0" w:noHBand="0" w:noVBand="1"/>
-      </w:tblPr>
-      <w:tblGrid>
-        <w:gridCol w:w="2831"/>
-        <w:gridCol w:w="4677"/>
-        <w:gridCol w:w="986"/>
-      </w:tblGrid>
-      <w:tr>
-        <w:tc>
-          <w:tcPr>
-            <w:tcW w:w="2831" w:type="dxa"/>
-          </w:tcPr>
-          <w:p>
-            <w:pPr>
-              <w:rPr>
-                <w:b/>
-              </w:rPr>
-            </w:pPr>
-            <w:r>
-              <w:rPr>
-                <w:b/>
-              </w:rPr>
-              <w:t>Feature</w:t>
-            </w:r>
-          </w:p>
-        </w:tc>
-        <w:tc>
-          <w:tcPr>
-            <w:tcW w:w="4677" w:type="dxa"/>
-          </w:tcPr>
-          <w:p>
-            <w:pPr>
-              <w:rPr>
-                <w:b/>
-              </w:rPr>
-            </w:pPr>
-            <w:r>
-              <w:rPr>
-                <w:b/>
-              </w:rPr>
-              <w:t>Description</w:t>
-            </w:r>
-          </w:p>
-        </w:tc>
-        <w:tc>
-          <w:tcPr>
-            <w:tcW w:w="986" w:type="dxa"/>
-          </w:tcPr>
-          <w:p>
-            <w:pPr>
-              <w:rPr>
-                <w:b/>
-              </w:rPr>
-            </w:pPr>
-            <w:r>
-              <w:rPr>
-                <w:b/>
-              </w:rPr>
-              <w:t>Status</w:t>
-            </w:r>
-          </w:p>
-        </w:tc>
-      </w:tr>
-      <w:tr>
-        <w:tc>
-          <w:tcPr>
-            <w:tcW w:w="2831" w:type="dxa"/>
-          </w:tcPr>
-          <w:p>
-            <w:r>
-              <w:t>Location change</w:t>
-            </w:r>
-          </w:p>
-        </w:tc>
-        <w:tc>
-          <w:tcPr>
-            <w:tcW w:w="4677" w:type="dxa"/>
-          </w:tcPr>
-          <w:p>
-            <w:pPr>
-              <w:rPr>
-                <w:u w:val="single"/>
-              </w:rPr>
-            </w:pPr>
-            <w:r>
-              <w:t>Player movement to other maps.</w:t>
-            </w:r>
-          </w:p>
-        </w:tc>
-        <w:tc>
-          <w:tcPr>
-            <w:tcW w:w="986" w:type="dxa"/>
-          </w:tcPr>
-          <w:p>
-            <w:r>
-              <w:t>Done</w:t>
-            </w:r>
-          </w:p>
-        </w:tc>
-      </w:tr>
-      <w:tr>
-        <w:tc>
-          <w:tcPr>
-            <w:tcW w:w="2831" w:type="dxa"/>
-          </w:tcPr>
-          <w:p>
-            <w:r>
-              <w:t>Different enemies</w:t>
-            </w:r>
-          </w:p>
-        </w:tc>
-        <w:tc>
-          <w:tcPr>
-            <w:tcW w:w="4677" w:type="dxa"/>
-          </w:tcPr>
-          <w:p>
-            <w:r>
-              <w:t>Enemies with different forms/ways of attacking the player.</w:t>
-            </w:r>
-          </w:p>
-        </w:tc>
-        <w:tc>
-          <w:tcPr>
-            <w:tcW w:w="986" w:type="dxa"/>
-          </w:tcPr>
-          <w:p>
-            <w:r>
-              <w:t>Done</w:t>
-            </w:r>
-          </w:p>
-        </w:tc>
-      </w:tr>
-      <w:tr>
-        <w:tc>
-          <w:tcPr>
-            <w:tcW w:w="2831" w:type="dxa"/>
-          </w:tcPr>
-          <w:p>
-            <w:r>
-              <w:t>Evil wizard</w:t>
-            </w:r>
-          </w:p>
-        </w:tc>
-        <w:tc>
-          <w:tcPr>
-            <w:tcW w:w="4677" w:type="dxa"/>
-          </w:tcPr>
-          <w:p>
-            <w:r>
-              <w:t>Boss character, evil wizard</w:t>
-            </w:r>
-          </w:p>
-        </w:tc>
-        <w:tc>
-          <w:tcPr>
-            <w:tcW w:w="986" w:type="dxa"/>
-          </w:tcPr>
-          <w:p>
-            <w:r>
-              <w:t>Done</w:t>
-            </w:r>
-          </w:p>
-        </w:tc>
-      </w:tr>
-      <w:tr>
-        <w:tc>
-          <w:tcPr>
-            <w:tcW w:w="2831" w:type="dxa"/>
-          </w:tcPr>
-          <w:p>
-            <w:r>
-              <w:t>Victory screen</w:t>
-            </w:r>
-          </w:p>
-        </w:tc>
-        <w:tc>
-          <w:tcPr>
-            <w:tcW w:w="4677" w:type="dxa"/>
-          </w:tcPr>
-          <w:p>
-            <w:r>
-              <w:t>A victory screen.</w:t>
-            </w:r>
-          </w:p>
-        </w:tc>
-        <w:tc>
-          <w:tcPr>
-            <w:tcW w:w="986" w:type="dxa"/>
-          </w:tcPr>
-          <w:p>
-            <w:pPr>
-              <w:rPr>
-                <w:u w:val="single"/>
-              </w:rPr>
-            </w:pPr>
-            <w:r>
-              <w:t>Done</w:t>
-            </w:r>
-          </w:p>
-        </w:tc>
-      </w:tr>
-    </w:tbl>
-    <w:p>
-      <w:r>
-        <w:tab/>
-      </w:r>
-    </w:p>
-    <w:p>
-      <w:r>
-        <w:t>And here is an activity breakdown with times:</w:t>
-      </w:r>
-    </w:p>
-    <w:tbl>
-      <w:tblPr>
-        <w:tblStyle w:val="Tabelacomgrade"/>
-        <w:tblW w:w="8607" w:type="dxa"/>
-        <w:tblLook w:val="04A0" w:firstRow="1" w:lastRow="0" w:firstColumn="1" w:lastColumn="0" w:noHBand="0" w:noVBand="1"/>
-      </w:tblPr>
-      <w:tblGrid>
-        <w:gridCol w:w="1372"/>
-        <w:gridCol w:w="1593"/>
-        <w:gridCol w:w="4354"/>
-        <w:gridCol w:w="1288"/>
-      </w:tblGrid>
-      <w:tr>
-        <w:tc>
-          <w:tcPr>
-            <w:tcW w:w="1372" w:type="dxa"/>
-          </w:tcPr>
-          <w:p>
-            <w:pPr>
-              <w:rPr>
-                <w:b/>
-              </w:rPr>
-            </w:pPr>
-            <w:r>
-              <w:rPr>
-                <w:b/>
-              </w:rPr>
-              <w:t>Date</w:t>
-            </w:r>
-          </w:p>
-        </w:tc>
-        <w:tc>
-          <w:tcPr>
-            <w:tcW w:w="1593" w:type="dxa"/>
-          </w:tcPr>
-          <w:p>
-            <w:pPr>
-              <w:rPr>
-                <w:b/>
-              </w:rPr>
-            </w:pPr>
-            <w:r>
-              <w:rPr>
-                <w:b/>
-              </w:rPr>
-              <w:t>Activity</w:t>
-            </w:r>
-          </w:p>
-        </w:tc>
-        <w:tc>
-          <w:tcPr>
-            <w:tcW w:w="4354" w:type="dxa"/>
-          </w:tcPr>
-          <w:p>
-            <w:pPr>
-              <w:rPr>
-                <w:b/>
-              </w:rPr>
-            </w:pPr>
-            <w:r>
-              <w:rPr>
-                <w:b/>
-              </w:rPr>
-              <w:t>Observation</w:t>
-            </w:r>
-          </w:p>
-        </w:tc>
-        <w:tc>
-          <w:tcPr>
-            <w:tcW w:w="1288" w:type="dxa"/>
-          </w:tcPr>
-          <w:p>
-            <w:pPr>
-              <w:rPr>
-                <w:b/>
-              </w:rPr>
-            </w:pPr>
-            <w:r>
-              <w:rPr>
-                <w:b/>
-              </w:rPr>
-              <w:t>Delta Time</w:t>
-            </w:r>
-          </w:p>
-        </w:tc>
-      </w:tr>
-      <w:tr>
-        <w:tc>
-          <w:tcPr>
-            <w:tcW w:w="1372" w:type="dxa"/>
-          </w:tcPr>
-          <w:p>
-            <w:r>
-              <w:t>27/05/2013</w:t>
-            </w:r>
-          </w:p>
-        </w:tc>
-        <w:tc>
-          <w:tcPr>
-            <w:tcW w:w="1593" w:type="dxa"/>
-          </w:tcPr>
-          <w:p>
-            <w:r>
-              <w:t>Design</w:t>
-            </w:r>
-          </w:p>
-        </w:tc>
-        <w:tc>
-          <w:tcPr>
-            <w:tcW w:w="4354" w:type="dxa"/>
-          </w:tcPr>
-          <w:p>
-            <w:r>
-              <w:t>Level design (Basic geography, screens 1 to 5.)</w:t>
-            </w:r>
-          </w:p>
-        </w:tc>
-        <w:tc>
-          <w:tcPr>
-            <w:tcW w:w="1288" w:type="dxa"/>
-          </w:tcPr>
-          <w:p>
-            <w:r>
-              <w:t>1:23:00</w:t>
-            </w:r>
-          </w:p>
-        </w:tc>
-      </w:tr>
-      <w:tr>
-        <w:tc>
-          <w:tcPr>
-            <w:tcW w:w="1372" w:type="dxa"/>
-          </w:tcPr>
-          <w:p>
-            <w:r>
-              <w:t>28/05/2013</w:t>
-            </w:r>
-          </w:p>
-        </w:tc>
-        <w:tc>
-          <w:tcPr>
-            <w:tcW w:w="1593" w:type="dxa"/>
-          </w:tcPr>
-          <w:p>
-            <w:r>
-              <w:t>Design</w:t>
-            </w:r>
-          </w:p>
-        </w:tc>
-        <w:tc>
-          <w:tcPr>
-            <w:tcW w:w="4354" w:type="dxa"/>
-          </w:tcPr>
-          <w:p>
-            <w:r>
-              <w:t>Level design (Screens 6 to 9.)</w:t>
-            </w:r>
-          </w:p>
-        </w:tc>
-        <w:tc>
-          <w:tcPr>
-            <w:tcW w:w="1288" w:type="dxa"/>
-          </w:tcPr>
-          <w:p>
-            <w:r>
-              <w:t>0:54:00</w:t>
-            </w:r>
-          </w:p>
-        </w:tc>
-      </w:tr>
-      <w:tr>
-        <w:tc>
-          <w:tcPr>
-            <w:tcW w:w="1372" w:type="dxa"/>
-          </w:tcPr>
-          <w:p>
-            <w:r>
-              <w:t>28/05/2013</w:t>
-            </w:r>
-          </w:p>
-        </w:tc>
-        <w:tc>
-          <w:tcPr>
-            <w:tcW w:w="1593" w:type="dxa"/>
-          </w:tcPr>
-          <w:p>
-            <w:r>
-              <w:t>Documentation</w:t>
-            </w:r>
-          </w:p>
-        </w:tc>
-        <w:tc>
-          <w:tcPr>
-            <w:tcW w:w="4354" w:type="dxa"/>
-          </w:tcPr>
-          <w:p>
-            <w:r>
-              <w:t>Game Description and Game Design update with Iteration 2 data</w:t>
-            </w:r>
-          </w:p>
-        </w:tc>
-        <w:tc>
-          <w:tcPr>
-            <w:tcW w:w="1288" w:type="dxa"/>
-          </w:tcPr>
-          <w:p>
-            <w:r>
-              <w:t>0:56:00</w:t>
-            </w:r>
-          </w:p>
-        </w:tc>
-      </w:tr>
-      <w:tr>
-        <w:tc>
-          <w:tcPr>
-            <w:tcW w:w="1372" w:type="dxa"/>
-          </w:tcPr>
-          <w:p>
-            <w:r>
-              <w:t>29/05/2013</w:t>
-            </w:r>
-          </w:p>
-        </w:tc>
-        <w:tc>
-          <w:tcPr>
-            <w:tcW w:w="1593" w:type="dxa"/>
-          </w:tcPr>
-          <w:p>
-            <w:r>
-              <w:t>Study</w:t>
-            </w:r>
-          </w:p>
-        </w:tc>
-        <w:tc>
-          <w:tcPr>
-            <w:tcW w:w="4354" w:type="dxa"/>
-          </w:tcPr>
-          <w:p>
-            <w:r>
-              <w:t>Study of the games using the console lib.</w:t>
-            </w:r>
-          </w:p>
-        </w:tc>
-        <w:tc>
-          <w:tcPr>
-            <w:tcW w:w="1288" w:type="dxa"/>
-          </w:tcPr>
-          <w:p>
-            <w:r>
-              <w:t>0:04:00</w:t>
-            </w:r>
-          </w:p>
-        </w:tc>
-      </w:tr>
-      <w:tr>
-        <w:tc>
-          <w:tcPr>
-            <w:tcW w:w="1372" w:type="dxa"/>
-          </w:tcPr>
-          <w:p>
-            <w:r>
-              <w:t>30/05/2013</w:t>
-            </w:r>
-          </w:p>
-        </w:tc>
-        <w:tc>
-          <w:tcPr>
-            <w:tcW w:w="1593" w:type="dxa"/>
-          </w:tcPr>
-          <w:p>
-            <w:r>
-              <w:t>Implementation</w:t>
-            </w:r>
-          </w:p>
-        </w:tc>
-        <w:tc>
-          <w:tcPr>
-            <w:tcW w:w="4354" w:type="dxa"/>
-          </w:tcPr>
-          <w:p>
-            <w:r>
-              <w:t>Second Iteration. (Level class, base code changes)</w:t>
-            </w:r>
-          </w:p>
-        </w:tc>
-        <w:tc>
-          <w:tcPr>
-            <w:tcW w:w="1288" w:type="dxa"/>
-          </w:tcPr>
-          <w:p>
-            <w:r>
-              <w:t>2:02:00</w:t>
-            </w:r>
-          </w:p>
-        </w:tc>
-      </w:tr>
-      <w:tr>
-        <w:tc>
-          <w:tcPr>
-            <w:tcW w:w="1372" w:type="dxa"/>
-          </w:tcPr>
-          <w:p>
-            <w:r>
-              <w:t>30/05/2013</w:t>
-            </w:r>
-          </w:p>
-        </w:tc>
-        <w:tc>
-          <w:tcPr>
-            <w:tcW w:w="1593" w:type="dxa"/>
-          </w:tcPr>
-          <w:p>
-            <w:r>
-              <w:t>Implementation</w:t>
-            </w:r>
-          </w:p>
-        </w:tc>
-        <w:tc>
-          <w:tcPr>
-            <w:tcW w:w="4354" w:type="dxa"/>
-          </w:tcPr>
-          <w:p>
-            <w:r>
-              <w:t>Second Iteration.  (Changes in Draw method)</w:t>
-            </w:r>
-          </w:p>
-        </w:tc>
-        <w:tc>
-          <w:tcPr>
-            <w:tcW w:w="1288" w:type="dxa"/>
-          </w:tcPr>
-          <w:p>
-            <w:r>
-              <w:t>0:44:00</w:t>
-            </w:r>
-          </w:p>
-        </w:tc>
-      </w:tr>
-      <w:tr>
-        <w:tc>
-          <w:tcPr>
-            <w:tcW w:w="1372" w:type="dxa"/>
-          </w:tcPr>
-          <w:p>
-            <w:r>
-              <w:t>30/05/2013</w:t>
-            </w:r>
-          </w:p>
-        </w:tc>
-        <w:tc>
-          <w:tcPr>
-            <w:tcW w:w="1593" w:type="dxa"/>
-          </w:tcPr>
-          <w:p>
-            <w:r>
-              <w:t>Implementation</w:t>
-            </w:r>
-          </w:p>
-        </w:tc>
-        <w:tc>
-          <w:tcPr>
-            <w:tcW w:w="4354" w:type="dxa"/>
-          </w:tcPr>
-          <w:p>
-            <w:r>
-              <w:t>Second Iteration. (Level, gameplay changes, removed attack.)</w:t>
-            </w:r>
-          </w:p>
-        </w:tc>
-        <w:tc>
-          <w:tcPr>
-            <w:tcW w:w="1288" w:type="dxa"/>
-          </w:tcPr>
-          <w:p>
-            <w:r>
-              <w:t>1:18:00</w:t>
-            </w:r>
-          </w:p>
-        </w:tc>
-      </w:tr>
-      <w:tr>
-        <w:tc>
-          <w:tcPr>
-            <w:tcW w:w="1372" w:type="dxa"/>
-          </w:tcPr>
-          <w:p>
-            <w:r>
-              <w:t>30/05/2013</w:t>
-            </w:r>
-          </w:p>
-        </w:tc>
-        <w:tc>
-          <w:tcPr>
-            <w:tcW w:w="1593" w:type="dxa"/>
-          </w:tcPr>
-          <w:p>
-            <w:r>
-              <w:t>Implementation</w:t>
-            </w:r>
-          </w:p>
-        </w:tc>
-        <w:tc>
-          <w:tcPr>
-            <w:tcW w:w="4354" w:type="dxa"/>
-          </w:tcPr>
-          <w:p>
-            <w:r>
-              <w:t>Second Iteration. (Maps, change between them.)</w:t>
-            </w:r>
-          </w:p>
-        </w:tc>
-        <w:tc>
-          <w:tcPr>
-            <w:tcW w:w="1288" w:type="dxa"/>
-          </w:tcPr>
-          <w:p>
-            <w:r>
-              <w:t>3:05:00</w:t>
-            </w:r>
-          </w:p>
-        </w:tc>
-      </w:tr>
-      <w:tr>
-        <w:tc>
-          <w:tcPr>
-            <w:tcW w:w="1372" w:type="dxa"/>
-          </w:tcPr>
-          <w:p>
-            <w:r>
-              <w:t>31/05/2013</w:t>
-            </w:r>
-          </w:p>
-        </w:tc>
-        <w:tc>
-          <w:tcPr>
-            <w:tcW w:w="1593" w:type="dxa"/>
-          </w:tcPr>
-          <w:p>
-            <w:r>
-              <w:t>Implementation</w:t>
-            </w:r>
-          </w:p>
-        </w:tc>
-        <w:tc>
-          <w:tcPr>
-            <w:tcW w:w="4354" w:type="dxa"/>
-          </w:tcPr>
-          <w:p>
-            <w:r>
-              <w:t>Second Iteration. (</w:t>
-            </w:r>
-            <w:proofErr w:type="spellStart"/>
-            <w:r>
-              <w:t>Bugfixes</w:t>
-            </w:r>
-            <w:proofErr w:type="spellEnd"/>
-            <w:r>
-              <w:t>, Weapon base.)</w:t>
-            </w:r>
-          </w:p>
-        </w:tc>
-        <w:tc>
-          <w:tcPr>
-            <w:tcW w:w="1288" w:type="dxa"/>
-          </w:tcPr>
-          <w:p>
-            <w:r>
-              <w:t>1:21:00</w:t>
-            </w:r>
-          </w:p>
-        </w:tc>
-      </w:tr>
-      <w:tr>
-        <w:tc>
-          <w:tcPr>
-            <w:tcW w:w="1372" w:type="dxa"/>
-          </w:tcPr>
-          <w:p>
-            <w:r>
-              <w:t>31/05/2013</w:t>
-            </w:r>
-          </w:p>
-        </w:tc>
-        <w:tc>
-          <w:tcPr>
-            <w:tcW w:w="1593" w:type="dxa"/>
-          </w:tcPr>
-          <w:p>
-            <w:r>
-              <w:t>Implementation</w:t>
-            </w:r>
-          </w:p>
-        </w:tc>
-        <w:tc>
-          <w:tcPr>
-            <w:tcW w:w="4354" w:type="dxa"/>
-          </w:tcPr>
-          <w:p>
-            <w:r>
-              <w:t>Second Iteration. (Part of weapon implementation.)</w:t>
-            </w:r>
-          </w:p>
-        </w:tc>
-        <w:tc>
-          <w:tcPr>
-            <w:tcW w:w="1288" w:type="dxa"/>
-          </w:tcPr>
-          <w:p>
-            <w:r>
-              <w:t>2:10:00</w:t>
-            </w:r>
-          </w:p>
-        </w:tc>
-      </w:tr>
-      <w:tr>
-        <w:tc>
-          <w:tcPr>
-            <w:tcW w:w="1372" w:type="dxa"/>
-          </w:tcPr>
-          <w:p>
-            <w:r>
-              <w:t>31/05/2013</w:t>
-            </w:r>
-          </w:p>
-        </w:tc>
-        <w:tc>
-          <w:tcPr>
-            <w:tcW w:w="1593" w:type="dxa"/>
-          </w:tcPr>
-          <w:p>
-            <w:r>
-              <w:t>Implementation</w:t>
-            </w:r>
-          </w:p>
-        </w:tc>
-        <w:tc>
-          <w:tcPr>
-            <w:tcW w:w="4354" w:type="dxa"/>
-          </w:tcPr>
-          <w:p>
-            <w:r>
-              <w:t xml:space="preserve">Second Iteration. (Weapon </w:t>
-            </w:r>
-            <w:proofErr w:type="spellStart"/>
-            <w:r>
-              <w:t>reimplemented</w:t>
-            </w:r>
-            <w:proofErr w:type="spellEnd"/>
-            <w:r>
-              <w:t>.)</w:t>
-            </w:r>
-          </w:p>
-        </w:tc>
-        <w:tc>
-          <w:tcPr>
-            <w:tcW w:w="1288" w:type="dxa"/>
-          </w:tcPr>
-          <w:p>
-            <w:r>
-              <w:t>1:13:00</w:t>
-            </w:r>
-          </w:p>
-        </w:tc>
-      </w:tr>
-      <w:tr>
-        <w:tc>
-          <w:tcPr>
-            <w:tcW w:w="1372" w:type="dxa"/>
-          </w:tcPr>
-          <w:p>
-            <w:r>
-              <w:t>31/05/2013</w:t>
-            </w:r>
-          </w:p>
-        </w:tc>
-        <w:tc>
-          <w:tcPr>
-            <w:tcW w:w="1593" w:type="dxa"/>
-          </w:tcPr>
-          <w:p>
-            <w:r>
-              <w:t>Implementation</w:t>
-            </w:r>
-          </w:p>
-        </w:tc>
-        <w:tc>
-          <w:tcPr>
-            <w:tcW w:w="4354" w:type="dxa"/>
-          </w:tcPr>
-          <w:p>
-            <w:r>
-              <w:t>Second Iteration. (Victory screen and conditions. Second iteration end.)</w:t>
-            </w:r>
-          </w:p>
-        </w:tc>
-        <w:tc>
-          <w:tcPr>
-            <w:tcW w:w="1288" w:type="dxa"/>
-          </w:tcPr>
-          <w:p>
-            <w:r>
-              <w:t>0:43:00</w:t>
-            </w:r>
-          </w:p>
-        </w:tc>
-      </w:tr>
-      <w:tr>
-        <w:tc>
-          <w:tcPr>
-            <w:tcW w:w="1372" w:type="dxa"/>
-          </w:tcPr>
-          <w:p>
-            <w:r>
-              <w:t>01/06/2013</w:t>
-            </w:r>
-          </w:p>
-        </w:tc>
-        <w:tc>
-          <w:tcPr>
-            <w:tcW w:w="1593" w:type="dxa"/>
-          </w:tcPr>
-          <w:p>
-            <w:r>
-              <w:t>Documentation</w:t>
-            </w:r>
-          </w:p>
-        </w:tc>
-        <w:tc>
-          <w:tcPr>
-            <w:tcW w:w="4354" w:type="dxa"/>
-          </w:tcPr>
-          <w:p>
-            <w:r>
-              <w:t>Game design document update (second iteration complete.)</w:t>
-            </w:r>
-          </w:p>
-        </w:tc>
-        <w:tc>
-          <w:tcPr>
-            <w:tcW w:w="1288" w:type="dxa"/>
-          </w:tcPr>
-          <w:p>
-            <w:r>
-              <w:t>0:59:00</w:t>
-            </w:r>
-          </w:p>
-        </w:tc>
-      </w:tr>
-    </w:tbl>
-    <w:p/>
-    <w:p>
-      <w:pPr>
-        <w:ind w:firstLine="708"/>
-      </w:pPr>
-      <w:r>
-        <w:lastRenderedPageBreak/>
-        <w:t>As an unforeseen activity, the weapon system had to be rewritten, also taking a big chunk of time. The good part is that the code is generic enough now that it can be used to implement other weapons on future iterations, with no changes, or at least very small ones.</w:t>
+        <w:t>The objective of the game is to kill every enemy, and to do that, the player character can use a basic attack with a range of 3 units. If the enemy is hit by any of the three sword parts, it dies.</w:t>
       </w:r>
     </w:p>
     <w:p>
       <w:pPr>
-        <w:ind w:firstLine="708"/>
+        <w:rPr>
+          <w:noProof/>
+          <w:lang w:val="pt-BR" w:eastAsia="pt-BR"/>
+        </w:rPr>
       </w:pPr>
-      <w:r>
-        <w:t>The draw code was also revised, and now only the player and the GUI are redrawn at every frame, while every other object is only redrawn when there are changes. In the future, we may also change it so the GUI is not redrawn at every frame.</w:t>
-      </w:r>
-    </w:p>
-    <w:p>
-      <w:pPr>
-        <w:ind w:firstLine="708"/>
-      </w:pPr>
-    </w:p>
-    <w:p>
-      <w:pPr>
-        <w:pStyle w:val="Ttulo2"/>
-      </w:pPr>
-      <w:r>
-        <w:t>Resulting Game</w:t>
-      </w:r>
-    </w:p>
-    <w:p>
-      <w:r>
-        <w:tab/>
-      </w:r>
-    </w:p>
-    <w:p>
-      <w:pPr>
-        <w:ind w:firstLine="708"/>
-      </w:pPr>
-      <w:r>
-        <w:t>The end result was a game similar to the previous iteration. Some changes had to be made with the game core, with the spacebar attack being ditched in favor of a four</w:t>
-      </w:r>
-      <w:r>
-        <w:t xml:space="preserve"> </w:t>
-      </w:r>
-      <w:r>
-        <w:t>directions attack, using the arrow keys on the keyboard. Also, the game now has new scenery details, enemies and places to explore:</w:t>
-      </w:r>
-    </w:p>
-    <w:p>
       <w:r>
         <w:rPr>
           <w:noProof/>
           <w:lang w:val="pt-BR" w:eastAsia="pt-BR"/>
         </w:rPr>
         <w:drawing>
-          <wp:inline distT="0" distB="0" distL="0" distR="0" wp14:anchorId="294A5428" wp14:editId="50874FF1">
+          <wp:inline distT="0" distB="0" distL="0" distR="0" wp14:anchorId="3890EB0B" wp14:editId="089E16D1">
             <wp:extent cx="5400040" cy="2736215"/>
             <wp:effectExtent l="0" t="0" r="0" b="6985"/>
-            <wp:docPr id="7" name="Imagem 7"/>
+            <wp:docPr id="3" name="Imagem 3"/>
             <wp:cNvGraphicFramePr>
               <a:graphicFrameLocks xmlns:a="http://schemas.openxmlformats.org/drawingml/2006/main" noChangeAspect="1"/>
             </wp:cNvGraphicFramePr>
@@ -16806,18 +15532,43 @@
     <w:p>
       <w:pPr>
         <w:pStyle w:val="Citao"/>
+        <w:rPr>
+          <w:noProof/>
+          <w:lang w:eastAsia="pt-BR"/>
+        </w:rPr>
       </w:pPr>
       <w:r>
-        <w:t>First screen, revised</w:t>
+        <w:rPr>
+          <w:noProof/>
+          <w:lang w:eastAsia="pt-BR"/>
+        </w:rPr>
+        <w:t>Basic Gameplay – Attack Animation</w:t>
       </w:r>
     </w:p>
-    <w:p/>
     <w:p>
       <w:pPr>
-        <w:ind w:firstLine="708"/>
+        <w:rPr>
+          <w:lang w:eastAsia="pt-BR"/>
+        </w:rPr>
       </w:pPr>
       <w:r>
-        <w:t>If the player goes to any open border on the map, he is sent to the neighboring map on that direction. There are four types of ambient on the game: Fields (green), Caves (Red), Temple (Blue) and Beach (Yellow). Also, the boss room has a special color, Black.</w:t>
+        <w:rPr>
+          <w:lang w:eastAsia="pt-BR"/>
+        </w:rPr>
+        <w:lastRenderedPageBreak/>
+        <w:tab/>
+      </w:r>
+      <w:r>
+        <w:rPr>
+          <w:lang w:eastAsia="pt-BR"/>
+        </w:rPr>
+        <w:t xml:space="preserve">If the player loses all of its health or kills all the enemies, </w:t>
+      </w:r>
+      <w:r>
+        <w:rPr>
+          <w:lang w:eastAsia="pt-BR"/>
+        </w:rPr>
+        <w:t>the game state changes to Game Over, and the game over screen is presented to the player, where he can hit the space bar to finish the game.</w:t>
       </w:r>
     </w:p>
     <w:p>
@@ -16826,12 +15577,11 @@
           <w:noProof/>
           <w:lang w:val="pt-BR" w:eastAsia="pt-BR"/>
         </w:rPr>
-        <w:lastRenderedPageBreak/>
         <w:drawing>
-          <wp:inline distT="0" distB="0" distL="0" distR="0" wp14:anchorId="4DC2871C" wp14:editId="04D4188B">
+          <wp:inline distT="0" distB="0" distL="0" distR="0" wp14:anchorId="7D9AD18B" wp14:editId="06F48050">
             <wp:extent cx="5400040" cy="2736215"/>
             <wp:effectExtent l="0" t="0" r="0" b="6985"/>
-            <wp:docPr id="8" name="Imagem 8"/>
+            <wp:docPr id="5" name="Imagem 5"/>
             <wp:cNvGraphicFramePr>
               <a:graphicFrameLocks xmlns:a="http://schemas.openxmlformats.org/drawingml/2006/main" noChangeAspect="1"/>
             </wp:cNvGraphicFramePr>
@@ -16869,7 +15619,1178 @@
         <w:pStyle w:val="Citao"/>
       </w:pPr>
       <w:r>
-        <w:t>Field map</w:t>
+        <w:t xml:space="preserve">Game </w:t>
+      </w:r>
+      <w:r>
+        <w:t>o</w:t>
+      </w:r>
+      <w:r>
+        <w:t xml:space="preserve">ver </w:t>
+      </w:r>
+      <w:r>
+        <w:t>s</w:t>
+      </w:r>
+      <w:r>
+        <w:t>creen</w:t>
+      </w:r>
+      <w:r>
+        <w:t>.</w:t>
+      </w:r>
+    </w:p>
+    <w:p>
+      <w:r>
+        <w:tab/>
+        <w:t xml:space="preserve">On the future, one change that can be made is making the Game </w:t>
+      </w:r>
+      <w:proofErr w:type="gramStart"/>
+      <w:r>
+        <w:t>Over</w:t>
+      </w:r>
+      <w:proofErr w:type="gramEnd"/>
+      <w:r>
+        <w:t xml:space="preserve"> screen redirect to the title screen, if possible.</w:t>
+      </w:r>
+    </w:p>
+    <w:p/>
+    <w:p/>
+    <w:p/>
+    <w:p>
+      <w:pPr>
+        <w:pStyle w:val="Ttulo2"/>
+      </w:pPr>
+      <w:r>
+        <w:t>Reflections and Lessons Learned</w:t>
+      </w:r>
+    </w:p>
+    <w:p/>
+    <w:p>
+      <w:r>
+        <w:tab/>
+        <w:t>On this first iteration, most of the time was spent with implementation, as expected. The whole iteration took about double the time I thought it would at first, and also some of the Basic Setup items and Documentation took more time than it was first expected, but the final results where far better than what was planned on the start.</w:t>
+      </w:r>
+    </w:p>
+    <w:p>
+      <w:r>
+        <w:tab/>
+        <w:t>A very good lesson that can be learned from this iteration is that I shouldn’t be afraid of redoing big chunks of code, and that sometimes the best code is the one that works well, and you can understand it well, even if it’s not the most efficient or the most elegant solution you could think of.</w:t>
+      </w:r>
+    </w:p>
+    <w:p>
+      <w:r>
+        <w:br w:type="page"/>
+      </w:r>
+    </w:p>
+    <w:p>
+      <w:pPr>
+        <w:pStyle w:val="Ttulo1"/>
+      </w:pPr>
+      <w:r>
+        <w:lastRenderedPageBreak/>
+        <w:t>Second Iteration</w:t>
+      </w:r>
+    </w:p>
+    <w:p/>
+    <w:p>
+      <w:pPr>
+        <w:pStyle w:val="Ttulo2"/>
+      </w:pPr>
+      <w:r>
+        <w:t>Time and Activities</w:t>
+      </w:r>
+    </w:p>
+    <w:p/>
+    <w:p>
+      <w:pPr>
+        <w:ind w:firstLine="708"/>
+      </w:pPr>
+      <w:r>
+        <w:t>Every objective was completed on the second iteration. Again, implementation was a big part on this iteration time breakdown</w:t>
+      </w:r>
+      <w:r>
+        <w:t>, with design also getting a lot of attention</w:t>
+      </w:r>
+      <w:r>
+        <w:t>:</w:t>
+      </w:r>
+    </w:p>
+    <w:tbl>
+      <w:tblPr>
+        <w:tblStyle w:val="Tabelacomgrade"/>
+        <w:tblW w:w="0" w:type="auto"/>
+        <w:jc w:val="center"/>
+        <w:tblLook w:val="04A0" w:firstRow="1" w:lastRow="0" w:firstColumn="1" w:lastColumn="0" w:noHBand="0" w:noVBand="1"/>
+      </w:tblPr>
+      <w:tblGrid>
+        <w:gridCol w:w="1698"/>
+        <w:gridCol w:w="967"/>
+      </w:tblGrid>
+      <w:tr>
+        <w:trPr>
+          <w:jc w:val="center"/>
+        </w:trPr>
+        <w:tc>
+          <w:tcPr>
+            <w:tcW w:w="1698" w:type="dxa"/>
+          </w:tcPr>
+          <w:p>
+            <w:pPr>
+              <w:rPr>
+                <w:b/>
+              </w:rPr>
+            </w:pPr>
+            <w:r>
+              <w:rPr>
+                <w:b/>
+              </w:rPr>
+              <w:t>Activity Type</w:t>
+            </w:r>
+          </w:p>
+        </w:tc>
+        <w:tc>
+          <w:tcPr>
+            <w:tcW w:w="966" w:type="dxa"/>
+          </w:tcPr>
+          <w:p>
+            <w:pPr>
+              <w:rPr>
+                <w:b/>
+              </w:rPr>
+            </w:pPr>
+            <w:r>
+              <w:rPr>
+                <w:b/>
+              </w:rPr>
+              <w:t>Time</w:t>
+            </w:r>
+          </w:p>
+        </w:tc>
+      </w:tr>
+      <w:tr>
+        <w:trPr>
+          <w:jc w:val="center"/>
+        </w:trPr>
+        <w:tc>
+          <w:tcPr>
+            <w:tcW w:w="1698" w:type="dxa"/>
+          </w:tcPr>
+          <w:p>
+            <w:r>
+              <w:t>Basic Setup</w:t>
+            </w:r>
+          </w:p>
+        </w:tc>
+        <w:tc>
+          <w:tcPr>
+            <w:tcW w:w="966" w:type="dxa"/>
+          </w:tcPr>
+          <w:p>
+            <w:r>
+              <w:t>0:00:00</w:t>
+            </w:r>
+          </w:p>
+        </w:tc>
+      </w:tr>
+      <w:tr>
+        <w:trPr>
+          <w:jc w:val="center"/>
+        </w:trPr>
+        <w:tc>
+          <w:tcPr>
+            <w:tcW w:w="1698" w:type="dxa"/>
+          </w:tcPr>
+          <w:p>
+            <w:r>
+              <w:t>Documentation</w:t>
+            </w:r>
+          </w:p>
+        </w:tc>
+        <w:tc>
+          <w:tcPr>
+            <w:tcW w:w="966" w:type="dxa"/>
+          </w:tcPr>
+          <w:p>
+            <w:r>
+              <w:t>1:</w:t>
+            </w:r>
+            <w:r>
+              <w:t>55</w:t>
+            </w:r>
+            <w:r>
+              <w:t>:00</w:t>
+            </w:r>
+          </w:p>
+        </w:tc>
+      </w:tr>
+      <w:tr>
+        <w:trPr>
+          <w:jc w:val="center"/>
+        </w:trPr>
+        <w:tc>
+          <w:tcPr>
+            <w:tcW w:w="1698" w:type="dxa"/>
+          </w:tcPr>
+          <w:p>
+            <w:r>
+              <w:t>Study</w:t>
+            </w:r>
+          </w:p>
+        </w:tc>
+        <w:tc>
+          <w:tcPr>
+            <w:tcW w:w="966" w:type="dxa"/>
+          </w:tcPr>
+          <w:p>
+            <w:r>
+              <w:t>0:04:00</w:t>
+            </w:r>
+          </w:p>
+        </w:tc>
+      </w:tr>
+      <w:tr>
+        <w:trPr>
+          <w:jc w:val="center"/>
+        </w:trPr>
+        <w:tc>
+          <w:tcPr>
+            <w:tcW w:w="1698" w:type="dxa"/>
+          </w:tcPr>
+          <w:p>
+            <w:r>
+              <w:t>Implementation</w:t>
+            </w:r>
+          </w:p>
+        </w:tc>
+        <w:tc>
+          <w:tcPr>
+            <w:tcW w:w="966" w:type="dxa"/>
+          </w:tcPr>
+          <w:p>
+            <w:r>
+              <w:t>12:36:00</w:t>
+            </w:r>
+          </w:p>
+        </w:tc>
+      </w:tr>
+      <w:tr>
+        <w:trPr>
+          <w:jc w:val="center"/>
+        </w:trPr>
+        <w:tc>
+          <w:tcPr>
+            <w:tcW w:w="1698" w:type="dxa"/>
+          </w:tcPr>
+          <w:p>
+            <w:r>
+              <w:t>Design</w:t>
+            </w:r>
+          </w:p>
+        </w:tc>
+        <w:tc>
+          <w:tcPr>
+            <w:tcW w:w="966" w:type="dxa"/>
+          </w:tcPr>
+          <w:p>
+            <w:r>
+              <w:t>2:17:00</w:t>
+            </w:r>
+          </w:p>
+        </w:tc>
+      </w:tr>
+    </w:tbl>
+    <w:p>
+      <w:pPr>
+        <w:rPr>
+          <w:u w:val="single"/>
+        </w:rPr>
+      </w:pPr>
+    </w:p>
+    <w:p>
+      <w:r>
+        <w:tab/>
+        <w:t xml:space="preserve">This iteration may had less activities, but “Location change” was more time consuming than the entire previous iteration, and also caused big changes on the game </w:t>
+      </w:r>
+      <w:proofErr w:type="spellStart"/>
+      <w:r>
+        <w:t>core</w:t>
+      </w:r>
+      <w:proofErr w:type="spellEnd"/>
+      <w:r>
+        <w:t>:</w:t>
+      </w:r>
+    </w:p>
+    <w:tbl>
+      <w:tblPr>
+        <w:tblStyle w:val="Tabelacomgrade"/>
+        <w:tblW w:w="0" w:type="auto"/>
+        <w:tblLook w:val="04A0" w:firstRow="1" w:lastRow="0" w:firstColumn="1" w:lastColumn="0" w:noHBand="0" w:noVBand="1"/>
+      </w:tblPr>
+      <w:tblGrid>
+        <w:gridCol w:w="2831"/>
+        <w:gridCol w:w="4677"/>
+        <w:gridCol w:w="986"/>
+      </w:tblGrid>
+      <w:tr>
+        <w:tc>
+          <w:tcPr>
+            <w:tcW w:w="2831" w:type="dxa"/>
+          </w:tcPr>
+          <w:p>
+            <w:pPr>
+              <w:rPr>
+                <w:b/>
+              </w:rPr>
+            </w:pPr>
+            <w:r>
+              <w:rPr>
+                <w:b/>
+              </w:rPr>
+              <w:t>Feature</w:t>
+            </w:r>
+          </w:p>
+        </w:tc>
+        <w:tc>
+          <w:tcPr>
+            <w:tcW w:w="4677" w:type="dxa"/>
+          </w:tcPr>
+          <w:p>
+            <w:pPr>
+              <w:rPr>
+                <w:b/>
+              </w:rPr>
+            </w:pPr>
+            <w:r>
+              <w:rPr>
+                <w:b/>
+              </w:rPr>
+              <w:t>Description</w:t>
+            </w:r>
+          </w:p>
+        </w:tc>
+        <w:tc>
+          <w:tcPr>
+            <w:tcW w:w="986" w:type="dxa"/>
+          </w:tcPr>
+          <w:p>
+            <w:pPr>
+              <w:rPr>
+                <w:b/>
+              </w:rPr>
+            </w:pPr>
+            <w:r>
+              <w:rPr>
+                <w:b/>
+              </w:rPr>
+              <w:t>Status</w:t>
+            </w:r>
+          </w:p>
+        </w:tc>
+      </w:tr>
+      <w:tr>
+        <w:tc>
+          <w:tcPr>
+            <w:tcW w:w="2831" w:type="dxa"/>
+          </w:tcPr>
+          <w:p>
+            <w:r>
+              <w:t>Location change</w:t>
+            </w:r>
+          </w:p>
+        </w:tc>
+        <w:tc>
+          <w:tcPr>
+            <w:tcW w:w="4677" w:type="dxa"/>
+          </w:tcPr>
+          <w:p>
+            <w:pPr>
+              <w:rPr>
+                <w:u w:val="single"/>
+              </w:rPr>
+            </w:pPr>
+            <w:r>
+              <w:t>Player movement to other maps.</w:t>
+            </w:r>
+          </w:p>
+        </w:tc>
+        <w:tc>
+          <w:tcPr>
+            <w:tcW w:w="986" w:type="dxa"/>
+          </w:tcPr>
+          <w:p>
+            <w:r>
+              <w:t>Done</w:t>
+            </w:r>
+          </w:p>
+        </w:tc>
+      </w:tr>
+      <w:tr>
+        <w:tc>
+          <w:tcPr>
+            <w:tcW w:w="2831" w:type="dxa"/>
+          </w:tcPr>
+          <w:p>
+            <w:r>
+              <w:t>Different enemies</w:t>
+            </w:r>
+          </w:p>
+        </w:tc>
+        <w:tc>
+          <w:tcPr>
+            <w:tcW w:w="4677" w:type="dxa"/>
+          </w:tcPr>
+          <w:p>
+            <w:r>
+              <w:t>Enemies with different forms/ways of attacking the player.</w:t>
+            </w:r>
+          </w:p>
+        </w:tc>
+        <w:tc>
+          <w:tcPr>
+            <w:tcW w:w="986" w:type="dxa"/>
+          </w:tcPr>
+          <w:p>
+            <w:r>
+              <w:t>Done</w:t>
+            </w:r>
+          </w:p>
+        </w:tc>
+      </w:tr>
+      <w:tr>
+        <w:tc>
+          <w:tcPr>
+            <w:tcW w:w="2831" w:type="dxa"/>
+          </w:tcPr>
+          <w:p>
+            <w:r>
+              <w:t>Evil wizard</w:t>
+            </w:r>
+          </w:p>
+        </w:tc>
+        <w:tc>
+          <w:tcPr>
+            <w:tcW w:w="4677" w:type="dxa"/>
+          </w:tcPr>
+          <w:p>
+            <w:r>
+              <w:t>Boss character, evil wizard</w:t>
+            </w:r>
+          </w:p>
+        </w:tc>
+        <w:tc>
+          <w:tcPr>
+            <w:tcW w:w="986" w:type="dxa"/>
+          </w:tcPr>
+          <w:p>
+            <w:r>
+              <w:t>Done</w:t>
+            </w:r>
+          </w:p>
+        </w:tc>
+      </w:tr>
+      <w:tr>
+        <w:tc>
+          <w:tcPr>
+            <w:tcW w:w="2831" w:type="dxa"/>
+          </w:tcPr>
+          <w:p>
+            <w:r>
+              <w:t>Victory screen</w:t>
+            </w:r>
+          </w:p>
+        </w:tc>
+        <w:tc>
+          <w:tcPr>
+            <w:tcW w:w="4677" w:type="dxa"/>
+          </w:tcPr>
+          <w:p>
+            <w:r>
+              <w:t>A victory screen.</w:t>
+            </w:r>
+          </w:p>
+        </w:tc>
+        <w:tc>
+          <w:tcPr>
+            <w:tcW w:w="986" w:type="dxa"/>
+          </w:tcPr>
+          <w:p>
+            <w:pPr>
+              <w:rPr>
+                <w:u w:val="single"/>
+              </w:rPr>
+            </w:pPr>
+            <w:r>
+              <w:t>Done</w:t>
+            </w:r>
+          </w:p>
+        </w:tc>
+      </w:tr>
+    </w:tbl>
+    <w:p>
+      <w:r>
+        <w:tab/>
+      </w:r>
+    </w:p>
+    <w:p>
+      <w:r>
+        <w:t>And here is an activity breakdown with times:</w:t>
+      </w:r>
+    </w:p>
+    <w:tbl>
+      <w:tblPr>
+        <w:tblStyle w:val="Tabelacomgrade"/>
+        <w:tblW w:w="8607" w:type="dxa"/>
+        <w:tblLook w:val="04A0" w:firstRow="1" w:lastRow="0" w:firstColumn="1" w:lastColumn="0" w:noHBand="0" w:noVBand="1"/>
+      </w:tblPr>
+      <w:tblGrid>
+        <w:gridCol w:w="1372"/>
+        <w:gridCol w:w="1593"/>
+        <w:gridCol w:w="4354"/>
+        <w:gridCol w:w="1288"/>
+      </w:tblGrid>
+      <w:tr>
+        <w:tc>
+          <w:tcPr>
+            <w:tcW w:w="1372" w:type="dxa"/>
+          </w:tcPr>
+          <w:p>
+            <w:pPr>
+              <w:rPr>
+                <w:b/>
+              </w:rPr>
+            </w:pPr>
+            <w:r>
+              <w:rPr>
+                <w:b/>
+              </w:rPr>
+              <w:t>Date</w:t>
+            </w:r>
+          </w:p>
+        </w:tc>
+        <w:tc>
+          <w:tcPr>
+            <w:tcW w:w="1593" w:type="dxa"/>
+          </w:tcPr>
+          <w:p>
+            <w:pPr>
+              <w:rPr>
+                <w:b/>
+              </w:rPr>
+            </w:pPr>
+            <w:r>
+              <w:rPr>
+                <w:b/>
+              </w:rPr>
+              <w:t>Activity</w:t>
+            </w:r>
+          </w:p>
+        </w:tc>
+        <w:tc>
+          <w:tcPr>
+            <w:tcW w:w="4354" w:type="dxa"/>
+          </w:tcPr>
+          <w:p>
+            <w:pPr>
+              <w:rPr>
+                <w:b/>
+              </w:rPr>
+            </w:pPr>
+            <w:r>
+              <w:rPr>
+                <w:b/>
+              </w:rPr>
+              <w:t>Observation</w:t>
+            </w:r>
+          </w:p>
+        </w:tc>
+        <w:tc>
+          <w:tcPr>
+            <w:tcW w:w="1288" w:type="dxa"/>
+          </w:tcPr>
+          <w:p>
+            <w:pPr>
+              <w:rPr>
+                <w:b/>
+              </w:rPr>
+            </w:pPr>
+            <w:r>
+              <w:rPr>
+                <w:b/>
+              </w:rPr>
+              <w:t>Delta Time</w:t>
+            </w:r>
+          </w:p>
+        </w:tc>
+      </w:tr>
+      <w:tr>
+        <w:tc>
+          <w:tcPr>
+            <w:tcW w:w="1372" w:type="dxa"/>
+          </w:tcPr>
+          <w:p>
+            <w:r>
+              <w:t>27/05/2013</w:t>
+            </w:r>
+          </w:p>
+        </w:tc>
+        <w:tc>
+          <w:tcPr>
+            <w:tcW w:w="1593" w:type="dxa"/>
+          </w:tcPr>
+          <w:p>
+            <w:r>
+              <w:t>Design</w:t>
+            </w:r>
+          </w:p>
+        </w:tc>
+        <w:tc>
+          <w:tcPr>
+            <w:tcW w:w="4354" w:type="dxa"/>
+          </w:tcPr>
+          <w:p>
+            <w:r>
+              <w:t>Level design (Basic geography, screens 1 to 5.)</w:t>
+            </w:r>
+          </w:p>
+        </w:tc>
+        <w:tc>
+          <w:tcPr>
+            <w:tcW w:w="1288" w:type="dxa"/>
+          </w:tcPr>
+          <w:p>
+            <w:r>
+              <w:t>1:23:00</w:t>
+            </w:r>
+          </w:p>
+        </w:tc>
+      </w:tr>
+      <w:tr>
+        <w:tc>
+          <w:tcPr>
+            <w:tcW w:w="1372" w:type="dxa"/>
+          </w:tcPr>
+          <w:p>
+            <w:r>
+              <w:t>28/05/2013</w:t>
+            </w:r>
+          </w:p>
+        </w:tc>
+        <w:tc>
+          <w:tcPr>
+            <w:tcW w:w="1593" w:type="dxa"/>
+          </w:tcPr>
+          <w:p>
+            <w:r>
+              <w:t>Design</w:t>
+            </w:r>
+          </w:p>
+        </w:tc>
+        <w:tc>
+          <w:tcPr>
+            <w:tcW w:w="4354" w:type="dxa"/>
+          </w:tcPr>
+          <w:p>
+            <w:r>
+              <w:t>Level design (Screens 6 to 9.)</w:t>
+            </w:r>
+          </w:p>
+        </w:tc>
+        <w:tc>
+          <w:tcPr>
+            <w:tcW w:w="1288" w:type="dxa"/>
+          </w:tcPr>
+          <w:p>
+            <w:r>
+              <w:t>0:54:00</w:t>
+            </w:r>
+          </w:p>
+        </w:tc>
+      </w:tr>
+      <w:tr>
+        <w:tc>
+          <w:tcPr>
+            <w:tcW w:w="1372" w:type="dxa"/>
+          </w:tcPr>
+          <w:p>
+            <w:r>
+              <w:t>28/05/2013</w:t>
+            </w:r>
+          </w:p>
+        </w:tc>
+        <w:tc>
+          <w:tcPr>
+            <w:tcW w:w="1593" w:type="dxa"/>
+          </w:tcPr>
+          <w:p>
+            <w:r>
+              <w:t>Documentation</w:t>
+            </w:r>
+          </w:p>
+        </w:tc>
+        <w:tc>
+          <w:tcPr>
+            <w:tcW w:w="4354" w:type="dxa"/>
+          </w:tcPr>
+          <w:p>
+            <w:r>
+              <w:t>Game Description and Game Design update with Iteration 2 data</w:t>
+            </w:r>
+          </w:p>
+        </w:tc>
+        <w:tc>
+          <w:tcPr>
+            <w:tcW w:w="1288" w:type="dxa"/>
+          </w:tcPr>
+          <w:p>
+            <w:r>
+              <w:t>0:56:00</w:t>
+            </w:r>
+          </w:p>
+        </w:tc>
+      </w:tr>
+      <w:tr>
+        <w:tc>
+          <w:tcPr>
+            <w:tcW w:w="1372" w:type="dxa"/>
+          </w:tcPr>
+          <w:p>
+            <w:r>
+              <w:t>29/05/2013</w:t>
+            </w:r>
+          </w:p>
+        </w:tc>
+        <w:tc>
+          <w:tcPr>
+            <w:tcW w:w="1593" w:type="dxa"/>
+          </w:tcPr>
+          <w:p>
+            <w:r>
+              <w:t>Study</w:t>
+            </w:r>
+          </w:p>
+        </w:tc>
+        <w:tc>
+          <w:tcPr>
+            <w:tcW w:w="4354" w:type="dxa"/>
+          </w:tcPr>
+          <w:p>
+            <w:r>
+              <w:t>Study of the games using the console lib.</w:t>
+            </w:r>
+          </w:p>
+        </w:tc>
+        <w:tc>
+          <w:tcPr>
+            <w:tcW w:w="1288" w:type="dxa"/>
+          </w:tcPr>
+          <w:p>
+            <w:r>
+              <w:t>0:04:00</w:t>
+            </w:r>
+          </w:p>
+        </w:tc>
+      </w:tr>
+      <w:tr>
+        <w:tc>
+          <w:tcPr>
+            <w:tcW w:w="1372" w:type="dxa"/>
+          </w:tcPr>
+          <w:p>
+            <w:r>
+              <w:t>30/05/2013</w:t>
+            </w:r>
+          </w:p>
+        </w:tc>
+        <w:tc>
+          <w:tcPr>
+            <w:tcW w:w="1593" w:type="dxa"/>
+          </w:tcPr>
+          <w:p>
+            <w:r>
+              <w:t>Implementation</w:t>
+            </w:r>
+          </w:p>
+        </w:tc>
+        <w:tc>
+          <w:tcPr>
+            <w:tcW w:w="4354" w:type="dxa"/>
+          </w:tcPr>
+          <w:p>
+            <w:r>
+              <w:t>Second Iteration. (Level class, base code changes)</w:t>
+            </w:r>
+          </w:p>
+        </w:tc>
+        <w:tc>
+          <w:tcPr>
+            <w:tcW w:w="1288" w:type="dxa"/>
+          </w:tcPr>
+          <w:p>
+            <w:r>
+              <w:t>2:02:00</w:t>
+            </w:r>
+          </w:p>
+        </w:tc>
+      </w:tr>
+      <w:tr>
+        <w:tc>
+          <w:tcPr>
+            <w:tcW w:w="1372" w:type="dxa"/>
+          </w:tcPr>
+          <w:p>
+            <w:r>
+              <w:t>30/05/2013</w:t>
+            </w:r>
+          </w:p>
+        </w:tc>
+        <w:tc>
+          <w:tcPr>
+            <w:tcW w:w="1593" w:type="dxa"/>
+          </w:tcPr>
+          <w:p>
+            <w:r>
+              <w:t>Implementation</w:t>
+            </w:r>
+          </w:p>
+        </w:tc>
+        <w:tc>
+          <w:tcPr>
+            <w:tcW w:w="4354" w:type="dxa"/>
+          </w:tcPr>
+          <w:p>
+            <w:r>
+              <w:t>Second Iteration.  (Changes in Draw method)</w:t>
+            </w:r>
+          </w:p>
+        </w:tc>
+        <w:tc>
+          <w:tcPr>
+            <w:tcW w:w="1288" w:type="dxa"/>
+          </w:tcPr>
+          <w:p>
+            <w:r>
+              <w:t>0:44:00</w:t>
+            </w:r>
+          </w:p>
+        </w:tc>
+      </w:tr>
+      <w:tr>
+        <w:tc>
+          <w:tcPr>
+            <w:tcW w:w="1372" w:type="dxa"/>
+          </w:tcPr>
+          <w:p>
+            <w:r>
+              <w:t>30/05/2013</w:t>
+            </w:r>
+          </w:p>
+        </w:tc>
+        <w:tc>
+          <w:tcPr>
+            <w:tcW w:w="1593" w:type="dxa"/>
+          </w:tcPr>
+          <w:p>
+            <w:r>
+              <w:t>Implementation</w:t>
+            </w:r>
+          </w:p>
+        </w:tc>
+        <w:tc>
+          <w:tcPr>
+            <w:tcW w:w="4354" w:type="dxa"/>
+          </w:tcPr>
+          <w:p>
+            <w:r>
+              <w:t>Second Iteration. (Level, gameplay changes, removed attack.)</w:t>
+            </w:r>
+          </w:p>
+        </w:tc>
+        <w:tc>
+          <w:tcPr>
+            <w:tcW w:w="1288" w:type="dxa"/>
+          </w:tcPr>
+          <w:p>
+            <w:r>
+              <w:t>1:18:00</w:t>
+            </w:r>
+          </w:p>
+        </w:tc>
+      </w:tr>
+      <w:tr>
+        <w:tc>
+          <w:tcPr>
+            <w:tcW w:w="1372" w:type="dxa"/>
+          </w:tcPr>
+          <w:p>
+            <w:r>
+              <w:t>30/05/2013</w:t>
+            </w:r>
+          </w:p>
+        </w:tc>
+        <w:tc>
+          <w:tcPr>
+            <w:tcW w:w="1593" w:type="dxa"/>
+          </w:tcPr>
+          <w:p>
+            <w:r>
+              <w:t>Implementation</w:t>
+            </w:r>
+          </w:p>
+        </w:tc>
+        <w:tc>
+          <w:tcPr>
+            <w:tcW w:w="4354" w:type="dxa"/>
+          </w:tcPr>
+          <w:p>
+            <w:r>
+              <w:t>Second Iteration. (Maps, change between them.)</w:t>
+            </w:r>
+          </w:p>
+        </w:tc>
+        <w:tc>
+          <w:tcPr>
+            <w:tcW w:w="1288" w:type="dxa"/>
+          </w:tcPr>
+          <w:p>
+            <w:r>
+              <w:t>3:05:00</w:t>
+            </w:r>
+          </w:p>
+        </w:tc>
+      </w:tr>
+      <w:tr>
+        <w:tc>
+          <w:tcPr>
+            <w:tcW w:w="1372" w:type="dxa"/>
+          </w:tcPr>
+          <w:p>
+            <w:r>
+              <w:t>31/05/2013</w:t>
+            </w:r>
+          </w:p>
+        </w:tc>
+        <w:tc>
+          <w:tcPr>
+            <w:tcW w:w="1593" w:type="dxa"/>
+          </w:tcPr>
+          <w:p>
+            <w:r>
+              <w:t>Implementation</w:t>
+            </w:r>
+          </w:p>
+        </w:tc>
+        <w:tc>
+          <w:tcPr>
+            <w:tcW w:w="4354" w:type="dxa"/>
+          </w:tcPr>
+          <w:p>
+            <w:r>
+              <w:t>Second Iteration. (</w:t>
+            </w:r>
+            <w:proofErr w:type="spellStart"/>
+            <w:r>
+              <w:t>Bugfixes</w:t>
+            </w:r>
+            <w:proofErr w:type="spellEnd"/>
+            <w:r>
+              <w:t>, Weapon base.)</w:t>
+            </w:r>
+          </w:p>
+        </w:tc>
+        <w:tc>
+          <w:tcPr>
+            <w:tcW w:w="1288" w:type="dxa"/>
+          </w:tcPr>
+          <w:p>
+            <w:r>
+              <w:t>1:21:00</w:t>
+            </w:r>
+          </w:p>
+        </w:tc>
+      </w:tr>
+      <w:tr>
+        <w:tc>
+          <w:tcPr>
+            <w:tcW w:w="1372" w:type="dxa"/>
+          </w:tcPr>
+          <w:p>
+            <w:r>
+              <w:t>31/05/2013</w:t>
+            </w:r>
+          </w:p>
+        </w:tc>
+        <w:tc>
+          <w:tcPr>
+            <w:tcW w:w="1593" w:type="dxa"/>
+          </w:tcPr>
+          <w:p>
+            <w:r>
+              <w:t>Implementation</w:t>
+            </w:r>
+          </w:p>
+        </w:tc>
+        <w:tc>
+          <w:tcPr>
+            <w:tcW w:w="4354" w:type="dxa"/>
+          </w:tcPr>
+          <w:p>
+            <w:r>
+              <w:t>Second Iteration. (Part of weapon implementation.)</w:t>
+            </w:r>
+          </w:p>
+        </w:tc>
+        <w:tc>
+          <w:tcPr>
+            <w:tcW w:w="1288" w:type="dxa"/>
+          </w:tcPr>
+          <w:p>
+            <w:r>
+              <w:t>2:10:00</w:t>
+            </w:r>
+          </w:p>
+        </w:tc>
+      </w:tr>
+      <w:tr>
+        <w:tc>
+          <w:tcPr>
+            <w:tcW w:w="1372" w:type="dxa"/>
+          </w:tcPr>
+          <w:p>
+            <w:r>
+              <w:t>31/05/2013</w:t>
+            </w:r>
+          </w:p>
+        </w:tc>
+        <w:tc>
+          <w:tcPr>
+            <w:tcW w:w="1593" w:type="dxa"/>
+          </w:tcPr>
+          <w:p>
+            <w:r>
+              <w:t>Implementation</w:t>
+            </w:r>
+          </w:p>
+        </w:tc>
+        <w:tc>
+          <w:tcPr>
+            <w:tcW w:w="4354" w:type="dxa"/>
+          </w:tcPr>
+          <w:p>
+            <w:r>
+              <w:t xml:space="preserve">Second Iteration. (Weapon </w:t>
+            </w:r>
+            <w:proofErr w:type="spellStart"/>
+            <w:r>
+              <w:t>reimplemented</w:t>
+            </w:r>
+            <w:proofErr w:type="spellEnd"/>
+            <w:r>
+              <w:t>.)</w:t>
+            </w:r>
+          </w:p>
+        </w:tc>
+        <w:tc>
+          <w:tcPr>
+            <w:tcW w:w="1288" w:type="dxa"/>
+          </w:tcPr>
+          <w:p>
+            <w:r>
+              <w:t>1:13:00</w:t>
+            </w:r>
+          </w:p>
+        </w:tc>
+      </w:tr>
+      <w:tr>
+        <w:tc>
+          <w:tcPr>
+            <w:tcW w:w="1372" w:type="dxa"/>
+          </w:tcPr>
+          <w:p>
+            <w:r>
+              <w:t>31/05/2013</w:t>
+            </w:r>
+          </w:p>
+        </w:tc>
+        <w:tc>
+          <w:tcPr>
+            <w:tcW w:w="1593" w:type="dxa"/>
+          </w:tcPr>
+          <w:p>
+            <w:r>
+              <w:t>Implementation</w:t>
+            </w:r>
+          </w:p>
+        </w:tc>
+        <w:tc>
+          <w:tcPr>
+            <w:tcW w:w="4354" w:type="dxa"/>
+          </w:tcPr>
+          <w:p>
+            <w:r>
+              <w:t>Second Iteration. (Victory screen and conditions. Second iteration end.)</w:t>
+            </w:r>
+          </w:p>
+        </w:tc>
+        <w:tc>
+          <w:tcPr>
+            <w:tcW w:w="1288" w:type="dxa"/>
+          </w:tcPr>
+          <w:p>
+            <w:r>
+              <w:t>0:43:00</w:t>
+            </w:r>
+          </w:p>
+        </w:tc>
+      </w:tr>
+      <w:tr>
+        <w:tc>
+          <w:tcPr>
+            <w:tcW w:w="1372" w:type="dxa"/>
+          </w:tcPr>
+          <w:p>
+            <w:r>
+              <w:t>01/06/2013</w:t>
+            </w:r>
+          </w:p>
+        </w:tc>
+        <w:tc>
+          <w:tcPr>
+            <w:tcW w:w="1593" w:type="dxa"/>
+          </w:tcPr>
+          <w:p>
+            <w:r>
+              <w:t>Documentation</w:t>
+            </w:r>
+          </w:p>
+        </w:tc>
+        <w:tc>
+          <w:tcPr>
+            <w:tcW w:w="4354" w:type="dxa"/>
+          </w:tcPr>
+          <w:p>
+            <w:r>
+              <w:t>Game design document update (second iteration complete.)</w:t>
+            </w:r>
+          </w:p>
+        </w:tc>
+        <w:tc>
+          <w:tcPr>
+            <w:tcW w:w="1288" w:type="dxa"/>
+          </w:tcPr>
+          <w:p>
+            <w:r>
+              <w:t>0:59:00</w:t>
+            </w:r>
+          </w:p>
+        </w:tc>
+      </w:tr>
+    </w:tbl>
+    <w:p/>
+    <w:p>
+      <w:pPr>
+        <w:ind w:firstLine="708"/>
+      </w:pPr>
+      <w:r>
+        <w:lastRenderedPageBreak/>
+        <w:t>As an unforeseen activity, the weapon system had to be rewritten, also taking a big chunk of time. The good part is that the code is generic enough now that it can be used to implement other weapons on future iterations, with no changes, or at least very small ones.</w:t>
       </w:r>
     </w:p>
     <w:p>
@@ -16877,7 +16798,39 @@
         <w:ind w:firstLine="708"/>
       </w:pPr>
       <w:r>
-        <w:t>The fields are very open terrains, with few enemies and very easy movement.</w:t>
+        <w:t>The draw code was also revised, and now only the player and the GUI are redrawn at every frame, while every other object is only redrawn when there are changes. In the future, we may also change it so the GUI is not redrawn at every frame.</w:t>
+      </w:r>
+    </w:p>
+    <w:p>
+      <w:pPr>
+        <w:ind w:firstLine="708"/>
+      </w:pPr>
+    </w:p>
+    <w:p>
+      <w:pPr>
+        <w:pStyle w:val="Ttulo2"/>
+      </w:pPr>
+      <w:r>
+        <w:t>Resulting Game</w:t>
+      </w:r>
+    </w:p>
+    <w:p>
+      <w:r>
+        <w:tab/>
+      </w:r>
+    </w:p>
+    <w:p>
+      <w:pPr>
+        <w:ind w:firstLine="708"/>
+      </w:pPr>
+      <w:r>
+        <w:t>The end result was a game similar to the previous iteration. Some changes had to be made with the game core, with the spacebar attack being ditched in favor of a four</w:t>
+      </w:r>
+      <w:r>
+        <w:t xml:space="preserve"> </w:t>
+      </w:r>
+      <w:r>
+        <w:t>directions attack, using the arrow keys on the keyboard. Also, the game now has new scenery details, enemies and places to explore:</w:t>
       </w:r>
     </w:p>
     <w:p>
@@ -16887,10 +16840,10 @@
           <w:lang w:val="pt-BR" w:eastAsia="pt-BR"/>
         </w:rPr>
         <w:drawing>
-          <wp:inline distT="0" distB="0" distL="0" distR="0" wp14:anchorId="6EE55BFA" wp14:editId="76AD5196">
+          <wp:inline distT="0" distB="0" distL="0" distR="0" wp14:anchorId="294A5428" wp14:editId="50874FF1">
             <wp:extent cx="5400040" cy="2736215"/>
             <wp:effectExtent l="0" t="0" r="0" b="6985"/>
-            <wp:docPr id="9" name="Imagem 9"/>
+            <wp:docPr id="7" name="Imagem 7"/>
             <wp:cNvGraphicFramePr>
               <a:graphicFrameLocks xmlns:a="http://schemas.openxmlformats.org/drawingml/2006/main" noChangeAspect="1"/>
             </wp:cNvGraphicFramePr>
@@ -16928,27 +16881,19 @@
         <w:pStyle w:val="Citao"/>
       </w:pPr>
       <w:r>
-        <w:t>Beach map</w:t>
+        <w:t>First screen, revised</w:t>
       </w:r>
     </w:p>
-    <w:p>
-      <w:pPr>
-        <w:rPr>
-          <w:u w:val="single"/>
-        </w:rPr>
-      </w:pPr>
-      <w:r>
-        <w:tab/>
-        <w:t xml:space="preserve">The beach also has a very open terrain, with </w:t>
-      </w:r>
-      <w:r>
-        <w:t>even fewer enemies, and some water. The player can’t swim, so only the yellow areas are navigable.</w:t>
-      </w:r>
-    </w:p>
+    <w:p/>
     <w:p>
       <w:pPr>
         <w:ind w:firstLine="708"/>
       </w:pPr>
+      <w:r>
+        <w:t>If the player goes to any open border on the map, he is sent to the neighboring map on that direction. There are four types of ambient on the game: Fields (green), Caves (Red), Temple (Blue) and Beach (Yellow). Also, the boss room has a special color, Black.</w:t>
+      </w:r>
+    </w:p>
+    <w:p>
       <w:r>
         <w:rPr>
           <w:noProof/>
@@ -16956,10 +16901,10 @@
         </w:rPr>
         <w:lastRenderedPageBreak/>
         <w:drawing>
-          <wp:inline distT="0" distB="0" distL="0" distR="0" wp14:anchorId="2E5FF7FE" wp14:editId="671FBFE9">
+          <wp:inline distT="0" distB="0" distL="0" distR="0" wp14:anchorId="4DC2871C" wp14:editId="04D4188B">
             <wp:extent cx="5400040" cy="2736215"/>
             <wp:effectExtent l="0" t="0" r="0" b="6985"/>
-            <wp:docPr id="10" name="Imagem 10"/>
+            <wp:docPr id="8" name="Imagem 8"/>
             <wp:cNvGraphicFramePr>
               <a:graphicFrameLocks xmlns:a="http://schemas.openxmlformats.org/drawingml/2006/main" noChangeAspect="1"/>
             </wp:cNvGraphicFramePr>
@@ -16997,7 +16942,7 @@
         <w:pStyle w:val="Citao"/>
       </w:pPr>
       <w:r>
-        <w:t>Caves map</w:t>
+        <w:t>Field map</w:t>
       </w:r>
     </w:p>
     <w:p>
@@ -17005,32 +16950,20 @@
         <w:ind w:firstLine="708"/>
       </w:pPr>
       <w:r>
-        <w:tab/>
-        <w:t xml:space="preserve">The caves consist of very irregular maps, sometimes </w:t>
-      </w:r>
-      <w:proofErr w:type="gramStart"/>
-      <w:r>
-        <w:t>very</w:t>
-      </w:r>
-      <w:proofErr w:type="gramEnd"/>
-      <w:r>
-        <w:t xml:space="preserve"> closed and sometimes very open, with a few more enemies than the field and the beach.</w:t>
+        <w:t>The fields are very open terrains, with few enemies and very easy movement.</w:t>
       </w:r>
     </w:p>
     <w:p>
-      <w:pPr>
-        <w:ind w:firstLine="708"/>
-      </w:pPr>
       <w:r>
         <w:rPr>
           <w:noProof/>
           <w:lang w:val="pt-BR" w:eastAsia="pt-BR"/>
         </w:rPr>
         <w:drawing>
-          <wp:inline distT="0" distB="0" distL="0" distR="0" wp14:anchorId="38C35833" wp14:editId="1EF42746">
+          <wp:inline distT="0" distB="0" distL="0" distR="0" wp14:anchorId="6EE55BFA" wp14:editId="76AD5196">
             <wp:extent cx="5400040" cy="2736215"/>
             <wp:effectExtent l="0" t="0" r="0" b="6985"/>
-            <wp:docPr id="12" name="Imagem 12"/>
+            <wp:docPr id="9" name="Imagem 9"/>
             <wp:cNvGraphicFramePr>
               <a:graphicFrameLocks xmlns:a="http://schemas.openxmlformats.org/drawingml/2006/main" noChangeAspect="1"/>
             </wp:cNvGraphicFramePr>
@@ -17068,16 +17001,21 @@
         <w:pStyle w:val="Citao"/>
       </w:pPr>
       <w:r>
-        <w:t>Temple map</w:t>
+        <w:t>Beach map</w:t>
       </w:r>
     </w:p>
     <w:p>
       <w:pPr>
-        <w:ind w:firstLine="708"/>
+        <w:rPr>
+          <w:u w:val="single"/>
+        </w:rPr>
       </w:pPr>
       <w:r>
         <w:tab/>
-        <w:t>The temple consists of regular forms, sometimes open and sometimes very, very closed terrains, and a big number of enemies.</w:t>
+        <w:t xml:space="preserve">The beach also has a very open terrain, with </w:t>
+      </w:r>
+      <w:r>
+        <w:t>even fewer enemies, and some water. The player can’t swim, so only the yellow areas are navigable.</w:t>
       </w:r>
     </w:p>
     <w:p>
@@ -17091,10 +17029,10 @@
         </w:rPr>
         <w:lastRenderedPageBreak/>
         <w:drawing>
-          <wp:inline distT="0" distB="0" distL="0" distR="0" wp14:anchorId="5A4FD8B8" wp14:editId="0600A097">
+          <wp:inline distT="0" distB="0" distL="0" distR="0" wp14:anchorId="2E5FF7FE" wp14:editId="671FBFE9">
             <wp:extent cx="5400040" cy="2736215"/>
             <wp:effectExtent l="0" t="0" r="0" b="6985"/>
-            <wp:docPr id="13" name="Imagem 13"/>
+            <wp:docPr id="10" name="Imagem 10"/>
             <wp:cNvGraphicFramePr>
               <a:graphicFrameLocks xmlns:a="http://schemas.openxmlformats.org/drawingml/2006/main" noChangeAspect="1"/>
             </wp:cNvGraphicFramePr>
@@ -17132,7 +17070,7 @@
         <w:pStyle w:val="Citao"/>
       </w:pPr>
       <w:r>
-        <w:t>Boss map</w:t>
+        <w:t>Caves map</w:t>
       </w:r>
     </w:p>
     <w:p>
@@ -17141,7 +17079,15 @@
       </w:pPr>
       <w:r>
         <w:tab/>
-        <w:t>The boss room is a big, empty room where the only enemy is the boss character. If the player defeats him, he is presented with a victory screen:</w:t>
+        <w:t xml:space="preserve">The caves consist of very irregular maps, sometimes </w:t>
+      </w:r>
+      <w:proofErr w:type="gramStart"/>
+      <w:r>
+        <w:t>very</w:t>
+      </w:r>
+      <w:proofErr w:type="gramEnd"/>
+      <w:r>
+        <w:t xml:space="preserve"> closed and sometimes very open, with a few more enemies than the field and the beach.</w:t>
       </w:r>
     </w:p>
     <w:p>
@@ -17154,10 +17100,10 @@
           <w:lang w:val="pt-BR" w:eastAsia="pt-BR"/>
         </w:rPr>
         <w:drawing>
-          <wp:inline distT="0" distB="0" distL="0" distR="0" wp14:anchorId="07229BFF" wp14:editId="1C8F69AB">
+          <wp:inline distT="0" distB="0" distL="0" distR="0" wp14:anchorId="38C35833" wp14:editId="1EF42746">
             <wp:extent cx="5400040" cy="2736215"/>
             <wp:effectExtent l="0" t="0" r="0" b="6985"/>
-            <wp:docPr id="14" name="Imagem 14"/>
+            <wp:docPr id="12" name="Imagem 12"/>
             <wp:cNvGraphicFramePr>
               <a:graphicFrameLocks xmlns:a="http://schemas.openxmlformats.org/drawingml/2006/main" noChangeAspect="1"/>
             </wp:cNvGraphicFramePr>
@@ -17195,6 +17141,133 @@
         <w:pStyle w:val="Citao"/>
       </w:pPr>
       <w:r>
+        <w:t>Temple map</w:t>
+      </w:r>
+    </w:p>
+    <w:p>
+      <w:pPr>
+        <w:ind w:firstLine="708"/>
+      </w:pPr>
+      <w:r>
+        <w:tab/>
+        <w:t>The temple consists of regular forms, sometimes open and sometimes very, very closed terrains, and a big number of enemies.</w:t>
+      </w:r>
+    </w:p>
+    <w:p>
+      <w:pPr>
+        <w:ind w:firstLine="708"/>
+      </w:pPr>
+      <w:r>
+        <w:rPr>
+          <w:noProof/>
+          <w:lang w:val="pt-BR" w:eastAsia="pt-BR"/>
+        </w:rPr>
+        <w:lastRenderedPageBreak/>
+        <w:drawing>
+          <wp:inline distT="0" distB="0" distL="0" distR="0" wp14:anchorId="5A4FD8B8" wp14:editId="0600A097">
+            <wp:extent cx="5400040" cy="2736215"/>
+            <wp:effectExtent l="0" t="0" r="0" b="6985"/>
+            <wp:docPr id="13" name="Imagem 13"/>
+            <wp:cNvGraphicFramePr>
+              <a:graphicFrameLocks xmlns:a="http://schemas.openxmlformats.org/drawingml/2006/main" noChangeAspect="1"/>
+            </wp:cNvGraphicFramePr>
+            <a:graphic xmlns:a="http://schemas.openxmlformats.org/drawingml/2006/main">
+              <a:graphicData uri="http://schemas.openxmlformats.org/drawingml/2006/picture">
+                <pic:pic xmlns:pic="http://schemas.openxmlformats.org/drawingml/2006/picture">
+                  <pic:nvPicPr>
+                    <pic:cNvPr id="1" name=""/>
+                    <pic:cNvPicPr/>
+                  </pic:nvPicPr>
+                  <pic:blipFill>
+                    <a:blip r:embed="rId17"/>
+                    <a:stretch>
+                      <a:fillRect/>
+                    </a:stretch>
+                  </pic:blipFill>
+                  <pic:spPr>
+                    <a:xfrm>
+                      <a:off x="0" y="0"/>
+                      <a:ext cx="5400040" cy="2736215"/>
+                    </a:xfrm>
+                    <a:prstGeom prst="rect">
+                      <a:avLst/>
+                    </a:prstGeom>
+                  </pic:spPr>
+                </pic:pic>
+              </a:graphicData>
+            </a:graphic>
+          </wp:inline>
+        </w:drawing>
+      </w:r>
+    </w:p>
+    <w:p>
+      <w:pPr>
+        <w:pStyle w:val="Citao"/>
+      </w:pPr>
+      <w:r>
+        <w:t>Boss map</w:t>
+      </w:r>
+    </w:p>
+    <w:p>
+      <w:pPr>
+        <w:ind w:firstLine="708"/>
+      </w:pPr>
+      <w:r>
+        <w:tab/>
+        <w:t>The boss room is a big, empty room where the only enemy is the boss character. If the player defeats him, he is presented with a victory screen:</w:t>
+      </w:r>
+    </w:p>
+    <w:p>
+      <w:pPr>
+        <w:ind w:firstLine="708"/>
+      </w:pPr>
+      <w:r>
+        <w:rPr>
+          <w:noProof/>
+          <w:lang w:val="pt-BR" w:eastAsia="pt-BR"/>
+        </w:rPr>
+        <w:drawing>
+          <wp:inline distT="0" distB="0" distL="0" distR="0" wp14:anchorId="07229BFF" wp14:editId="1C8F69AB">
+            <wp:extent cx="5400040" cy="2736215"/>
+            <wp:effectExtent l="0" t="0" r="0" b="6985"/>
+            <wp:docPr id="14" name="Imagem 14"/>
+            <wp:cNvGraphicFramePr>
+              <a:graphicFrameLocks xmlns:a="http://schemas.openxmlformats.org/drawingml/2006/main" noChangeAspect="1"/>
+            </wp:cNvGraphicFramePr>
+            <a:graphic xmlns:a="http://schemas.openxmlformats.org/drawingml/2006/main">
+              <a:graphicData uri="http://schemas.openxmlformats.org/drawingml/2006/picture">
+                <pic:pic xmlns:pic="http://schemas.openxmlformats.org/drawingml/2006/picture">
+                  <pic:nvPicPr>
+                    <pic:cNvPr id="1" name=""/>
+                    <pic:cNvPicPr/>
+                  </pic:nvPicPr>
+                  <pic:blipFill>
+                    <a:blip r:embed="rId18"/>
+                    <a:stretch>
+                      <a:fillRect/>
+                    </a:stretch>
+                  </pic:blipFill>
+                  <pic:spPr>
+                    <a:xfrm>
+                      <a:off x="0" y="0"/>
+                      <a:ext cx="5400040" cy="2736215"/>
+                    </a:xfrm>
+                    <a:prstGeom prst="rect">
+                      <a:avLst/>
+                    </a:prstGeom>
+                  </pic:spPr>
+                </pic:pic>
+              </a:graphicData>
+            </a:graphic>
+          </wp:inline>
+        </w:drawing>
+      </w:r>
+    </w:p>
+    <w:p>
+      <w:pPr>
+        <w:pStyle w:val="Citao"/>
+      </w:pPr>
+      <w:r>
         <w:t>Victory screen</w:t>
       </w:r>
     </w:p>
@@ -18607,166 +18680,6 @@
             <wp:extent cx="5612130" cy="2843530"/>
             <wp:effectExtent l="0" t="0" r="7620" b="0"/>
             <wp:docPr id="18" name="Imagem 18"/>
-            <wp:cNvGraphicFramePr>
-              <a:graphicFrameLocks xmlns:a="http://schemas.openxmlformats.org/drawingml/2006/main" noChangeAspect="1"/>
-            </wp:cNvGraphicFramePr>
-            <a:graphic xmlns:a="http://schemas.openxmlformats.org/drawingml/2006/main">
-              <a:graphicData uri="http://schemas.openxmlformats.org/drawingml/2006/picture">
-                <pic:pic xmlns:pic="http://schemas.openxmlformats.org/drawingml/2006/picture">
-                  <pic:nvPicPr>
-                    <pic:cNvPr id="0" name=""/>
-                    <pic:cNvPicPr/>
-                  </pic:nvPicPr>
-                  <pic:blipFill>
-                    <a:blip r:embed="rId17"/>
-                    <a:stretch>
-                      <a:fillRect/>
-                    </a:stretch>
-                  </pic:blipFill>
-                  <pic:spPr>
-                    <a:xfrm>
-                      <a:off x="0" y="0"/>
-                      <a:ext cx="5612130" cy="2843530"/>
-                    </a:xfrm>
-                    <a:prstGeom prst="rect">
-                      <a:avLst/>
-                    </a:prstGeom>
-                  </pic:spPr>
-                </pic:pic>
-              </a:graphicData>
-            </a:graphic>
-          </wp:inline>
-        </w:drawing>
-      </w:r>
-    </w:p>
-    <w:p>
-      <w:pPr>
-        <w:pStyle w:val="Citao"/>
-      </w:pPr>
-      <w:r>
-        <w:t>Title screen</w:t>
-      </w:r>
-    </w:p>
-    <w:p>
-      <w:r>
-        <w:tab/>
-        <w:t xml:space="preserve">And a new tutorial section, called “How to </w:t>
-      </w:r>
-      <w:proofErr w:type="gramStart"/>
-      <w:r>
-        <w:t>Play</w:t>
-      </w:r>
-      <w:proofErr w:type="gramEnd"/>
-      <w:r>
-        <w:t>”, was added, with game commands:</w:t>
-      </w:r>
-    </w:p>
-    <w:p>
-      <w:r>
-        <w:rPr>
-          <w:noProof/>
-          <w:lang w:val="pt-BR" w:eastAsia="pt-BR"/>
-        </w:rPr>
-        <w:lastRenderedPageBreak/>
-        <w:drawing>
-          <wp:inline distT="0" distB="0" distL="0" distR="0" wp14:anchorId="63CF8D32" wp14:editId="563F3ADB">
-            <wp:extent cx="5612130" cy="2843530"/>
-            <wp:effectExtent l="0" t="0" r="7620" b="0"/>
-            <wp:docPr id="19" name="Imagem 19"/>
-            <wp:cNvGraphicFramePr>
-              <a:graphicFrameLocks xmlns:a="http://schemas.openxmlformats.org/drawingml/2006/main" noChangeAspect="1"/>
-            </wp:cNvGraphicFramePr>
-            <a:graphic xmlns:a="http://schemas.openxmlformats.org/drawingml/2006/main">
-              <a:graphicData uri="http://schemas.openxmlformats.org/drawingml/2006/picture">
-                <pic:pic xmlns:pic="http://schemas.openxmlformats.org/drawingml/2006/picture">
-                  <pic:nvPicPr>
-                    <pic:cNvPr id="0" name=""/>
-                    <pic:cNvPicPr/>
-                  </pic:nvPicPr>
-                  <pic:blipFill>
-                    <a:blip r:embed="rId18"/>
-                    <a:stretch>
-                      <a:fillRect/>
-                    </a:stretch>
-                  </pic:blipFill>
-                  <pic:spPr>
-                    <a:xfrm>
-                      <a:off x="0" y="0"/>
-                      <a:ext cx="5612130" cy="2843530"/>
-                    </a:xfrm>
-                    <a:prstGeom prst="rect">
-                      <a:avLst/>
-                    </a:prstGeom>
-                  </pic:spPr>
-                </pic:pic>
-              </a:graphicData>
-            </a:graphic>
-          </wp:inline>
-        </w:drawing>
-      </w:r>
-      <w:r>
-        <w:rPr>
-          <w:noProof/>
-          <w:lang w:eastAsia="pt-BR"/>
-        </w:rPr>
-        <w:t xml:space="preserve"> </w:t>
-      </w:r>
-    </w:p>
-    <w:p>
-      <w:pPr>
-        <w:pStyle w:val="Citao"/>
-        <w:rPr>
-          <w:noProof/>
-          <w:lang w:eastAsia="pt-BR"/>
-        </w:rPr>
-      </w:pPr>
-      <w:r>
-        <w:rPr>
-          <w:noProof/>
-          <w:lang w:eastAsia="pt-BR"/>
-        </w:rPr>
-        <w:t>How to Play screen</w:t>
-      </w:r>
-    </w:p>
-    <w:p>
-      <w:pPr>
-        <w:rPr>
-          <w:noProof/>
-          <w:lang w:eastAsia="pt-BR"/>
-        </w:rPr>
-      </w:pPr>
-      <w:r>
-        <w:rPr>
-          <w:noProof/>
-          <w:lang w:eastAsia="pt-BR"/>
-        </w:rPr>
-        <w:tab/>
-      </w:r>
-      <w:r>
-        <w:rPr>
-          <w:noProof/>
-          <w:lang w:eastAsia="pt-BR"/>
-        </w:rPr>
-        <w:t>On the game, the beach area was changed, with a new cave being put on it.</w:t>
-      </w:r>
-    </w:p>
-    <w:p>
-      <w:pPr>
-        <w:rPr>
-          <w:noProof/>
-          <w:lang w:eastAsia="pt-BR"/>
-        </w:rPr>
-      </w:pPr>
-      <w:r>
-        <w:rPr>
-          <w:noProof/>
-          <w:lang w:val="pt-BR" w:eastAsia="pt-BR"/>
-        </w:rPr>
-        <w:drawing>
-          <wp:inline distT="0" distB="0" distL="0" distR="0" wp14:anchorId="7D3C1474" wp14:editId="03579035">
-            <wp:extent cx="5612130" cy="2843530"/>
-            <wp:effectExtent l="0" t="0" r="7620" b="0"/>
-            <wp:docPr id="20" name="Imagem 20"/>
             <wp:cNvGraphicFramePr>
               <a:graphicFrameLocks xmlns:a="http://schemas.openxmlformats.org/drawingml/2006/main" noChangeAspect="1"/>
             </wp:cNvGraphicFramePr>
@@ -18798,58 +18711,30 @@
           </wp:inline>
         </w:drawing>
       </w:r>
-      <w:r>
-        <w:rPr>
-          <w:noProof/>
-          <w:lang w:eastAsia="pt-BR"/>
-        </w:rPr>
-        <w:t xml:space="preserve"> </w:t>
-      </w:r>
-      <w:r>
-        <w:rPr>
-          <w:noProof/>
-          <w:lang w:eastAsia="pt-BR"/>
-        </w:rPr>
-        <w:t xml:space="preserve"> </w:t>
-      </w:r>
     </w:p>
     <w:p>
       <w:pPr>
         <w:pStyle w:val="Citao"/>
-        <w:rPr>
-          <w:noProof/>
-          <w:lang w:eastAsia="pt-BR"/>
-        </w:rPr>
       </w:pPr>
       <w:r>
-        <w:rPr>
-          <w:noProof/>
-          <w:lang w:eastAsia="pt-BR"/>
-        </w:rPr>
-        <w:t>Beach area, with the new cave.</w:t>
+        <w:t>Title screen</w:t>
       </w:r>
     </w:p>
     <w:p>
-      <w:pPr>
-        <w:rPr>
-          <w:lang w:eastAsia="pt-BR"/>
-        </w:rPr>
-      </w:pPr>
-      <w:r>
-        <w:rPr>
-          <w:lang w:eastAsia="pt-BR"/>
-        </w:rPr>
+      <w:r>
         <w:tab/>
-        <w:t>When the player enters the cave, he is teleported to the entrance of the dungeon, where he can meet one of the new enemy types.</w:t>
+        <w:t xml:space="preserve">And a new tutorial section, called “How to </w:t>
+      </w:r>
+      <w:proofErr w:type="gramStart"/>
+      <w:r>
+        <w:t>Play</w:t>
+      </w:r>
+      <w:proofErr w:type="gramEnd"/>
+      <w:r>
+        <w:t>”, was added, with game commands:</w:t>
       </w:r>
     </w:p>
     <w:p>
-      <w:pPr>
-        <w:rPr>
-          <w:noProof/>
-          <w:lang w:val="pt-BR" w:eastAsia="pt-BR"/>
-        </w:rPr>
-      </w:pPr>
       <w:r>
         <w:rPr>
           <w:noProof/>
@@ -18857,10 +18742,10 @@
         </w:rPr>
         <w:lastRenderedPageBreak/>
         <w:drawing>
-          <wp:inline distT="0" distB="0" distL="0" distR="0" wp14:anchorId="36E16078" wp14:editId="3423021E">
-            <wp:extent cx="5400040" cy="2736069"/>
-            <wp:effectExtent l="0" t="0" r="0" b="7620"/>
-            <wp:docPr id="21" name="Imagem 21"/>
+          <wp:inline distT="0" distB="0" distL="0" distR="0" wp14:anchorId="63CF8D32" wp14:editId="563F3ADB">
+            <wp:extent cx="5612130" cy="2843530"/>
+            <wp:effectExtent l="0" t="0" r="7620" b="0"/>
+            <wp:docPr id="19" name="Imagem 19"/>
             <wp:cNvGraphicFramePr>
               <a:graphicFrameLocks xmlns:a="http://schemas.openxmlformats.org/drawingml/2006/main" noChangeAspect="1"/>
             </wp:cNvGraphicFramePr>
@@ -18880,7 +18765,7 @@
                   <pic:spPr>
                     <a:xfrm>
                       <a:off x="0" y="0"/>
-                      <a:ext cx="5400040" cy="2736069"/>
+                      <a:ext cx="5612130" cy="2843530"/>
                     </a:xfrm>
                     <a:prstGeom prst="rect">
                       <a:avLst/>
@@ -18892,6 +18777,13 @@
           </wp:inline>
         </w:drawing>
       </w:r>
+      <w:r>
+        <w:rPr>
+          <w:noProof/>
+          <w:lang w:eastAsia="pt-BR"/>
+        </w:rPr>
+        <w:t xml:space="preserve"> </w:t>
+      </w:r>
     </w:p>
     <w:p>
       <w:pPr>
@@ -18906,51 +18798,48 @@
           <w:noProof/>
           <w:lang w:eastAsia="pt-BR"/>
         </w:rPr>
-        <w:t>Dungeon – Entrance</w:t>
+        <w:t>How to Play screen</w:t>
       </w:r>
     </w:p>
     <w:p>
       <w:pPr>
         <w:rPr>
+          <w:noProof/>
           <w:lang w:eastAsia="pt-BR"/>
         </w:rPr>
       </w:pPr>
       <w:r>
         <w:rPr>
+          <w:noProof/>
           <w:lang w:eastAsia="pt-BR"/>
         </w:rPr>
         <w:tab/>
       </w:r>
       <w:r>
         <w:rPr>
+          <w:noProof/>
           <w:lang w:eastAsia="pt-BR"/>
         </w:rPr>
-        <w:t>The goon enemies where changed, and now they can use projectile weapons</w:t>
-      </w:r>
-      <w:r>
+        <w:t>On the game, the beach area was changed, with a new cave being put on it.</w:t>
+      </w:r>
+    </w:p>
+    <w:p>
+      <w:pPr>
         <w:rPr>
+          <w:noProof/>
           <w:lang w:eastAsia="pt-BR"/>
         </w:rPr>
-        <w:t>.</w:t>
-      </w:r>
-      <w:r>
-        <w:rPr>
-          <w:lang w:eastAsia="pt-BR"/>
-        </w:rPr>
-        <w:t xml:space="preserve"> Those can hurt the player, and they can use this attack once every few seconds. Also, a new wall type was added, the grid, where projectiles can go through, but the players and enemy can’t.</w:t>
-      </w:r>
-    </w:p>
-    <w:p>
+      </w:pPr>
       <w:r>
         <w:rPr>
           <w:noProof/>
           <w:lang w:val="pt-BR" w:eastAsia="pt-BR"/>
         </w:rPr>
         <w:drawing>
-          <wp:inline distT="0" distB="0" distL="0" distR="0" wp14:anchorId="1B3575A8" wp14:editId="7A6F9288">
-            <wp:extent cx="5400040" cy="2736069"/>
-            <wp:effectExtent l="0" t="0" r="0" b="7620"/>
-            <wp:docPr id="22" name="Imagem 22"/>
+          <wp:inline distT="0" distB="0" distL="0" distR="0" wp14:anchorId="7D3C1474" wp14:editId="03579035">
+            <wp:extent cx="5612130" cy="2843530"/>
+            <wp:effectExtent l="0" t="0" r="7620" b="0"/>
+            <wp:docPr id="20" name="Imagem 20"/>
             <wp:cNvGraphicFramePr>
               <a:graphicFrameLocks xmlns:a="http://schemas.openxmlformats.org/drawingml/2006/main" noChangeAspect="1"/>
             </wp:cNvGraphicFramePr>
@@ -18970,7 +18859,7 @@
                   <pic:spPr>
                     <a:xfrm>
                       <a:off x="0" y="0"/>
-                      <a:ext cx="5400040" cy="2736069"/>
+                      <a:ext cx="5612130" cy="2843530"/>
                     </a:xfrm>
                     <a:prstGeom prst="rect">
                       <a:avLst/>
@@ -18982,38 +18871,58 @@
           </wp:inline>
         </w:drawing>
       </w:r>
+      <w:r>
+        <w:rPr>
+          <w:noProof/>
+          <w:lang w:eastAsia="pt-BR"/>
+        </w:rPr>
+        <w:t xml:space="preserve"> </w:t>
+      </w:r>
+      <w:r>
+        <w:rPr>
+          <w:noProof/>
+          <w:lang w:eastAsia="pt-BR"/>
+        </w:rPr>
+        <w:t xml:space="preserve"> </w:t>
+      </w:r>
     </w:p>
     <w:p>
       <w:pPr>
         <w:pStyle w:val="Citao"/>
+        <w:rPr>
+          <w:noProof/>
+          <w:lang w:eastAsia="pt-BR"/>
+        </w:rPr>
       </w:pPr>
       <w:r>
-        <w:t>Dungeon – Goon attacking</w:t>
-      </w:r>
-      <w:r>
-        <w:t>.</w:t>
+        <w:rPr>
+          <w:noProof/>
+          <w:lang w:eastAsia="pt-BR"/>
+        </w:rPr>
+        <w:t>Beach area, with the new cave.</w:t>
       </w:r>
     </w:p>
     <w:p>
-      <w:r>
+      <w:pPr>
+        <w:rPr>
+          <w:lang w:eastAsia="pt-BR"/>
+        </w:rPr>
+      </w:pPr>
+      <w:r>
+        <w:rPr>
+          <w:lang w:eastAsia="pt-BR"/>
+        </w:rPr>
         <w:tab/>
-      </w:r>
-      <w:r>
-        <w:t xml:space="preserve">On the </w:t>
-      </w:r>
-      <w:proofErr w:type="spellStart"/>
-      <w:r>
-        <w:t>northest</w:t>
-      </w:r>
-      <w:proofErr w:type="spellEnd"/>
-      <w:r>
-        <w:t xml:space="preserve"> part of the dungeon, the player can get the bow</w:t>
-      </w:r>
-      <w:r>
-        <w:t>.</w:t>
+        <w:t>When the player enters the cave, he is teleported to the entrance of the dungeon, where he can meet one of the new enemy types.</w:t>
       </w:r>
     </w:p>
     <w:p>
+      <w:pPr>
+        <w:rPr>
+          <w:noProof/>
+          <w:lang w:val="pt-BR" w:eastAsia="pt-BR"/>
+        </w:rPr>
+      </w:pPr>
       <w:r>
         <w:rPr>
           <w:noProof/>
@@ -19021,10 +18930,10 @@
         </w:rPr>
         <w:lastRenderedPageBreak/>
         <w:drawing>
-          <wp:inline distT="0" distB="0" distL="0" distR="0" wp14:anchorId="57A890AF" wp14:editId="17ADF204">
+          <wp:inline distT="0" distB="0" distL="0" distR="0" wp14:anchorId="36E16078" wp14:editId="3423021E">
             <wp:extent cx="5400040" cy="2736069"/>
             <wp:effectExtent l="0" t="0" r="0" b="7620"/>
-            <wp:docPr id="23" name="Imagem 23"/>
+            <wp:docPr id="21" name="Imagem 21"/>
             <wp:cNvGraphicFramePr>
               <a:graphicFrameLocks xmlns:a="http://schemas.openxmlformats.org/drawingml/2006/main" noChangeAspect="1"/>
             </wp:cNvGraphicFramePr>
@@ -19060,18 +18969,50 @@
     <w:p>
       <w:pPr>
         <w:pStyle w:val="Citao"/>
+        <w:rPr>
+          <w:noProof/>
+          <w:lang w:eastAsia="pt-BR"/>
+        </w:rPr>
       </w:pPr>
       <w:r>
-        <w:t>Dungeon – Bow.</w:t>
+        <w:rPr>
+          <w:noProof/>
+          <w:lang w:eastAsia="pt-BR"/>
+        </w:rPr>
+        <w:t>Dungeon – Entrance</w:t>
       </w:r>
     </w:p>
     <w:p>
-      <w:r>
+      <w:pPr>
+        <w:rPr>
+          <w:lang w:eastAsia="pt-BR"/>
+        </w:rPr>
+      </w:pPr>
+      <w:r>
+        <w:rPr>
+          <w:lang w:eastAsia="pt-BR"/>
+        </w:rPr>
         <w:tab/>
-        <w:t>And after the player gets the bow, he can change the weapon with the ‘q’ and ‘e’ buttons. The bow has limited ammo, and the GUI changes a bit to show the weapon and ammo info.</w:t>
+      </w:r>
+      <w:r>
+        <w:rPr>
+          <w:lang w:eastAsia="pt-BR"/>
+        </w:rPr>
+        <w:t>The goon enemies where changed, and now they can use projectile weapons</w:t>
+      </w:r>
+      <w:r>
+        <w:rPr>
+          <w:lang w:eastAsia="pt-BR"/>
+        </w:rPr>
+        <w:t>.</w:t>
+      </w:r>
+      <w:r>
+        <w:rPr>
+          <w:lang w:eastAsia="pt-BR"/>
+        </w:rPr>
+        <w:t xml:space="preserve"> Those can hurt the player, and they can use this attack once every few seconds. Also, a new wall type was added, the grid, where projectiles can go through, but the players and enemy can’t.</w:t>
       </w:r>
     </w:p>
-    <w:p/>
     <w:p>
       <w:r>
         <w:rPr>
@@ -19079,10 +19020,10 @@
           <w:lang w:val="pt-BR" w:eastAsia="pt-BR"/>
         </w:rPr>
         <w:drawing>
-          <wp:inline distT="0" distB="0" distL="0" distR="0" wp14:anchorId="00A8266C" wp14:editId="33F01031">
+          <wp:inline distT="0" distB="0" distL="0" distR="0" wp14:anchorId="1B3575A8" wp14:editId="7A6F9288">
             <wp:extent cx="5400040" cy="2736069"/>
             <wp:effectExtent l="0" t="0" r="0" b="7620"/>
-            <wp:docPr id="25" name="Imagem 25"/>
+            <wp:docPr id="22" name="Imagem 22"/>
             <wp:cNvGraphicFramePr>
               <a:graphicFrameLocks xmlns:a="http://schemas.openxmlformats.org/drawingml/2006/main" noChangeAspect="1"/>
             </wp:cNvGraphicFramePr>
@@ -19120,13 +19061,29 @@
         <w:pStyle w:val="Citao"/>
       </w:pPr>
       <w:r>
-        <w:t>Dungeon – Player shooting the bow</w:t>
+        <w:t>Dungeon – Goon attacking</w:t>
+      </w:r>
+      <w:r>
+        <w:t>.</w:t>
       </w:r>
     </w:p>
     <w:p>
       <w:r>
         <w:tab/>
-        <w:t>Also, the enemies can drop Arrow (=) and Health (+) recovery items, when they die.</w:t>
+      </w:r>
+      <w:r>
+        <w:t xml:space="preserve">On the </w:t>
+      </w:r>
+      <w:proofErr w:type="spellStart"/>
+      <w:r>
+        <w:t>northest</w:t>
+      </w:r>
+      <w:proofErr w:type="spellEnd"/>
+      <w:r>
+        <w:t xml:space="preserve"> part of the dungeon, the player can get the bow</w:t>
+      </w:r>
+      <w:r>
+        <w:t>.</w:t>
       </w:r>
     </w:p>
     <w:p>
@@ -19137,10 +19094,10 @@
         </w:rPr>
         <w:lastRenderedPageBreak/>
         <w:drawing>
-          <wp:inline distT="0" distB="0" distL="0" distR="0" wp14:anchorId="576C74EA" wp14:editId="57AD154B">
+          <wp:inline distT="0" distB="0" distL="0" distR="0" wp14:anchorId="57A890AF" wp14:editId="17ADF204">
             <wp:extent cx="5400040" cy="2736069"/>
             <wp:effectExtent l="0" t="0" r="0" b="7620"/>
-            <wp:docPr id="27" name="Imagem 27"/>
+            <wp:docPr id="23" name="Imagem 23"/>
             <wp:cNvGraphicFramePr>
               <a:graphicFrameLocks xmlns:a="http://schemas.openxmlformats.org/drawingml/2006/main" noChangeAspect="1"/>
             </wp:cNvGraphicFramePr>
@@ -19178,15 +19135,16 @@
         <w:pStyle w:val="Citao"/>
       </w:pPr>
       <w:r>
-        <w:t>Dungeon – Pickups</w:t>
+        <w:t>Dungeon – Bow.</w:t>
       </w:r>
     </w:p>
     <w:p>
       <w:r>
         <w:tab/>
-        <w:t>A new boss was added, the worm. The player must kill all of its parts to defeat it for once and for all.</w:t>
+        <w:t>And after the player gets the bow, he can change the weapon with the ‘q’ and ‘e’ buttons. The bow has limited ammo, and the GUI changes a bit to show the weapon and ammo info.</w:t>
       </w:r>
     </w:p>
+    <w:p/>
     <w:p>
       <w:r>
         <w:rPr>
@@ -19194,10 +19152,10 @@
           <w:lang w:val="pt-BR" w:eastAsia="pt-BR"/>
         </w:rPr>
         <w:drawing>
-          <wp:inline distT="0" distB="0" distL="0" distR="0" wp14:anchorId="3556A1B7" wp14:editId="346D290A">
+          <wp:inline distT="0" distB="0" distL="0" distR="0" wp14:anchorId="00A8266C" wp14:editId="33F01031">
             <wp:extent cx="5400040" cy="2736069"/>
             <wp:effectExtent l="0" t="0" r="0" b="7620"/>
-            <wp:docPr id="28" name="Imagem 28"/>
+            <wp:docPr id="25" name="Imagem 25"/>
             <wp:cNvGraphicFramePr>
               <a:graphicFrameLocks xmlns:a="http://schemas.openxmlformats.org/drawingml/2006/main" noChangeAspect="1"/>
             </wp:cNvGraphicFramePr>
@@ -19235,13 +19193,13 @@
         <w:pStyle w:val="Citao"/>
       </w:pPr>
       <w:r>
-        <w:t>Dungeon – Boss (Worm)</w:t>
+        <w:t>Dungeon – Player shooting the bow</w:t>
       </w:r>
     </w:p>
     <w:p>
       <w:r>
         <w:tab/>
-        <w:t>Once the boss is defeated, the player is teleported out of the dungeon, with extra health and the temple area unlocked.</w:t>
+        <w:t>Also, the enemies can drop Arrow (=) and Health (+) recovery items, when they die.</w:t>
       </w:r>
     </w:p>
     <w:p>
@@ -19252,10 +19210,10 @@
         </w:rPr>
         <w:lastRenderedPageBreak/>
         <w:drawing>
-          <wp:inline distT="0" distB="0" distL="0" distR="0" wp14:anchorId="0005170A" wp14:editId="18AE093B">
+          <wp:inline distT="0" distB="0" distL="0" distR="0" wp14:anchorId="576C74EA" wp14:editId="57AD154B">
             <wp:extent cx="5400040" cy="2736069"/>
             <wp:effectExtent l="0" t="0" r="0" b="7620"/>
-            <wp:docPr id="32" name="Imagem 32"/>
+            <wp:docPr id="27" name="Imagem 27"/>
             <wp:cNvGraphicFramePr>
               <a:graphicFrameLocks xmlns:a="http://schemas.openxmlformats.org/drawingml/2006/main" noChangeAspect="1"/>
             </wp:cNvGraphicFramePr>
@@ -19293,10 +19251,15 @@
         <w:pStyle w:val="Citao"/>
       </w:pPr>
       <w:r>
-        <w:t>Dungeon entrance – After the boss</w:t>
+        <w:t>Dungeon – Pickups</w:t>
       </w:r>
     </w:p>
-    <w:p/>
+    <w:p>
+      <w:r>
+        <w:tab/>
+        <w:t>A new boss was added, the worm. The player must kill all of its parts to defeat it for once and for all.</w:t>
+      </w:r>
+    </w:p>
     <w:p>
       <w:r>
         <w:rPr>
@@ -19304,10 +19267,10 @@
           <w:lang w:val="pt-BR" w:eastAsia="pt-BR"/>
         </w:rPr>
         <w:drawing>
-          <wp:inline distT="0" distB="0" distL="0" distR="0" wp14:anchorId="3650DA55" wp14:editId="3F50581F">
+          <wp:inline distT="0" distB="0" distL="0" distR="0" wp14:anchorId="3556A1B7" wp14:editId="346D290A">
             <wp:extent cx="5400040" cy="2736069"/>
             <wp:effectExtent l="0" t="0" r="0" b="7620"/>
-            <wp:docPr id="31" name="Imagem 31"/>
+            <wp:docPr id="28" name="Imagem 28"/>
             <wp:cNvGraphicFramePr>
               <a:graphicFrameLocks xmlns:a="http://schemas.openxmlformats.org/drawingml/2006/main" noChangeAspect="1"/>
             </wp:cNvGraphicFramePr>
@@ -19345,6 +19308,116 @@
         <w:pStyle w:val="Citao"/>
       </w:pPr>
       <w:r>
+        <w:t>Dungeon – Boss (Worm)</w:t>
+      </w:r>
+    </w:p>
+    <w:p>
+      <w:r>
+        <w:tab/>
+        <w:t>Once the boss is defeated, the player is teleported out of the dungeon, with extra health and the temple area unlocked.</w:t>
+      </w:r>
+    </w:p>
+    <w:p>
+      <w:r>
+        <w:rPr>
+          <w:noProof/>
+          <w:lang w:val="pt-BR" w:eastAsia="pt-BR"/>
+        </w:rPr>
+        <w:lastRenderedPageBreak/>
+        <w:drawing>
+          <wp:inline distT="0" distB="0" distL="0" distR="0" wp14:anchorId="0005170A" wp14:editId="18AE093B">
+            <wp:extent cx="5400040" cy="2736069"/>
+            <wp:effectExtent l="0" t="0" r="0" b="7620"/>
+            <wp:docPr id="32" name="Imagem 32"/>
+            <wp:cNvGraphicFramePr>
+              <a:graphicFrameLocks xmlns:a="http://schemas.openxmlformats.org/drawingml/2006/main" noChangeAspect="1"/>
+            </wp:cNvGraphicFramePr>
+            <a:graphic xmlns:a="http://schemas.openxmlformats.org/drawingml/2006/main">
+              <a:graphicData uri="http://schemas.openxmlformats.org/drawingml/2006/picture">
+                <pic:pic xmlns:pic="http://schemas.openxmlformats.org/drawingml/2006/picture">
+                  <pic:nvPicPr>
+                    <pic:cNvPr id="0" name=""/>
+                    <pic:cNvPicPr/>
+                  </pic:nvPicPr>
+                  <pic:blipFill>
+                    <a:blip r:embed="rId28"/>
+                    <a:stretch>
+                      <a:fillRect/>
+                    </a:stretch>
+                  </pic:blipFill>
+                  <pic:spPr>
+                    <a:xfrm>
+                      <a:off x="0" y="0"/>
+                      <a:ext cx="5400040" cy="2736069"/>
+                    </a:xfrm>
+                    <a:prstGeom prst="rect">
+                      <a:avLst/>
+                    </a:prstGeom>
+                  </pic:spPr>
+                </pic:pic>
+              </a:graphicData>
+            </a:graphic>
+          </wp:inline>
+        </w:drawing>
+      </w:r>
+    </w:p>
+    <w:p>
+      <w:pPr>
+        <w:pStyle w:val="Citao"/>
+      </w:pPr>
+      <w:r>
+        <w:t>Dungeon entrance – After the boss</w:t>
+      </w:r>
+    </w:p>
+    <w:p/>
+    <w:p>
+      <w:r>
+        <w:rPr>
+          <w:noProof/>
+          <w:lang w:val="pt-BR" w:eastAsia="pt-BR"/>
+        </w:rPr>
+        <w:drawing>
+          <wp:inline distT="0" distB="0" distL="0" distR="0" wp14:anchorId="3650DA55" wp14:editId="3F50581F">
+            <wp:extent cx="5400040" cy="2736069"/>
+            <wp:effectExtent l="0" t="0" r="0" b="7620"/>
+            <wp:docPr id="31" name="Imagem 31"/>
+            <wp:cNvGraphicFramePr>
+              <a:graphicFrameLocks xmlns:a="http://schemas.openxmlformats.org/drawingml/2006/main" noChangeAspect="1"/>
+            </wp:cNvGraphicFramePr>
+            <a:graphic xmlns:a="http://schemas.openxmlformats.org/drawingml/2006/main">
+              <a:graphicData uri="http://schemas.openxmlformats.org/drawingml/2006/picture">
+                <pic:pic xmlns:pic="http://schemas.openxmlformats.org/drawingml/2006/picture">
+                  <pic:nvPicPr>
+                    <pic:cNvPr id="0" name=""/>
+                    <pic:cNvPicPr/>
+                  </pic:nvPicPr>
+                  <pic:blipFill>
+                    <a:blip r:embed="rId29"/>
+                    <a:stretch>
+                      <a:fillRect/>
+                    </a:stretch>
+                  </pic:blipFill>
+                  <pic:spPr>
+                    <a:xfrm>
+                      <a:off x="0" y="0"/>
+                      <a:ext cx="5400040" cy="2736069"/>
+                    </a:xfrm>
+                    <a:prstGeom prst="rect">
+                      <a:avLst/>
+                    </a:prstGeom>
+                  </pic:spPr>
+                </pic:pic>
+              </a:graphicData>
+            </a:graphic>
+          </wp:inline>
+        </w:drawing>
+      </w:r>
+    </w:p>
+    <w:p>
+      <w:pPr>
+        <w:pStyle w:val="Citao"/>
+      </w:pPr>
+      <w:r>
         <w:t>Temple Area – Before Dungeon</w:t>
       </w:r>
     </w:p>
@@ -19371,7 +19444,7 @@
                     <pic:cNvPicPr/>
                   </pic:nvPicPr>
                   <pic:blipFill>
-                    <a:blip r:embed="rId28"/>
+                    <a:blip r:embed="rId30"/>
                     <a:stretch>
                       <a:fillRect/>
                     </a:stretch>
@@ -20601,6 +20674,17 @@
       <w:lang w:val="en-US"/>
     </w:rPr>
   </w:style>
+  <w:style w:type="character" w:styleId="Hyperlink">
+    <w:name w:val="Hyperlink"/>
+    <w:basedOn w:val="Fontepargpadro"/>
+    <w:uiPriority w:val="99"/>
+    <w:unhideWhenUsed/>
+    <w:rsid w:val="007A7EC4"/>
+    <w:rPr>
+      <w:color w:val="0563C1" w:themeColor="hyperlink"/>
+      <w:u w:val="single"/>
+    </w:rPr>
+  </w:style>
 </w:styles>
 </file>
 
@@ -20870,7 +20954,7 @@
 </file>
 
 <file path=customXml/itemProps1.xml><?xml version="1.0" encoding="utf-8"?>
-<ds:datastoreItem xmlns:ds="http://schemas.openxmlformats.org/officeDocument/2006/customXml" ds:itemID="{27220665-80F7-4333-BA79-8BD6B9ECE86D}">
+<ds:datastoreItem xmlns:ds="http://schemas.openxmlformats.org/officeDocument/2006/customXml" ds:itemID="{6DB9C691-F55D-4C4E-8872-9E6C6885D42A}">
   <ds:schemaRefs>
     <ds:schemaRef ds:uri="http://schemas.openxmlformats.org/officeDocument/2006/bibliography"/>
   </ds:schemaRefs>

</xml_diff>